<commit_message>
clx ER merge to Ch3
</commit_message>
<xml_diff>
--- a/Report - Ch3.docx
+++ b/Report - Ch3.docx
@@ -50,6 +50,419 @@
       </w:r>
     </w:p>
     <w:p>
+      <w:r>
+        <w:rPr>
+          <w:noProof/>
+        </w:rPr>
+        <w:drawing>
+          <wp:inline distT="0" distB="0" distL="0" distR="0" wp14:anchorId="7BE12ACE" wp14:editId="08341D4C">
+            <wp:extent cx="5274310" cy="3240405"/>
+            <wp:effectExtent l="0" t="0" r="2540" b="0"/>
+            <wp:docPr id="2" name="图片 2"/>
+            <wp:cNvGraphicFramePr>
+              <a:graphicFrameLocks xmlns:a="http://schemas.openxmlformats.org/drawingml/2006/main" noChangeAspect="1"/>
+            </wp:cNvGraphicFramePr>
+            <a:graphic xmlns:a="http://schemas.openxmlformats.org/drawingml/2006/main">
+              <a:graphicData uri="http://schemas.openxmlformats.org/drawingml/2006/picture">
+                <pic:pic xmlns:pic="http://schemas.openxmlformats.org/drawingml/2006/picture">
+                  <pic:nvPicPr>
+                    <pic:cNvPr id="2" name="图片 2"/>
+                    <pic:cNvPicPr/>
+                  </pic:nvPicPr>
+                  <pic:blipFill>
+                    <a:blip r:embed="rId5">
+                      <a:extLst>
+                        <a:ext uri="{28A0092B-C50C-407E-A947-70E740481C1C}">
+                          <a14:useLocalDpi xmlns:a14="http://schemas.microsoft.com/office/drawing/2010/main" val="0"/>
+                        </a:ext>
+                      </a:extLst>
+                    </a:blip>
+                    <a:stretch>
+                      <a:fillRect/>
+                    </a:stretch>
+                  </pic:blipFill>
+                  <pic:spPr>
+                    <a:xfrm>
+                      <a:off x="0" y="0"/>
+                      <a:ext cx="5274310" cy="3240405"/>
+                    </a:xfrm>
+                    <a:prstGeom prst="rect">
+                      <a:avLst/>
+                    </a:prstGeom>
+                  </pic:spPr>
+                </pic:pic>
+              </a:graphicData>
+            </a:graphic>
+          </wp:inline>
+        </w:drawing>
+      </w:r>
+    </w:p>
+    <w:p/>
+    <w:p>
+      <w:r>
+        <w:t>F</w:t>
+      </w:r>
+      <w:r>
+        <w:rPr>
+          <w:rFonts w:hint="eastAsia"/>
+        </w:rPr>
+        <w:t>igu</w:t>
+      </w:r>
+      <w:r>
+        <w:t>re illustrates our ER diagram for Niubility. The main entities are:</w:t>
+      </w:r>
+    </w:p>
+    <w:p>
+      <w:pPr>
+        <w:pStyle w:val="ListParagraph"/>
+        <w:numPr>
+          <w:ilvl w:val="0"/>
+          <w:numId w:val="4"/>
+        </w:numPr>
+      </w:pPr>
+      <w:r>
+        <w:t>Customer: This entity stores information about each customer who registers on our website, including their names, email addresses, password and shipping addresses.</w:t>
+      </w:r>
+    </w:p>
+    <w:p>
+      <w:pPr>
+        <w:pStyle w:val="ListParagraph"/>
+        <w:numPr>
+          <w:ilvl w:val="0"/>
+          <w:numId w:val="4"/>
+        </w:numPr>
+      </w:pPr>
+      <w:r>
+        <w:t>Product: This entity stores information about each product that is available for sale on Niubility, such as its name, price, two properties, brand and photo.</w:t>
+      </w:r>
+    </w:p>
+    <w:p>
+      <w:pPr>
+        <w:pStyle w:val="ListParagraph"/>
+        <w:numPr>
+          <w:ilvl w:val="0"/>
+          <w:numId w:val="4"/>
+        </w:numPr>
+      </w:pPr>
+      <w:r>
+        <w:t>Shopping Cart: This entity stores information about each product the customer wants which includes its quantity, unit price and date when it is added.</w:t>
+      </w:r>
+    </w:p>
+    <w:p>
+      <w:pPr>
+        <w:pStyle w:val="ListParagraph"/>
+        <w:numPr>
+          <w:ilvl w:val="0"/>
+          <w:numId w:val="4"/>
+        </w:numPr>
+      </w:pPr>
+      <w:r>
+        <w:t>Purchase Order: This entity stores information about each order the customer makes, like purchase date, total amount, order status and customer Id. If the products of this order are shipped, it will record the shipment date. Or the order is canceled, it will record cancel person and cancel date.</w:t>
+      </w:r>
+    </w:p>
+    <w:p>
+      <w:pPr>
+        <w:pStyle w:val="ListParagraph"/>
+        <w:numPr>
+          <w:ilvl w:val="0"/>
+          <w:numId w:val="4"/>
+        </w:numPr>
+      </w:pPr>
+      <w:r>
+        <w:lastRenderedPageBreak/>
+        <w:t>Order Detail: This entity stores the detailed information of each order, such as the specific product(</w:t>
+      </w:r>
+      <w:proofErr w:type="spellStart"/>
+      <w:r>
+        <w:t>productId</w:t>
+      </w:r>
+      <w:proofErr w:type="spellEnd"/>
+      <w:r>
+        <w:t>), the number of the specific product and the total price of this product.</w:t>
+      </w:r>
+    </w:p>
+    <w:p>
+      <w:r>
+        <w:t>The relationships between these entities are:</w:t>
+      </w:r>
+    </w:p>
+    <w:p>
+      <w:pPr>
+        <w:pStyle w:val="ListParagraph"/>
+        <w:numPr>
+          <w:ilvl w:val="0"/>
+          <w:numId w:val="5"/>
+        </w:numPr>
+      </w:pPr>
+      <w:r>
+        <w:t>A customer can buy zero or many products. A product can be bought by zero or many customers.</w:t>
+      </w:r>
+    </w:p>
+    <w:p>
+      <w:pPr>
+        <w:pStyle w:val="ListParagraph"/>
+        <w:numPr>
+          <w:ilvl w:val="0"/>
+          <w:numId w:val="5"/>
+        </w:numPr>
+      </w:pPr>
+      <w:r>
+        <w:t xml:space="preserve">A customer can own zero or many shopping </w:t>
+      </w:r>
+      <w:proofErr w:type="gramStart"/>
+      <w:r>
+        <w:t>carts(</w:t>
+      </w:r>
+      <w:proofErr w:type="gramEnd"/>
+      <w:r>
+        <w:t>Note: the entity Shopping Cart records one product and one customer at one time. You could read the figure below to get better understanding). A shopping cart can be owned by one and only one customer.</w:t>
+      </w:r>
+    </w:p>
+    <w:p>
+      <w:pPr>
+        <w:pStyle w:val="ListParagraph"/>
+        <w:numPr>
+          <w:ilvl w:val="0"/>
+          <w:numId w:val="5"/>
+        </w:numPr>
+      </w:pPr>
+      <w:r>
+        <w:t>A customer can make zero or more purchase orders. A purchase order can be made by one and only one customer.</w:t>
+      </w:r>
+    </w:p>
+    <w:p>
+      <w:pPr>
+        <w:pStyle w:val="ListParagraph"/>
+        <w:numPr>
+          <w:ilvl w:val="0"/>
+          <w:numId w:val="5"/>
+        </w:numPr>
+      </w:pPr>
+      <w:r>
+        <w:t xml:space="preserve">A purchase order can contain one or many order details. But </w:t>
+      </w:r>
+      <w:proofErr w:type="spellStart"/>
+      <w:proofErr w:type="gramStart"/>
+      <w:r>
+        <w:t>a</w:t>
+      </w:r>
+      <w:proofErr w:type="spellEnd"/>
+      <w:proofErr w:type="gramEnd"/>
+      <w:r>
+        <w:t xml:space="preserve"> order detail can be contained by one and only one purchase order.</w:t>
+      </w:r>
+    </w:p>
+    <w:tbl>
+      <w:tblPr>
+        <w:tblW w:w="0" w:type="auto"/>
+        <w:tblInd w:w="593" w:type="dxa"/>
+        <w:tblBorders>
+          <w:top w:val="single" w:sz="4" w:space="0" w:color="auto"/>
+          <w:left w:val="single" w:sz="4" w:space="0" w:color="auto"/>
+          <w:bottom w:val="single" w:sz="4" w:space="0" w:color="auto"/>
+          <w:right w:val="single" w:sz="4" w:space="0" w:color="auto"/>
+          <w:insideH w:val="single" w:sz="4" w:space="0" w:color="auto"/>
+          <w:insideV w:val="single" w:sz="4" w:space="0" w:color="auto"/>
+        </w:tblBorders>
+        <w:tblLook w:val="0000" w:firstRow="0" w:lastRow="0" w:firstColumn="0" w:lastColumn="0" w:noHBand="0" w:noVBand="0"/>
+      </w:tblPr>
+      <w:tblGrid>
+        <w:gridCol w:w="1276"/>
+        <w:gridCol w:w="1348"/>
+        <w:gridCol w:w="1475"/>
+        <w:gridCol w:w="1036"/>
+        <w:gridCol w:w="2558"/>
+      </w:tblGrid>
+      <w:tr>
+        <w:trPr>
+          <w:trHeight w:val="280"/>
+        </w:trPr>
+        <w:tc>
+          <w:tcPr>
+            <w:tcW w:w="1276" w:type="dxa"/>
+            <w:tcBorders>
+              <w:bottom w:val="nil"/>
+            </w:tcBorders>
+          </w:tcPr>
+          <w:p>
+            <w:pPr>
+              <w:pStyle w:val="ListParagraph"/>
+              <w:ind w:left="0"/>
+              <w:jc w:val="center"/>
+            </w:pPr>
+            <w:proofErr w:type="spellStart"/>
+            <w:r>
+              <w:t>customerId</w:t>
+            </w:r>
+            <w:proofErr w:type="spellEnd"/>
+          </w:p>
+        </w:tc>
+        <w:tc>
+          <w:tcPr>
+            <w:tcW w:w="1348" w:type="dxa"/>
+            <w:tcBorders>
+              <w:bottom w:val="nil"/>
+            </w:tcBorders>
+          </w:tcPr>
+          <w:p>
+            <w:pPr>
+              <w:pStyle w:val="ListParagraph"/>
+              <w:ind w:left="0"/>
+              <w:jc w:val="center"/>
+            </w:pPr>
+            <w:proofErr w:type="spellStart"/>
+            <w:r>
+              <w:t>productId</w:t>
+            </w:r>
+            <w:proofErr w:type="spellEnd"/>
+          </w:p>
+        </w:tc>
+        <w:tc>
+          <w:tcPr>
+            <w:tcW w:w="1475" w:type="dxa"/>
+          </w:tcPr>
+          <w:p>
+            <w:pPr>
+              <w:pStyle w:val="ListParagraph"/>
+              <w:ind w:left="0"/>
+              <w:jc w:val="center"/>
+            </w:pPr>
+            <w:r>
+              <w:t>quantity</w:t>
+            </w:r>
+          </w:p>
+        </w:tc>
+        <w:tc>
+          <w:tcPr>
+            <w:tcW w:w="973" w:type="dxa"/>
+          </w:tcPr>
+          <w:p>
+            <w:pPr>
+              <w:pStyle w:val="ListParagraph"/>
+              <w:ind w:left="0"/>
+              <w:jc w:val="center"/>
+            </w:pPr>
+            <w:proofErr w:type="spellStart"/>
+            <w:r>
+              <w:t>unitPrice</w:t>
+            </w:r>
+            <w:proofErr w:type="spellEnd"/>
+          </w:p>
+        </w:tc>
+        <w:tc>
+          <w:tcPr>
+            <w:tcW w:w="2558" w:type="dxa"/>
+          </w:tcPr>
+          <w:p>
+            <w:pPr>
+              <w:pStyle w:val="ListParagraph"/>
+              <w:ind w:left="0"/>
+              <w:jc w:val="center"/>
+            </w:pPr>
+            <w:proofErr w:type="spellStart"/>
+            <w:r>
+              <w:t>lastUpdate</w:t>
+            </w:r>
+            <w:proofErr w:type="spellEnd"/>
+          </w:p>
+        </w:tc>
+      </w:tr>
+      <w:tr>
+        <w:trPr>
+          <w:trHeight w:val="203"/>
+        </w:trPr>
+        <w:tc>
+          <w:tcPr>
+            <w:tcW w:w="1276" w:type="dxa"/>
+          </w:tcPr>
+          <w:p>
+            <w:pPr>
+              <w:pStyle w:val="ListParagraph"/>
+              <w:ind w:left="0"/>
+              <w:jc w:val="center"/>
+            </w:pPr>
+            <w:r>
+              <w:t>1</w:t>
+            </w:r>
+          </w:p>
+        </w:tc>
+        <w:tc>
+          <w:tcPr>
+            <w:tcW w:w="1348" w:type="dxa"/>
+          </w:tcPr>
+          <w:p>
+            <w:pPr>
+              <w:pStyle w:val="ListParagraph"/>
+              <w:ind w:left="0"/>
+              <w:jc w:val="center"/>
+            </w:pPr>
+            <w:r>
+              <w:t>6</w:t>
+            </w:r>
+          </w:p>
+        </w:tc>
+        <w:tc>
+          <w:tcPr>
+            <w:tcW w:w="1475" w:type="dxa"/>
+          </w:tcPr>
+          <w:p>
+            <w:pPr>
+              <w:pStyle w:val="ListParagraph"/>
+              <w:ind w:left="0"/>
+              <w:jc w:val="center"/>
+            </w:pPr>
+            <w:r>
+              <w:t>2</w:t>
+            </w:r>
+          </w:p>
+        </w:tc>
+        <w:tc>
+          <w:tcPr>
+            <w:tcW w:w="973" w:type="dxa"/>
+          </w:tcPr>
+          <w:p>
+            <w:pPr>
+              <w:pStyle w:val="ListParagraph"/>
+              <w:ind w:left="0"/>
+              <w:jc w:val="center"/>
+            </w:pPr>
+            <w:r>
+              <w:t>5000</w:t>
+            </w:r>
+          </w:p>
+        </w:tc>
+        <w:tc>
+          <w:tcPr>
+            <w:tcW w:w="2558" w:type="dxa"/>
+          </w:tcPr>
+          <w:p>
+            <w:pPr>
+              <w:pStyle w:val="ListParagraph"/>
+              <w:ind w:left="0"/>
+              <w:jc w:val="center"/>
+            </w:pPr>
+            <w:r>
+              <w:t>2023-3-26 15:00:06</w:t>
+            </w:r>
+          </w:p>
+        </w:tc>
+      </w:tr>
+    </w:tbl>
+    <w:p>
+      <w:pPr>
+        <w:pStyle w:val="ListParagraph"/>
+      </w:pPr>
+    </w:p>
+    <w:p/>
+    <w:p/>
+    <w:p/>
+    <w:p/>
+    <w:p/>
+    <w:p/>
+    <w:p/>
+    <w:p/>
+    <w:p/>
+    <w:p>
       <w:pPr>
         <w:pStyle w:val="Heading2"/>
         <w:numPr>
@@ -58,6 +471,7 @@
         </w:numPr>
       </w:pPr>
       <w:r>
+        <w:lastRenderedPageBreak/>
         <w:t>3.2 Dynamic Modelling</w:t>
       </w:r>
     </w:p>
@@ -288,7 +702,7 @@
                     </pic:cNvPicPr>
                   </pic:nvPicPr>
                   <pic:blipFill>
-                    <a:blip r:embed="rId5">
+                    <a:blip r:embed="rId6">
                       <a:extLst>
                         <a:ext uri="{28A0092B-C50C-407E-A947-70E740481C1C}">
                           <a14:useLocalDpi xmlns:a14="http://schemas.microsoft.com/office/drawing/2010/main" val="0"/>
@@ -362,7 +776,7 @@
                     </pic:cNvPicPr>
                   </pic:nvPicPr>
                   <pic:blipFill>
-                    <a:blip r:embed="rId6">
+                    <a:blip r:embed="rId7">
                       <a:extLst>
                         <a:ext uri="{28A0092B-C50C-407E-A947-70E740481C1C}">
                           <a14:useLocalDpi xmlns:a14="http://schemas.microsoft.com/office/drawing/2010/main" val="0"/>
@@ -439,7 +853,7 @@
                     </pic:cNvPicPr>
                   </pic:nvPicPr>
                   <pic:blipFill>
-                    <a:blip r:embed="rId7">
+                    <a:blip r:embed="rId8">
                       <a:extLst>
                         <a:ext uri="{28A0092B-C50C-407E-A947-70E740481C1C}">
                           <a14:useLocalDpi xmlns:a14="http://schemas.microsoft.com/office/drawing/2010/main" val="0"/>
@@ -514,7 +928,7 @@
                     </pic:cNvPicPr>
                   </pic:nvPicPr>
                   <pic:blipFill>
-                    <a:blip r:embed="rId8">
+                    <a:blip r:embed="rId9">
                       <a:extLst>
                         <a:ext uri="{28A0092B-C50C-407E-A947-70E740481C1C}">
                           <a14:useLocalDpi xmlns:a14="http://schemas.microsoft.com/office/drawing/2010/main" val="0"/>
@@ -593,7 +1007,7 @@
                     </pic:cNvPicPr>
                   </pic:nvPicPr>
                   <pic:blipFill>
-                    <a:blip r:embed="rId9">
+                    <a:blip r:embed="rId10">
                       <a:extLst>
                         <a:ext uri="{28A0092B-C50C-407E-A947-70E740481C1C}">
                           <a14:useLocalDpi xmlns:a14="http://schemas.microsoft.com/office/drawing/2010/main" val="0"/>
@@ -700,7 +1114,7 @@
                     </pic:cNvPicPr>
                   </pic:nvPicPr>
                   <pic:blipFill>
-                    <a:blip r:embed="rId10">
+                    <a:blip r:embed="rId11">
                       <a:extLst>
                         <a:ext uri="{28A0092B-C50C-407E-A947-70E740481C1C}">
                           <a14:useLocalDpi xmlns:a14="http://schemas.microsoft.com/office/drawing/2010/main" val="0"/>
@@ -779,7 +1193,7 @@
                     </pic:cNvPicPr>
                   </pic:nvPicPr>
                   <pic:blipFill>
-                    <a:blip r:embed="rId11">
+                    <a:blip r:embed="rId12">
                       <a:extLst>
                         <a:ext uri="{28A0092B-C50C-407E-A947-70E740481C1C}">
                           <a14:useLocalDpi xmlns:a14="http://schemas.microsoft.com/office/drawing/2010/main" val="0"/>
@@ -861,7 +1275,7 @@
                     <pic:cNvPicPr/>
                   </pic:nvPicPr>
                   <pic:blipFill>
-                    <a:blip r:embed="rId12"/>
+                    <a:blip r:embed="rId13"/>
                     <a:stretch>
                       <a:fillRect/>
                     </a:stretch>
@@ -920,7 +1334,7 @@
                     <pic:cNvPicPr/>
                   </pic:nvPicPr>
                   <pic:blipFill>
-                    <a:blip r:embed="rId13"/>
+                    <a:blip r:embed="rId14"/>
                     <a:stretch>
                       <a:fillRect/>
                     </a:stretch>
@@ -1075,6 +1489,119 @@
     </w:lvl>
   </w:abstractNum>
   <w:abstractNum w:abstractNumId="1" w15:restartNumberingAfterBreak="0">
+    <w:nsid w:val="478C7A26"/>
+    <w:multiLevelType w:val="hybridMultilevel"/>
+    <w:tmpl w:val="CC8CA2CC"/>
+    <w:lvl w:ilvl="0" w:tplc="04090001">
+      <w:start w:val="1"/>
+      <w:numFmt w:val="bullet"/>
+      <w:lvlText w:val=""/>
+      <w:lvlJc w:val="left"/>
+      <w:pPr>
+        <w:ind w:left="720" w:hanging="360"/>
+      </w:pPr>
+      <w:rPr>
+        <w:rFonts w:ascii="Symbol" w:hAnsi="Symbol" w:hint="default"/>
+      </w:rPr>
+    </w:lvl>
+    <w:lvl w:ilvl="1" w:tplc="04090003" w:tentative="1">
+      <w:start w:val="1"/>
+      <w:numFmt w:val="bullet"/>
+      <w:lvlText w:val="o"/>
+      <w:lvlJc w:val="left"/>
+      <w:pPr>
+        <w:ind w:left="1440" w:hanging="360"/>
+      </w:pPr>
+      <w:rPr>
+        <w:rFonts w:ascii="Courier New" w:hAnsi="Courier New" w:cs="Courier New" w:hint="default"/>
+      </w:rPr>
+    </w:lvl>
+    <w:lvl w:ilvl="2" w:tplc="04090005" w:tentative="1">
+      <w:start w:val="1"/>
+      <w:numFmt w:val="bullet"/>
+      <w:lvlText w:val=""/>
+      <w:lvlJc w:val="left"/>
+      <w:pPr>
+        <w:ind w:left="2160" w:hanging="360"/>
+      </w:pPr>
+      <w:rPr>
+        <w:rFonts w:ascii="Wingdings" w:hAnsi="Wingdings" w:hint="default"/>
+      </w:rPr>
+    </w:lvl>
+    <w:lvl w:ilvl="3" w:tplc="04090001" w:tentative="1">
+      <w:start w:val="1"/>
+      <w:numFmt w:val="bullet"/>
+      <w:lvlText w:val=""/>
+      <w:lvlJc w:val="left"/>
+      <w:pPr>
+        <w:ind w:left="2880" w:hanging="360"/>
+      </w:pPr>
+      <w:rPr>
+        <w:rFonts w:ascii="Symbol" w:hAnsi="Symbol" w:hint="default"/>
+      </w:rPr>
+    </w:lvl>
+    <w:lvl w:ilvl="4" w:tplc="04090003" w:tentative="1">
+      <w:start w:val="1"/>
+      <w:numFmt w:val="bullet"/>
+      <w:lvlText w:val="o"/>
+      <w:lvlJc w:val="left"/>
+      <w:pPr>
+        <w:ind w:left="3600" w:hanging="360"/>
+      </w:pPr>
+      <w:rPr>
+        <w:rFonts w:ascii="Courier New" w:hAnsi="Courier New" w:cs="Courier New" w:hint="default"/>
+      </w:rPr>
+    </w:lvl>
+    <w:lvl w:ilvl="5" w:tplc="04090005" w:tentative="1">
+      <w:start w:val="1"/>
+      <w:numFmt w:val="bullet"/>
+      <w:lvlText w:val=""/>
+      <w:lvlJc w:val="left"/>
+      <w:pPr>
+        <w:ind w:left="4320" w:hanging="360"/>
+      </w:pPr>
+      <w:rPr>
+        <w:rFonts w:ascii="Wingdings" w:hAnsi="Wingdings" w:hint="default"/>
+      </w:rPr>
+    </w:lvl>
+    <w:lvl w:ilvl="6" w:tplc="04090001" w:tentative="1">
+      <w:start w:val="1"/>
+      <w:numFmt w:val="bullet"/>
+      <w:lvlText w:val=""/>
+      <w:lvlJc w:val="left"/>
+      <w:pPr>
+        <w:ind w:left="5040" w:hanging="360"/>
+      </w:pPr>
+      <w:rPr>
+        <w:rFonts w:ascii="Symbol" w:hAnsi="Symbol" w:hint="default"/>
+      </w:rPr>
+    </w:lvl>
+    <w:lvl w:ilvl="7" w:tplc="04090003" w:tentative="1">
+      <w:start w:val="1"/>
+      <w:numFmt w:val="bullet"/>
+      <w:lvlText w:val="o"/>
+      <w:lvlJc w:val="left"/>
+      <w:pPr>
+        <w:ind w:left="5760" w:hanging="360"/>
+      </w:pPr>
+      <w:rPr>
+        <w:rFonts w:ascii="Courier New" w:hAnsi="Courier New" w:cs="Courier New" w:hint="default"/>
+      </w:rPr>
+    </w:lvl>
+    <w:lvl w:ilvl="8" w:tplc="04090005" w:tentative="1">
+      <w:start w:val="1"/>
+      <w:numFmt w:val="bullet"/>
+      <w:lvlText w:val=""/>
+      <w:lvlJc w:val="left"/>
+      <w:pPr>
+        <w:ind w:left="6480" w:hanging="360"/>
+      </w:pPr>
+      <w:rPr>
+        <w:rFonts w:ascii="Wingdings" w:hAnsi="Wingdings" w:hint="default"/>
+      </w:rPr>
+    </w:lvl>
+  </w:abstractNum>
+  <w:abstractNum w:abstractNumId="2" w15:restartNumberingAfterBreak="0">
     <w:nsid w:val="51BF5179"/>
     <w:multiLevelType w:val="multilevel"/>
     <w:tmpl w:val="858E2038"/>
@@ -1187,7 +1714,7 @@
       </w:rPr>
     </w:lvl>
   </w:abstractNum>
-  <w:abstractNum w:abstractNumId="2" w15:restartNumberingAfterBreak="0">
+  <w:abstractNum w:abstractNumId="3" w15:restartNumberingAfterBreak="0">
     <w:nsid w:val="55822EC7"/>
     <w:multiLevelType w:val="multilevel"/>
     <w:tmpl w:val="C784933C"/>
@@ -1282,14 +1809,133 @@
       </w:pPr>
     </w:lvl>
   </w:abstractNum>
+  <w:abstractNum w:abstractNumId="4" w15:restartNumberingAfterBreak="0">
+    <w:nsid w:val="615B3045"/>
+    <w:multiLevelType w:val="hybridMultilevel"/>
+    <w:tmpl w:val="0B74C29E"/>
+    <w:lvl w:ilvl="0" w:tplc="04090001">
+      <w:start w:val="1"/>
+      <w:numFmt w:val="bullet"/>
+      <w:lvlText w:val=""/>
+      <w:lvlJc w:val="left"/>
+      <w:pPr>
+        <w:ind w:left="720" w:hanging="360"/>
+      </w:pPr>
+      <w:rPr>
+        <w:rFonts w:ascii="Symbol" w:hAnsi="Symbol" w:hint="default"/>
+      </w:rPr>
+    </w:lvl>
+    <w:lvl w:ilvl="1" w:tplc="04090003" w:tentative="1">
+      <w:start w:val="1"/>
+      <w:numFmt w:val="bullet"/>
+      <w:lvlText w:val="o"/>
+      <w:lvlJc w:val="left"/>
+      <w:pPr>
+        <w:ind w:left="1440" w:hanging="360"/>
+      </w:pPr>
+      <w:rPr>
+        <w:rFonts w:ascii="Courier New" w:hAnsi="Courier New" w:cs="Courier New" w:hint="default"/>
+      </w:rPr>
+    </w:lvl>
+    <w:lvl w:ilvl="2" w:tplc="04090005" w:tentative="1">
+      <w:start w:val="1"/>
+      <w:numFmt w:val="bullet"/>
+      <w:lvlText w:val=""/>
+      <w:lvlJc w:val="left"/>
+      <w:pPr>
+        <w:ind w:left="2160" w:hanging="360"/>
+      </w:pPr>
+      <w:rPr>
+        <w:rFonts w:ascii="Wingdings" w:hAnsi="Wingdings" w:hint="default"/>
+      </w:rPr>
+    </w:lvl>
+    <w:lvl w:ilvl="3" w:tplc="04090001" w:tentative="1">
+      <w:start w:val="1"/>
+      <w:numFmt w:val="bullet"/>
+      <w:lvlText w:val=""/>
+      <w:lvlJc w:val="left"/>
+      <w:pPr>
+        <w:ind w:left="2880" w:hanging="360"/>
+      </w:pPr>
+      <w:rPr>
+        <w:rFonts w:ascii="Symbol" w:hAnsi="Symbol" w:hint="default"/>
+      </w:rPr>
+    </w:lvl>
+    <w:lvl w:ilvl="4" w:tplc="04090003" w:tentative="1">
+      <w:start w:val="1"/>
+      <w:numFmt w:val="bullet"/>
+      <w:lvlText w:val="o"/>
+      <w:lvlJc w:val="left"/>
+      <w:pPr>
+        <w:ind w:left="3600" w:hanging="360"/>
+      </w:pPr>
+      <w:rPr>
+        <w:rFonts w:ascii="Courier New" w:hAnsi="Courier New" w:cs="Courier New" w:hint="default"/>
+      </w:rPr>
+    </w:lvl>
+    <w:lvl w:ilvl="5" w:tplc="04090005" w:tentative="1">
+      <w:start w:val="1"/>
+      <w:numFmt w:val="bullet"/>
+      <w:lvlText w:val=""/>
+      <w:lvlJc w:val="left"/>
+      <w:pPr>
+        <w:ind w:left="4320" w:hanging="360"/>
+      </w:pPr>
+      <w:rPr>
+        <w:rFonts w:ascii="Wingdings" w:hAnsi="Wingdings" w:hint="default"/>
+      </w:rPr>
+    </w:lvl>
+    <w:lvl w:ilvl="6" w:tplc="04090001" w:tentative="1">
+      <w:start w:val="1"/>
+      <w:numFmt w:val="bullet"/>
+      <w:lvlText w:val=""/>
+      <w:lvlJc w:val="left"/>
+      <w:pPr>
+        <w:ind w:left="5040" w:hanging="360"/>
+      </w:pPr>
+      <w:rPr>
+        <w:rFonts w:ascii="Symbol" w:hAnsi="Symbol" w:hint="default"/>
+      </w:rPr>
+    </w:lvl>
+    <w:lvl w:ilvl="7" w:tplc="04090003" w:tentative="1">
+      <w:start w:val="1"/>
+      <w:numFmt w:val="bullet"/>
+      <w:lvlText w:val="o"/>
+      <w:lvlJc w:val="left"/>
+      <w:pPr>
+        <w:ind w:left="5760" w:hanging="360"/>
+      </w:pPr>
+      <w:rPr>
+        <w:rFonts w:ascii="Courier New" w:hAnsi="Courier New" w:cs="Courier New" w:hint="default"/>
+      </w:rPr>
+    </w:lvl>
+    <w:lvl w:ilvl="8" w:tplc="04090005" w:tentative="1">
+      <w:start w:val="1"/>
+      <w:numFmt w:val="bullet"/>
+      <w:lvlText w:val=""/>
+      <w:lvlJc w:val="left"/>
+      <w:pPr>
+        <w:ind w:left="6480" w:hanging="360"/>
+      </w:pPr>
+      <w:rPr>
+        <w:rFonts w:ascii="Wingdings" w:hAnsi="Wingdings" w:hint="default"/>
+      </w:rPr>
+    </w:lvl>
+  </w:abstractNum>
   <w:num w:numId="1" w16cid:durableId="1541937743">
-    <w:abstractNumId w:val="2"/>
+    <w:abstractNumId w:val="3"/>
   </w:num>
   <w:num w:numId="2" w16cid:durableId="181624709">
-    <w:abstractNumId w:val="1"/>
+    <w:abstractNumId w:val="2"/>
   </w:num>
   <w:num w:numId="3" w16cid:durableId="1973705689">
     <w:abstractNumId w:val="0"/>
+  </w:num>
+  <w:num w:numId="4" w16cid:durableId="818962010">
+    <w:abstractNumId w:val="1"/>
+  </w:num>
+  <w:num w:numId="5" w16cid:durableId="1841654078">
+    <w:abstractNumId w:val="4"/>
   </w:num>
 </w:numbering>
 </file>
@@ -2115,6 +2761,25 @@
       <w:szCs w:val="20"/>
     </w:rPr>
   </w:style>
+  <w:style w:type="paragraph" w:styleId="ListParagraph">
+    <w:name w:val="List Paragraph"/>
+    <w:basedOn w:val="Normal"/>
+    <w:uiPriority w:val="34"/>
+    <w:qFormat/>
+    <w:rsid w:val="005123CC"/>
+    <w:pPr>
+      <w:widowControl w:val="0"/>
+      <w:spacing w:before="0" w:after="160" w:line="259" w:lineRule="auto"/>
+      <w:ind w:left="720"/>
+      <w:contextualSpacing/>
+    </w:pPr>
+    <w:rPr>
+      <w:rFonts w:asciiTheme="minorHAnsi" w:eastAsiaTheme="minorEastAsia" w:hAnsiTheme="minorHAnsi" w:cstheme="minorBidi"/>
+      <w:sz w:val="22"/>
+      <w:szCs w:val="22"/>
+      <w:lang w:eastAsia="zh-CN"/>
+    </w:rPr>
+  </w:style>
 </w:styles>
 </file>
 

</xml_diff>

<commit_message>
Grant Ch3 and Ch4
</commit_message>
<xml_diff>
--- a/Report - Ch3.docx
+++ b/Report - Ch3.docx
@@ -4,11 +4,12 @@
   <w:body>
     <w:p>
       <w:pPr>
-        <w:pStyle w:val="1"/>
+        <w:pStyle w:val="Heading1"/>
         <w:numPr>
           <w:ilvl w:val="0"/>
           <w:numId w:val="3"/>
         </w:numPr>
+        <w:spacing w:line="240" w:lineRule="auto"/>
         <w:ind w:left="567" w:hanging="567"/>
       </w:pPr>
       <w:bookmarkStart w:id="0" w:name="_Toc474312329"/>
@@ -18,17 +19,21 @@
       <w:bookmarkEnd w:id="0"/>
     </w:p>
     <w:p>
+      <w:pPr>
+        <w:spacing w:line="240" w:lineRule="auto"/>
+      </w:pPr>
       <w:r>
         <w:t>In this chapter, we will describe the data modelling and dynamic modelling for our mobile online shopping application. In the data modelling section, we will use Entity Relationship Diagram to describe the structure of our database and our design decisions. In the dynamic modelling section, we will use state diagrams, activity diagrams, and sequence diagrams to illustrate the interaction and dynamic aspect of our system.</w:t>
       </w:r>
     </w:p>
     <w:p>
       <w:pPr>
-        <w:pStyle w:val="2"/>
+        <w:pStyle w:val="Heading2"/>
         <w:numPr>
           <w:ilvl w:val="1"/>
           <w:numId w:val="3"/>
         </w:numPr>
+        <w:spacing w:before="240" w:after="240" w:line="240" w:lineRule="auto"/>
         <w:ind w:left="567" w:hanging="567"/>
       </w:pPr>
       <w:bookmarkStart w:id="1" w:name="_Toc474312330"/>
@@ -38,6 +43,9 @@
       <w:bookmarkEnd w:id="1"/>
     </w:p>
     <w:p>
+      <w:pPr>
+        <w:spacing w:line="240" w:lineRule="auto"/>
+      </w:pPr>
       <w:r>
         <w:t>In this section, we will use the Entity Relationship Diagram to describe the main entities of our system and the relationships between them.</w:t>
       </w:r>
@@ -100,6 +108,9 @@
       </w:r>
     </w:p>
     <w:p>
+      <w:pPr>
+        <w:spacing w:line="240" w:lineRule="auto"/>
+      </w:pPr>
       <w:r>
         <w:t>Figure</w:t>
       </w:r>
@@ -107,17 +118,25 @@
         <w:t xml:space="preserve"> 3-1</w:t>
       </w:r>
       <w:r>
-        <w:t xml:space="preserve"> illustrates our ER diagram for Niubility. The main entities are:</w:t>
-      </w:r>
-    </w:p>
-    <w:p>
-      <w:pPr>
-        <w:pStyle w:val="a3"/>
+        <w:t xml:space="preserve"> illustrates our ER diagram for </w:t>
+      </w:r>
+      <w:proofErr w:type="spellStart"/>
+      <w:r>
+        <w:t>Niubility</w:t>
+      </w:r>
+      <w:proofErr w:type="spellEnd"/>
+      <w:r>
+        <w:t>. The main entities are:</w:t>
+      </w:r>
+    </w:p>
+    <w:p>
+      <w:pPr>
+        <w:pStyle w:val="ListParagraph"/>
         <w:numPr>
           <w:ilvl w:val="0"/>
           <w:numId w:val="4"/>
         </w:numPr>
-        <w:spacing w:line="360" w:lineRule="auto"/>
+        <w:spacing w:before="240" w:after="240" w:line="240" w:lineRule="auto"/>
         <w:rPr>
           <w:rFonts w:ascii="Times New Roman" w:hAnsi="Times New Roman" w:cs="Times New Roman"/>
           <w:sz w:val="24"/>
@@ -138,7 +157,25 @@
           <w:sz w:val="24"/>
           <w:szCs w:val="24"/>
         </w:rPr>
-        <w:t>This entity represents the user who has registered in Niubility (Note that we assume there is only one vendor in this application</w:t>
+        <w:t xml:space="preserve">This entity represents the user who has registered in </w:t>
+      </w:r>
+      <w:proofErr w:type="spellStart"/>
+      <w:r>
+        <w:rPr>
+          <w:rFonts w:ascii="Times New Roman" w:hAnsi="Times New Roman" w:cs="Times New Roman"/>
+          <w:sz w:val="24"/>
+          <w:szCs w:val="24"/>
+        </w:rPr>
+        <w:t>Niubility</w:t>
+      </w:r>
+      <w:proofErr w:type="spellEnd"/>
+      <w:r>
+        <w:rPr>
+          <w:rFonts w:ascii="Times New Roman" w:hAnsi="Times New Roman" w:cs="Times New Roman"/>
+          <w:sz w:val="24"/>
+          <w:szCs w:val="24"/>
+        </w:rPr>
+        <w:t xml:space="preserve"> (Note that we assume there is only one vendor in this application</w:t>
       </w:r>
       <w:r>
         <w:rPr>
@@ -162,16 +199,7 @@
           <w:sz w:val="24"/>
           <w:szCs w:val="24"/>
         </w:rPr>
-        <w:t xml:space="preserve">stores </w:t>
-      </w:r>
-      <w:r>
-        <w:rPr>
-          <w:rFonts w:ascii="Times New Roman" w:hAnsi="Times New Roman" w:cs="Times New Roman"/>
-          <w:sz w:val="24"/>
-          <w:szCs w:val="24"/>
-        </w:rPr>
-        <w:lastRenderedPageBreak/>
-        <w:t xml:space="preserve">information about </w:t>
+        <w:t xml:space="preserve">stores information about </w:t>
       </w:r>
       <w:r>
         <w:rPr>
@@ -192,25 +220,43 @@
     </w:p>
     <w:p>
       <w:pPr>
-        <w:pStyle w:val="a3"/>
+        <w:pStyle w:val="ListParagraph"/>
         <w:numPr>
           <w:ilvl w:val="0"/>
           <w:numId w:val="4"/>
         </w:numPr>
-        <w:spacing w:line="360" w:lineRule="auto"/>
-        <w:rPr>
-          <w:rFonts w:ascii="Times New Roman" w:hAnsi="Times New Roman" w:cs="Times New Roman"/>
-          <w:sz w:val="24"/>
-          <w:szCs w:val="24"/>
-        </w:rPr>
-      </w:pPr>
-      <w:r>
-        <w:rPr>
-          <w:rFonts w:ascii="Times New Roman" w:hAnsi="Times New Roman" w:cs="Times New Roman"/>
-          <w:sz w:val="24"/>
-          <w:szCs w:val="24"/>
-        </w:rPr>
-        <w:t xml:space="preserve">Product: This entity stores information about each product that is available for sale on Niubility, such as its </w:t>
+        <w:spacing w:before="240" w:after="240" w:line="240" w:lineRule="auto"/>
+        <w:rPr>
+          <w:rFonts w:ascii="Times New Roman" w:hAnsi="Times New Roman" w:cs="Times New Roman"/>
+          <w:sz w:val="24"/>
+          <w:szCs w:val="24"/>
+        </w:rPr>
+      </w:pPr>
+      <w:r>
+        <w:rPr>
+          <w:rFonts w:ascii="Times New Roman" w:hAnsi="Times New Roman" w:cs="Times New Roman"/>
+          <w:sz w:val="24"/>
+          <w:szCs w:val="24"/>
+        </w:rPr>
+        <w:t xml:space="preserve">Product: This entity stores information about each product that is available for sale on </w:t>
+      </w:r>
+      <w:proofErr w:type="spellStart"/>
+      <w:r>
+        <w:rPr>
+          <w:rFonts w:ascii="Times New Roman" w:hAnsi="Times New Roman" w:cs="Times New Roman"/>
+          <w:sz w:val="24"/>
+          <w:szCs w:val="24"/>
+        </w:rPr>
+        <w:t>Niubility</w:t>
+      </w:r>
+      <w:proofErr w:type="spellEnd"/>
+      <w:r>
+        <w:rPr>
+          <w:rFonts w:ascii="Times New Roman" w:hAnsi="Times New Roman" w:cs="Times New Roman"/>
+          <w:sz w:val="24"/>
+          <w:szCs w:val="24"/>
+        </w:rPr>
+        <w:t xml:space="preserve">, such as its </w:t>
       </w:r>
       <w:r>
         <w:rPr>
@@ -231,12 +277,12 @@
     </w:p>
     <w:p>
       <w:pPr>
-        <w:pStyle w:val="a3"/>
+        <w:pStyle w:val="ListParagraph"/>
         <w:numPr>
           <w:ilvl w:val="0"/>
           <w:numId w:val="4"/>
         </w:numPr>
-        <w:spacing w:line="360" w:lineRule="auto"/>
+        <w:spacing w:before="240" w:after="240" w:line="240" w:lineRule="auto"/>
         <w:rPr>
           <w:rFonts w:ascii="Times New Roman" w:hAnsi="Times New Roman" w:cs="Times New Roman"/>
           <w:sz w:val="24"/>
@@ -302,24 +348,25 @@
     </w:p>
     <w:p>
       <w:pPr>
-        <w:pStyle w:val="a3"/>
+        <w:pStyle w:val="ListParagraph"/>
         <w:numPr>
           <w:ilvl w:val="0"/>
           <w:numId w:val="4"/>
         </w:numPr>
-        <w:spacing w:line="360" w:lineRule="auto"/>
-        <w:rPr>
-          <w:rFonts w:ascii="Times New Roman" w:hAnsi="Times New Roman" w:cs="Times New Roman"/>
-          <w:sz w:val="24"/>
-          <w:szCs w:val="24"/>
-        </w:rPr>
-      </w:pPr>
-      <w:r>
-        <w:rPr>
-          <w:rFonts w:ascii="Times New Roman" w:hAnsi="Times New Roman" w:cs="Times New Roman"/>
-          <w:sz w:val="24"/>
-          <w:szCs w:val="24"/>
-        </w:rPr>
+        <w:spacing w:before="240" w:after="240" w:line="240" w:lineRule="auto"/>
+        <w:rPr>
+          <w:rFonts w:ascii="Times New Roman" w:hAnsi="Times New Roman" w:cs="Times New Roman"/>
+          <w:sz w:val="24"/>
+          <w:szCs w:val="24"/>
+        </w:rPr>
+      </w:pPr>
+      <w:r>
+        <w:rPr>
+          <w:rFonts w:ascii="Times New Roman" w:hAnsi="Times New Roman" w:cs="Times New Roman"/>
+          <w:sz w:val="24"/>
+          <w:szCs w:val="24"/>
+        </w:rPr>
+        <w:lastRenderedPageBreak/>
         <w:t>Purchase Order: This entity stores information about</w:t>
       </w:r>
       <w:r>
@@ -373,35 +420,53 @@
     </w:p>
     <w:p>
       <w:pPr>
-        <w:pStyle w:val="a3"/>
+        <w:pStyle w:val="ListParagraph"/>
         <w:numPr>
           <w:ilvl w:val="0"/>
           <w:numId w:val="4"/>
         </w:numPr>
-        <w:spacing w:line="360" w:lineRule="auto"/>
-        <w:rPr>
-          <w:rFonts w:ascii="Times New Roman" w:hAnsi="Times New Roman" w:cs="Times New Roman"/>
-          <w:sz w:val="24"/>
-          <w:szCs w:val="24"/>
-        </w:rPr>
-      </w:pPr>
-      <w:r>
-        <w:rPr>
-          <w:rFonts w:ascii="Times New Roman" w:hAnsi="Times New Roman" w:cs="Times New Roman"/>
-          <w:sz w:val="24"/>
-          <w:szCs w:val="24"/>
-        </w:rPr>
-        <w:t>Order Detail: This entity stores the detailed information of each order, such as the specific product(productId), the number of the specific product and the total price of this product.</w:t>
-      </w:r>
-    </w:p>
-    <w:p>
-      <w:pPr>
-        <w:pStyle w:val="a3"/>
+        <w:spacing w:before="240" w:after="240" w:line="240" w:lineRule="auto"/>
+        <w:rPr>
+          <w:rFonts w:ascii="Times New Roman" w:hAnsi="Times New Roman" w:cs="Times New Roman"/>
+          <w:sz w:val="24"/>
+          <w:szCs w:val="24"/>
+        </w:rPr>
+      </w:pPr>
+      <w:r>
+        <w:rPr>
+          <w:rFonts w:ascii="Times New Roman" w:hAnsi="Times New Roman" w:cs="Times New Roman"/>
+          <w:sz w:val="24"/>
+          <w:szCs w:val="24"/>
+        </w:rPr>
+        <w:t>Order Detail: This entity stores the detailed information of each order, such as the specific product(</w:t>
+      </w:r>
+      <w:proofErr w:type="spellStart"/>
+      <w:r>
+        <w:rPr>
+          <w:rFonts w:ascii="Times New Roman" w:hAnsi="Times New Roman" w:cs="Times New Roman"/>
+          <w:sz w:val="24"/>
+          <w:szCs w:val="24"/>
+        </w:rPr>
+        <w:t>productId</w:t>
+      </w:r>
+      <w:proofErr w:type="spellEnd"/>
+      <w:r>
+        <w:rPr>
+          <w:rFonts w:ascii="Times New Roman" w:hAnsi="Times New Roman" w:cs="Times New Roman"/>
+          <w:sz w:val="24"/>
+          <w:szCs w:val="24"/>
+        </w:rPr>
+        <w:t>), the number of the specific product and the total price of this product.</w:t>
+      </w:r>
+    </w:p>
+    <w:p>
+      <w:pPr>
+        <w:pStyle w:val="ListParagraph"/>
         <w:numPr>
           <w:ilvl w:val="0"/>
           <w:numId w:val="4"/>
         </w:numPr>
-        <w:spacing w:line="360" w:lineRule="auto"/>
+        <w:spacing w:before="240" w:after="240" w:line="240" w:lineRule="auto"/>
         <w:rPr>
           <w:rFonts w:ascii="Times New Roman" w:hAnsi="Times New Roman" w:cs="Times New Roman"/>
           <w:color w:val="FF0000"/>
@@ -447,18 +512,21 @@
       </w:r>
     </w:p>
     <w:p>
+      <w:pPr>
+        <w:spacing w:line="240" w:lineRule="auto"/>
+      </w:pPr>
       <w:r>
         <w:t>The relationships between these entities are:</w:t>
       </w:r>
     </w:p>
     <w:p>
       <w:pPr>
-        <w:pStyle w:val="a3"/>
+        <w:pStyle w:val="ListParagraph"/>
         <w:numPr>
           <w:ilvl w:val="0"/>
           <w:numId w:val="5"/>
         </w:numPr>
-        <w:spacing w:line="360" w:lineRule="auto"/>
+        <w:spacing w:before="240" w:after="240" w:line="240" w:lineRule="auto"/>
         <w:rPr>
           <w:rFonts w:ascii="Times New Roman" w:hAnsi="Times New Roman" w:cs="Times New Roman"/>
           <w:sz w:val="24"/>
@@ -476,31 +544,49 @@
     </w:p>
     <w:p>
       <w:pPr>
-        <w:pStyle w:val="a3"/>
+        <w:pStyle w:val="ListParagraph"/>
         <w:numPr>
           <w:ilvl w:val="0"/>
           <w:numId w:val="5"/>
         </w:numPr>
-        <w:spacing w:line="360" w:lineRule="auto"/>
-        <w:rPr>
-          <w:rFonts w:ascii="Times New Roman" w:hAnsi="Times New Roman" w:cs="Times New Roman"/>
-          <w:sz w:val="24"/>
-          <w:szCs w:val="24"/>
-        </w:rPr>
-      </w:pPr>
-      <w:r>
-        <w:rPr>
-          <w:rFonts w:ascii="Times New Roman" w:hAnsi="Times New Roman" w:cs="Times New Roman"/>
-          <w:sz w:val="24"/>
-          <w:szCs w:val="24"/>
-        </w:rPr>
-        <w:t>A customer can own zero or many shopping carts(Note: the entity Shopping Cart records one product and one customer at one time. You could read the figure below to get better understanding). A shopping cart can be owned by one and only one customer.</w:t>
-      </w:r>
-    </w:p>
-    <w:p>
-      <w:pPr>
-        <w:pStyle w:val="a3"/>
-        <w:spacing w:line="360" w:lineRule="auto"/>
+        <w:spacing w:before="240" w:after="240" w:line="240" w:lineRule="auto"/>
+        <w:rPr>
+          <w:rFonts w:ascii="Times New Roman" w:hAnsi="Times New Roman" w:cs="Times New Roman"/>
+          <w:sz w:val="24"/>
+          <w:szCs w:val="24"/>
+        </w:rPr>
+      </w:pPr>
+      <w:r>
+        <w:rPr>
+          <w:rFonts w:ascii="Times New Roman" w:hAnsi="Times New Roman" w:cs="Times New Roman"/>
+          <w:sz w:val="24"/>
+          <w:szCs w:val="24"/>
+        </w:rPr>
+        <w:t xml:space="preserve">A customer can own zero or many shopping </w:t>
+      </w:r>
+      <w:proofErr w:type="gramStart"/>
+      <w:r>
+        <w:rPr>
+          <w:rFonts w:ascii="Times New Roman" w:hAnsi="Times New Roman" w:cs="Times New Roman"/>
+          <w:sz w:val="24"/>
+          <w:szCs w:val="24"/>
+        </w:rPr>
+        <w:t>carts(</w:t>
+      </w:r>
+      <w:proofErr w:type="gramEnd"/>
+      <w:r>
+        <w:rPr>
+          <w:rFonts w:ascii="Times New Roman" w:hAnsi="Times New Roman" w:cs="Times New Roman"/>
+          <w:sz w:val="24"/>
+          <w:szCs w:val="24"/>
+        </w:rPr>
+        <w:t>Note: the entity Shopping Cart records one product and one customer at one time. You could read the figure below to get better understanding). A shopping cart can be owned by one and only one customer.</w:t>
+      </w:r>
+    </w:p>
+    <w:p>
+      <w:pPr>
+        <w:pStyle w:val="ListParagraph"/>
+        <w:spacing w:before="240" w:after="240" w:line="240" w:lineRule="auto"/>
         <w:rPr>
           <w:rFonts w:ascii="Times New Roman" w:hAnsi="Times New Roman" w:cs="Times New Roman"/>
           <w:sz w:val="24"/>
@@ -542,8 +628,8 @@
           </w:tcPr>
           <w:p>
             <w:pPr>
-              <w:pStyle w:val="a3"/>
-              <w:spacing w:line="360" w:lineRule="auto"/>
+              <w:pStyle w:val="ListParagraph"/>
+              <w:spacing w:before="240" w:after="240" w:line="240" w:lineRule="auto"/>
               <w:ind w:left="0"/>
               <w:jc w:val="center"/>
               <w:rPr>
@@ -552,6 +638,7 @@
                 <w:szCs w:val="24"/>
               </w:rPr>
             </w:pPr>
+            <w:proofErr w:type="spellStart"/>
             <w:r>
               <w:rPr>
                 <w:rFonts w:ascii="Times New Roman" w:hAnsi="Times New Roman" w:cs="Times New Roman"/>
@@ -560,6 +647,7 @@
               </w:rPr>
               <w:t>customerId</w:t>
             </w:r>
+            <w:proofErr w:type="spellEnd"/>
           </w:p>
         </w:tc>
         <w:tc>
@@ -571,8 +659,8 @@
           </w:tcPr>
           <w:p>
             <w:pPr>
-              <w:pStyle w:val="a3"/>
-              <w:spacing w:line="360" w:lineRule="auto"/>
+              <w:pStyle w:val="ListParagraph"/>
+              <w:spacing w:before="240" w:after="240" w:line="240" w:lineRule="auto"/>
               <w:ind w:left="0"/>
               <w:jc w:val="center"/>
               <w:rPr>
@@ -581,6 +669,7 @@
                 <w:szCs w:val="24"/>
               </w:rPr>
             </w:pPr>
+            <w:proofErr w:type="spellStart"/>
             <w:r>
               <w:rPr>
                 <w:rFonts w:ascii="Times New Roman" w:hAnsi="Times New Roman" w:cs="Times New Roman"/>
@@ -589,6 +678,7 @@
               </w:rPr>
               <w:t>productId</w:t>
             </w:r>
+            <w:proofErr w:type="spellEnd"/>
           </w:p>
         </w:tc>
         <w:tc>
@@ -597,8 +687,8 @@
           </w:tcPr>
           <w:p>
             <w:pPr>
-              <w:pStyle w:val="a3"/>
-              <w:spacing w:line="360" w:lineRule="auto"/>
+              <w:pStyle w:val="ListParagraph"/>
+              <w:spacing w:before="240" w:after="240" w:line="240" w:lineRule="auto"/>
               <w:ind w:left="0"/>
               <w:jc w:val="center"/>
               <w:rPr>
@@ -623,8 +713,8 @@
           </w:tcPr>
           <w:p>
             <w:pPr>
-              <w:pStyle w:val="a3"/>
-              <w:spacing w:line="360" w:lineRule="auto"/>
+              <w:pStyle w:val="ListParagraph"/>
+              <w:spacing w:before="240" w:after="240" w:line="240" w:lineRule="auto"/>
               <w:ind w:left="0"/>
               <w:jc w:val="center"/>
               <w:rPr>
@@ -633,6 +723,7 @@
                 <w:szCs w:val="24"/>
               </w:rPr>
             </w:pPr>
+            <w:proofErr w:type="spellStart"/>
             <w:r>
               <w:rPr>
                 <w:rFonts w:ascii="Times New Roman" w:hAnsi="Times New Roman" w:cs="Times New Roman"/>
@@ -641,6 +732,7 @@
               </w:rPr>
               <w:t>unitPrice</w:t>
             </w:r>
+            <w:proofErr w:type="spellEnd"/>
           </w:p>
         </w:tc>
         <w:tc>
@@ -649,8 +741,8 @@
           </w:tcPr>
           <w:p>
             <w:pPr>
-              <w:pStyle w:val="a3"/>
-              <w:spacing w:line="360" w:lineRule="auto"/>
+              <w:pStyle w:val="ListParagraph"/>
+              <w:spacing w:before="240" w:after="240" w:line="240" w:lineRule="auto"/>
               <w:ind w:left="0"/>
               <w:jc w:val="center"/>
               <w:rPr>
@@ -659,6 +751,7 @@
                 <w:szCs w:val="24"/>
               </w:rPr>
             </w:pPr>
+            <w:proofErr w:type="spellStart"/>
             <w:r>
               <w:rPr>
                 <w:rFonts w:ascii="Times New Roman" w:hAnsi="Times New Roman" w:cs="Times New Roman"/>
@@ -667,6 +760,7 @@
               </w:rPr>
               <w:t>lastUpdate</w:t>
             </w:r>
+            <w:proofErr w:type="spellEnd"/>
           </w:p>
         </w:tc>
       </w:tr>
@@ -680,8 +774,8 @@
           </w:tcPr>
           <w:p>
             <w:pPr>
-              <w:pStyle w:val="a3"/>
-              <w:spacing w:line="360" w:lineRule="auto"/>
+              <w:pStyle w:val="ListParagraph"/>
+              <w:spacing w:before="240" w:after="240" w:line="240" w:lineRule="auto"/>
               <w:ind w:left="0"/>
               <w:jc w:val="center"/>
               <w:rPr>
@@ -706,8 +800,8 @@
           </w:tcPr>
           <w:p>
             <w:pPr>
-              <w:pStyle w:val="a3"/>
-              <w:spacing w:line="360" w:lineRule="auto"/>
+              <w:pStyle w:val="ListParagraph"/>
+              <w:spacing w:before="240" w:after="240" w:line="240" w:lineRule="auto"/>
               <w:ind w:left="0"/>
               <w:jc w:val="center"/>
               <w:rPr>
@@ -732,8 +826,8 @@
           </w:tcPr>
           <w:p>
             <w:pPr>
-              <w:pStyle w:val="a3"/>
-              <w:spacing w:line="360" w:lineRule="auto"/>
+              <w:pStyle w:val="ListParagraph"/>
+              <w:spacing w:before="240" w:after="240" w:line="240" w:lineRule="auto"/>
               <w:ind w:left="0"/>
               <w:jc w:val="center"/>
               <w:rPr>
@@ -758,8 +852,8 @@
           </w:tcPr>
           <w:p>
             <w:pPr>
-              <w:pStyle w:val="a3"/>
-              <w:spacing w:line="360" w:lineRule="auto"/>
+              <w:pStyle w:val="ListParagraph"/>
+              <w:spacing w:before="240" w:after="240" w:line="240" w:lineRule="auto"/>
               <w:ind w:left="0"/>
               <w:jc w:val="center"/>
               <w:rPr>
@@ -784,8 +878,8 @@
           </w:tcPr>
           <w:p>
             <w:pPr>
-              <w:pStyle w:val="a3"/>
-              <w:spacing w:line="360" w:lineRule="auto"/>
+              <w:pStyle w:val="ListParagraph"/>
+              <w:spacing w:before="240" w:after="240" w:line="240" w:lineRule="auto"/>
               <w:ind w:left="0"/>
               <w:jc w:val="center"/>
               <w:rPr>
@@ -808,8 +902,8 @@
     </w:tbl>
     <w:p>
       <w:pPr>
-        <w:pStyle w:val="a3"/>
-        <w:spacing w:line="360" w:lineRule="auto"/>
+        <w:pStyle w:val="ListParagraph"/>
+        <w:spacing w:before="240" w:after="240" w:line="240" w:lineRule="auto"/>
         <w:jc w:val="center"/>
         <w:rPr>
           <w:rFonts w:ascii="Times New Roman" w:hAnsi="Times New Roman" w:cs="Times New Roman"/>
@@ -823,17 +917,48 @@
           <w:sz w:val="24"/>
           <w:szCs w:val="24"/>
         </w:rPr>
-        <w:t>Fig.  : one shopping cart in the database</w:t>
-      </w:r>
-    </w:p>
-    <w:p>
-      <w:pPr>
-        <w:pStyle w:val="a3"/>
+        <w:t>Fig.</w:t>
+      </w:r>
+      <w:proofErr w:type="gramStart"/>
+      <w:r>
+        <w:rPr>
+          <w:rFonts w:ascii="Times New Roman" w:hAnsi="Times New Roman" w:cs="Times New Roman"/>
+          <w:sz w:val="24"/>
+          <w:szCs w:val="24"/>
+        </w:rPr>
+        <w:t xml:space="preserve">  :</w:t>
+      </w:r>
+      <w:proofErr w:type="gramEnd"/>
+      <w:r>
+        <w:rPr>
+          <w:rFonts w:ascii="Times New Roman" w:hAnsi="Times New Roman" w:cs="Times New Roman"/>
+          <w:sz w:val="24"/>
+          <w:szCs w:val="24"/>
+        </w:rPr>
+        <w:t xml:space="preserve"> one shopping cart in the database</w:t>
+      </w:r>
+    </w:p>
+    <w:p>
+      <w:pPr>
+        <w:pStyle w:val="ListParagraph"/>
+        <w:spacing w:before="240" w:after="240" w:line="240" w:lineRule="auto"/>
+        <w:jc w:val="center"/>
+        <w:rPr>
+          <w:rFonts w:ascii="Times New Roman" w:hAnsi="Times New Roman" w:cs="Times New Roman"/>
+          <w:sz w:val="24"/>
+          <w:szCs w:val="24"/>
+        </w:rPr>
+      </w:pPr>
+    </w:p>
+    <w:p>
+      <w:pPr>
+        <w:pStyle w:val="ListParagraph"/>
         <w:numPr>
           <w:ilvl w:val="0"/>
           <w:numId w:val="5"/>
         </w:numPr>
-        <w:spacing w:line="360" w:lineRule="auto"/>
+        <w:spacing w:before="240" w:after="240" w:line="240" w:lineRule="auto"/>
+        <w:ind w:left="714" w:hanging="357"/>
         <w:rPr>
           <w:rFonts w:ascii="Times New Roman" w:hAnsi="Times New Roman" w:cs="Times New Roman"/>
           <w:sz w:val="24"/>
@@ -851,36 +976,57 @@
     </w:p>
     <w:p>
       <w:pPr>
-        <w:pStyle w:val="a3"/>
+        <w:pStyle w:val="ListParagraph"/>
         <w:numPr>
           <w:ilvl w:val="0"/>
           <w:numId w:val="5"/>
         </w:numPr>
-        <w:spacing w:line="360" w:lineRule="auto"/>
-        <w:rPr>
-          <w:rFonts w:ascii="Times New Roman" w:hAnsi="Times New Roman" w:cs="Times New Roman"/>
-          <w:sz w:val="24"/>
-          <w:szCs w:val="24"/>
-        </w:rPr>
-      </w:pPr>
-      <w:r>
-        <w:rPr>
-          <w:rFonts w:ascii="Times New Roman" w:hAnsi="Times New Roman" w:cs="Times New Roman"/>
-          <w:sz w:val="24"/>
-          <w:szCs w:val="24"/>
-        </w:rPr>
-        <w:lastRenderedPageBreak/>
-        <w:t>A purchase order can contain one or many order details. But a order detail can be contained by one and only one purchase order.</w:t>
-      </w:r>
-    </w:p>
-    <w:p>
-      <w:pPr>
-        <w:pStyle w:val="a3"/>
+        <w:spacing w:before="240" w:after="240" w:line="240" w:lineRule="auto"/>
+        <w:ind w:left="714" w:hanging="357"/>
+        <w:rPr>
+          <w:rFonts w:ascii="Times New Roman" w:hAnsi="Times New Roman" w:cs="Times New Roman"/>
+          <w:sz w:val="24"/>
+          <w:szCs w:val="24"/>
+        </w:rPr>
+      </w:pPr>
+      <w:r>
+        <w:rPr>
+          <w:rFonts w:ascii="Times New Roman" w:hAnsi="Times New Roman" w:cs="Times New Roman"/>
+          <w:sz w:val="24"/>
+          <w:szCs w:val="24"/>
+        </w:rPr>
+        <w:t xml:space="preserve">A purchase order can contain one or many order details. But </w:t>
+      </w:r>
+      <w:proofErr w:type="spellStart"/>
+      <w:proofErr w:type="gramStart"/>
+      <w:r>
+        <w:rPr>
+          <w:rFonts w:ascii="Times New Roman" w:hAnsi="Times New Roman" w:cs="Times New Roman"/>
+          <w:sz w:val="24"/>
+          <w:szCs w:val="24"/>
+        </w:rPr>
+        <w:t>a</w:t>
+      </w:r>
+      <w:proofErr w:type="spellEnd"/>
+      <w:proofErr w:type="gramEnd"/>
+      <w:r>
+        <w:rPr>
+          <w:rFonts w:ascii="Times New Roman" w:hAnsi="Times New Roman" w:cs="Times New Roman"/>
+          <w:sz w:val="24"/>
+          <w:szCs w:val="24"/>
+        </w:rPr>
+        <w:t xml:space="preserve"> order detail can be contained by one and only one purchase order.</w:t>
+      </w:r>
+    </w:p>
+    <w:p>
+      <w:pPr>
+        <w:pStyle w:val="ListParagraph"/>
         <w:numPr>
           <w:ilvl w:val="0"/>
           <w:numId w:val="5"/>
         </w:numPr>
-        <w:spacing w:line="360" w:lineRule="auto"/>
+        <w:spacing w:before="240" w:after="240" w:line="240" w:lineRule="auto"/>
+        <w:ind w:left="714" w:hanging="357"/>
         <w:rPr>
           <w:rFonts w:ascii="Times New Roman" w:hAnsi="Times New Roman" w:cs="Times New Roman"/>
           <w:color w:val="FF0000"/>
@@ -898,8 +1044,15 @@
         <w:t>A customer can have one or more preferences. But one preference could only belong to one customer.</w:t>
       </w:r>
     </w:p>
-    <w:p/>
-    <w:p>
+    <w:p>
+      <w:pPr>
+        <w:spacing w:line="240" w:lineRule="auto"/>
+      </w:pPr>
+    </w:p>
+    <w:p>
+      <w:pPr>
+        <w:spacing w:line="240" w:lineRule="auto"/>
+      </w:pPr>
       <w:r>
         <w:t>The logical data model is listed below, giving further details on the foreign key allocation.</w:t>
       </w:r>
@@ -915,6 +1068,7 @@
       <w:r>
         <w:tab/>
       </w:r>
+      <w:proofErr w:type="gramStart"/>
       <w:r>
         <w:rPr>
           <w:rFonts w:ascii="Consolas" w:hAnsi="Consolas"/>
@@ -923,6 +1077,8 @@
         </w:rPr>
         <w:t>Customer(</w:t>
       </w:r>
+      <w:proofErr w:type="spellStart"/>
+      <w:proofErr w:type="gramEnd"/>
       <w:r>
         <w:rPr>
           <w:rFonts w:ascii="Consolas" w:hAnsi="Consolas"/>
@@ -932,13 +1088,86 @@
         </w:rPr>
         <w:t>customerId</w:t>
       </w:r>
-      <w:r>
-        <w:rPr>
-          <w:rFonts w:ascii="Consolas" w:hAnsi="Consolas"/>
-          <w:sz w:val="20"/>
-          <w:szCs w:val="20"/>
-        </w:rPr>
-        <w:t>, customerName, customerEmail, customerPassword, shippingAddress)</w:t>
+      <w:proofErr w:type="spellEnd"/>
+      <w:r>
+        <w:rPr>
+          <w:rFonts w:ascii="Consolas" w:hAnsi="Consolas"/>
+          <w:sz w:val="20"/>
+          <w:szCs w:val="20"/>
+        </w:rPr>
+        <w:t xml:space="preserve">, </w:t>
+      </w:r>
+      <w:proofErr w:type="spellStart"/>
+      <w:r>
+        <w:rPr>
+          <w:rFonts w:ascii="Consolas" w:hAnsi="Consolas"/>
+          <w:sz w:val="20"/>
+          <w:szCs w:val="20"/>
+        </w:rPr>
+        <w:t>customerName</w:t>
+      </w:r>
+      <w:proofErr w:type="spellEnd"/>
+      <w:r>
+        <w:rPr>
+          <w:rFonts w:ascii="Consolas" w:hAnsi="Consolas"/>
+          <w:sz w:val="20"/>
+          <w:szCs w:val="20"/>
+        </w:rPr>
+        <w:t xml:space="preserve">, </w:t>
+      </w:r>
+      <w:proofErr w:type="spellStart"/>
+      <w:r>
+        <w:rPr>
+          <w:rFonts w:ascii="Consolas" w:hAnsi="Consolas"/>
+          <w:sz w:val="20"/>
+          <w:szCs w:val="20"/>
+        </w:rPr>
+        <w:t>customerEmail</w:t>
+      </w:r>
+      <w:proofErr w:type="spellEnd"/>
+      <w:r>
+        <w:rPr>
+          <w:rFonts w:ascii="Consolas" w:hAnsi="Consolas"/>
+          <w:sz w:val="20"/>
+          <w:szCs w:val="20"/>
+        </w:rPr>
+        <w:t xml:space="preserve">, </w:t>
+      </w:r>
+      <w:proofErr w:type="spellStart"/>
+      <w:r>
+        <w:rPr>
+          <w:rFonts w:ascii="Consolas" w:hAnsi="Consolas"/>
+          <w:sz w:val="20"/>
+          <w:szCs w:val="20"/>
+        </w:rPr>
+        <w:t>customerPassword</w:t>
+      </w:r>
+      <w:proofErr w:type="spellEnd"/>
+      <w:r>
+        <w:rPr>
+          <w:rFonts w:ascii="Consolas" w:hAnsi="Consolas"/>
+          <w:sz w:val="20"/>
+          <w:szCs w:val="20"/>
+        </w:rPr>
+        <w:t xml:space="preserve">, </w:t>
+      </w:r>
+      <w:proofErr w:type="spellStart"/>
+      <w:r>
+        <w:rPr>
+          <w:rFonts w:ascii="Consolas" w:hAnsi="Consolas"/>
+          <w:sz w:val="20"/>
+          <w:szCs w:val="20"/>
+        </w:rPr>
+        <w:t>shippingAddress</w:t>
+      </w:r>
+      <w:proofErr w:type="spellEnd"/>
+      <w:r>
+        <w:rPr>
+          <w:rFonts w:ascii="Consolas" w:hAnsi="Consolas"/>
+          <w:sz w:val="20"/>
+          <w:szCs w:val="20"/>
+        </w:rPr>
+        <w:t>)</w:t>
       </w:r>
     </w:p>
     <w:p>
@@ -956,8 +1185,18 @@
           <w:szCs w:val="20"/>
         </w:rPr>
         <w:tab/>
-        <w:t>Primary Key: customerId</w:t>
-      </w:r>
+        <w:t xml:space="preserve">Primary Key: </w:t>
+      </w:r>
+      <w:proofErr w:type="spellStart"/>
+      <w:r>
+        <w:rPr>
+          <w:rFonts w:ascii="Consolas" w:hAnsi="Consolas"/>
+          <w:sz w:val="20"/>
+          <w:szCs w:val="20"/>
+        </w:rPr>
+        <w:t>customerId</w:t>
+      </w:r>
+      <w:proofErr w:type="spellEnd"/>
     </w:p>
     <w:p>
       <w:pPr>
@@ -974,8 +1213,18 @@
           <w:szCs w:val="20"/>
         </w:rPr>
         <w:tab/>
+      </w:r>
+      <w:proofErr w:type="gramStart"/>
+      <w:r>
+        <w:rPr>
+          <w:rFonts w:ascii="Consolas" w:hAnsi="Consolas"/>
+          <w:sz w:val="20"/>
+          <w:szCs w:val="20"/>
+        </w:rPr>
         <w:t>Product(</w:t>
       </w:r>
+      <w:proofErr w:type="spellStart"/>
+      <w:proofErr w:type="gramEnd"/>
       <w:r>
         <w:rPr>
           <w:rFonts w:ascii="Consolas" w:hAnsi="Consolas"/>
@@ -985,13 +1234,50 @@
         </w:rPr>
         <w:t>productId</w:t>
       </w:r>
-      <w:r>
-        <w:rPr>
-          <w:rFonts w:ascii="Consolas" w:hAnsi="Consolas"/>
-          <w:sz w:val="20"/>
-          <w:szCs w:val="20"/>
-        </w:rPr>
-        <w:t>, productName, price, property, propertySecond, brand, photo)</w:t>
+      <w:proofErr w:type="spellEnd"/>
+      <w:r>
+        <w:rPr>
+          <w:rFonts w:ascii="Consolas" w:hAnsi="Consolas"/>
+          <w:sz w:val="20"/>
+          <w:szCs w:val="20"/>
+        </w:rPr>
+        <w:t xml:space="preserve">, </w:t>
+      </w:r>
+      <w:proofErr w:type="spellStart"/>
+      <w:r>
+        <w:rPr>
+          <w:rFonts w:ascii="Consolas" w:hAnsi="Consolas"/>
+          <w:sz w:val="20"/>
+          <w:szCs w:val="20"/>
+        </w:rPr>
+        <w:t>productName</w:t>
+      </w:r>
+      <w:proofErr w:type="spellEnd"/>
+      <w:r>
+        <w:rPr>
+          <w:rFonts w:ascii="Consolas" w:hAnsi="Consolas"/>
+          <w:sz w:val="20"/>
+          <w:szCs w:val="20"/>
+        </w:rPr>
+        <w:t xml:space="preserve">, price, property, </w:t>
+      </w:r>
+      <w:proofErr w:type="spellStart"/>
+      <w:r>
+        <w:rPr>
+          <w:rFonts w:ascii="Consolas" w:hAnsi="Consolas"/>
+          <w:sz w:val="20"/>
+          <w:szCs w:val="20"/>
+        </w:rPr>
+        <w:t>propertySecond</w:t>
+      </w:r>
+      <w:proofErr w:type="spellEnd"/>
+      <w:r>
+        <w:rPr>
+          <w:rFonts w:ascii="Consolas" w:hAnsi="Consolas"/>
+          <w:sz w:val="20"/>
+          <w:szCs w:val="20"/>
+        </w:rPr>
+        <w:t>, brand, photo)</w:t>
       </w:r>
     </w:p>
     <w:p>
@@ -1009,25 +1295,118 @@
           <w:szCs w:val="20"/>
         </w:rPr>
         <w:tab/>
-        <w:t xml:space="preserve">  Primary Key: productId</w:t>
-      </w:r>
-    </w:p>
-    <w:p>
-      <w:pPr>
-        <w:rPr>
-          <w:rFonts w:ascii="Consolas" w:hAnsi="Consolas"/>
-          <w:sz w:val="20"/>
-          <w:szCs w:val="20"/>
-        </w:rPr>
-      </w:pPr>
-      <w:r>
-        <w:rPr>
-          <w:rFonts w:ascii="Consolas" w:hAnsi="Consolas"/>
-          <w:sz w:val="20"/>
-          <w:szCs w:val="20"/>
-        </w:rPr>
+        <w:t xml:space="preserve">  Primary Key: </w:t>
+      </w:r>
+      <w:proofErr w:type="spellStart"/>
+      <w:r>
+        <w:rPr>
+          <w:rFonts w:ascii="Consolas" w:hAnsi="Consolas"/>
+          <w:sz w:val="20"/>
+          <w:szCs w:val="20"/>
+        </w:rPr>
+        <w:t>productId</w:t>
+      </w:r>
+      <w:proofErr w:type="spellEnd"/>
+    </w:p>
+    <w:p>
+      <w:pPr>
+        <w:rPr>
+          <w:rFonts w:ascii="Consolas" w:hAnsi="Consolas"/>
+          <w:sz w:val="20"/>
+          <w:szCs w:val="20"/>
+        </w:rPr>
+      </w:pPr>
+      <w:r>
+        <w:rPr>
+          <w:rFonts w:ascii="Consolas" w:hAnsi="Consolas"/>
+          <w:sz w:val="20"/>
+          <w:szCs w:val="20"/>
+        </w:rPr>
+        <w:lastRenderedPageBreak/>
         <w:tab/>
-        <w:t xml:space="preserve">  Shopping Cart ( customerId, productId, quantity, unitPrice, lastUpdate)</w:t>
+        <w:t xml:space="preserve">  Shopping Cart </w:t>
+      </w:r>
+      <w:proofErr w:type="gramStart"/>
+      <w:r>
+        <w:rPr>
+          <w:rFonts w:ascii="Consolas" w:hAnsi="Consolas"/>
+          <w:sz w:val="20"/>
+          <w:szCs w:val="20"/>
+        </w:rPr>
+        <w:t xml:space="preserve">( </w:t>
+      </w:r>
+      <w:proofErr w:type="spellStart"/>
+      <w:r>
+        <w:rPr>
+          <w:rFonts w:ascii="Consolas" w:hAnsi="Consolas"/>
+          <w:sz w:val="20"/>
+          <w:szCs w:val="20"/>
+        </w:rPr>
+        <w:t>customerId</w:t>
+      </w:r>
+      <w:proofErr w:type="spellEnd"/>
+      <w:proofErr w:type="gramEnd"/>
+      <w:r>
+        <w:rPr>
+          <w:rFonts w:ascii="Consolas" w:hAnsi="Consolas"/>
+          <w:sz w:val="20"/>
+          <w:szCs w:val="20"/>
+        </w:rPr>
+        <w:t xml:space="preserve">, </w:t>
+      </w:r>
+      <w:proofErr w:type="spellStart"/>
+      <w:r>
+        <w:rPr>
+          <w:rFonts w:ascii="Consolas" w:hAnsi="Consolas"/>
+          <w:sz w:val="20"/>
+          <w:szCs w:val="20"/>
+        </w:rPr>
+        <w:t>productId</w:t>
+      </w:r>
+      <w:proofErr w:type="spellEnd"/>
+      <w:r>
+        <w:rPr>
+          <w:rFonts w:ascii="Consolas" w:hAnsi="Consolas"/>
+          <w:sz w:val="20"/>
+          <w:szCs w:val="20"/>
+        </w:rPr>
+        <w:t xml:space="preserve">, quantity, </w:t>
+      </w:r>
+      <w:proofErr w:type="spellStart"/>
+      <w:r>
+        <w:rPr>
+          <w:rFonts w:ascii="Consolas" w:hAnsi="Consolas"/>
+          <w:sz w:val="20"/>
+          <w:szCs w:val="20"/>
+        </w:rPr>
+        <w:t>unitPrice</w:t>
+      </w:r>
+      <w:proofErr w:type="spellEnd"/>
+      <w:r>
+        <w:rPr>
+          <w:rFonts w:ascii="Consolas" w:hAnsi="Consolas"/>
+          <w:sz w:val="20"/>
+          <w:szCs w:val="20"/>
+        </w:rPr>
+        <w:t xml:space="preserve">, </w:t>
+      </w:r>
+      <w:proofErr w:type="spellStart"/>
+      <w:r>
+        <w:rPr>
+          <w:rFonts w:ascii="Consolas" w:hAnsi="Consolas"/>
+          <w:sz w:val="20"/>
+          <w:szCs w:val="20"/>
+        </w:rPr>
+        <w:t>lastUpdate</w:t>
+      </w:r>
+      <w:proofErr w:type="spellEnd"/>
+      <w:r>
+        <w:rPr>
+          <w:rFonts w:ascii="Consolas" w:hAnsi="Consolas"/>
+          <w:sz w:val="20"/>
+          <w:szCs w:val="20"/>
+        </w:rPr>
+        <w:t>)</w:t>
       </w:r>
     </w:p>
     <w:p>
@@ -1045,8 +1424,36 @@
           <w:szCs w:val="20"/>
         </w:rPr>
         <w:tab/>
-        <w:t xml:space="preserve">  Primary Key: customerId, productId</w:t>
-      </w:r>
+        <w:t xml:space="preserve">  Primary Key: </w:t>
+      </w:r>
+      <w:proofErr w:type="spellStart"/>
+      <w:r>
+        <w:rPr>
+          <w:rFonts w:ascii="Consolas" w:hAnsi="Consolas"/>
+          <w:sz w:val="20"/>
+          <w:szCs w:val="20"/>
+        </w:rPr>
+        <w:t>customerId</w:t>
+      </w:r>
+      <w:proofErr w:type="spellEnd"/>
+      <w:r>
+        <w:rPr>
+          <w:rFonts w:ascii="Consolas" w:hAnsi="Consolas"/>
+          <w:sz w:val="20"/>
+          <w:szCs w:val="20"/>
+        </w:rPr>
+        <w:t xml:space="preserve">, </w:t>
+      </w:r>
+      <w:proofErr w:type="spellStart"/>
+      <w:r>
+        <w:rPr>
+          <w:rFonts w:ascii="Consolas" w:hAnsi="Consolas"/>
+          <w:sz w:val="20"/>
+          <w:szCs w:val="20"/>
+        </w:rPr>
+        <w:t>productId</w:t>
+      </w:r>
+      <w:proofErr w:type="spellEnd"/>
     </w:p>
     <w:p>
       <w:pPr>
@@ -1063,7 +1470,43 @@
           <w:szCs w:val="20"/>
         </w:rPr>
         <w:tab/>
-        <w:t xml:space="preserve">  Foreign Key: customerId references Customer(customerId)</w:t>
+        <w:t xml:space="preserve">  Foreign Key: </w:t>
+      </w:r>
+      <w:proofErr w:type="spellStart"/>
+      <w:r>
+        <w:rPr>
+          <w:rFonts w:ascii="Consolas" w:hAnsi="Consolas"/>
+          <w:sz w:val="20"/>
+          <w:szCs w:val="20"/>
+        </w:rPr>
+        <w:t>customerId</w:t>
+      </w:r>
+      <w:proofErr w:type="spellEnd"/>
+      <w:r>
+        <w:rPr>
+          <w:rFonts w:ascii="Consolas" w:hAnsi="Consolas"/>
+          <w:sz w:val="20"/>
+          <w:szCs w:val="20"/>
+        </w:rPr>
+        <w:t xml:space="preserve"> references Customer(</w:t>
+      </w:r>
+      <w:proofErr w:type="spellStart"/>
+      <w:r>
+        <w:rPr>
+          <w:rFonts w:ascii="Consolas" w:hAnsi="Consolas"/>
+          <w:sz w:val="20"/>
+          <w:szCs w:val="20"/>
+        </w:rPr>
+        <w:t>customerId</w:t>
+      </w:r>
+      <w:proofErr w:type="spellEnd"/>
+      <w:r>
+        <w:rPr>
+          <w:rFonts w:ascii="Consolas" w:hAnsi="Consolas"/>
+          <w:sz w:val="20"/>
+          <w:szCs w:val="20"/>
+        </w:rPr>
+        <w:t>)</w:t>
       </w:r>
     </w:p>
     <w:p>
@@ -1097,7 +1540,51 @@
           <w:szCs w:val="20"/>
         </w:rPr>
         <w:tab/>
-        <w:t>productId refereces Product(product</w:t>
+      </w:r>
+      <w:proofErr w:type="spellStart"/>
+      <w:r>
+        <w:rPr>
+          <w:rFonts w:ascii="Consolas" w:hAnsi="Consolas"/>
+          <w:sz w:val="20"/>
+          <w:szCs w:val="20"/>
+        </w:rPr>
+        <w:t>productId</w:t>
+      </w:r>
+      <w:proofErr w:type="spellEnd"/>
+      <w:r>
+        <w:rPr>
+          <w:rFonts w:ascii="Consolas" w:hAnsi="Consolas"/>
+          <w:sz w:val="20"/>
+          <w:szCs w:val="20"/>
+        </w:rPr>
+        <w:t xml:space="preserve"> </w:t>
+      </w:r>
+      <w:proofErr w:type="spellStart"/>
+      <w:r>
+        <w:rPr>
+          <w:rFonts w:ascii="Consolas" w:hAnsi="Consolas"/>
+          <w:sz w:val="20"/>
+          <w:szCs w:val="20"/>
+        </w:rPr>
+        <w:t>refereces</w:t>
+      </w:r>
+      <w:proofErr w:type="spellEnd"/>
+      <w:r>
+        <w:rPr>
+          <w:rFonts w:ascii="Consolas" w:hAnsi="Consolas"/>
+          <w:sz w:val="20"/>
+          <w:szCs w:val="20"/>
+        </w:rPr>
+        <w:t xml:space="preserve"> Product(</w:t>
+      </w:r>
+      <w:proofErr w:type="spellStart"/>
+      <w:r>
+        <w:rPr>
+          <w:rFonts w:ascii="Consolas" w:hAnsi="Consolas"/>
+          <w:sz w:val="20"/>
+          <w:szCs w:val="20"/>
+        </w:rPr>
+        <w:t>product</w:t>
       </w:r>
       <w:r>
         <w:rPr>
@@ -1113,7 +1600,16 @@
           <w:sz w:val="20"/>
           <w:szCs w:val="20"/>
         </w:rPr>
-        <w:t>d)</w:t>
+        <w:t>d</w:t>
+      </w:r>
+      <w:proofErr w:type="spellEnd"/>
+      <w:r>
+        <w:rPr>
+          <w:rFonts w:ascii="Consolas" w:hAnsi="Consolas"/>
+          <w:sz w:val="20"/>
+          <w:szCs w:val="20"/>
+        </w:rPr>
+        <w:t>)</w:t>
       </w:r>
     </w:p>
     <w:p>
@@ -1133,6 +1629,7 @@
         <w:tab/>
         <w:t xml:space="preserve">  Purchase Order (</w:t>
       </w:r>
+      <w:proofErr w:type="spellStart"/>
       <w:r>
         <w:rPr>
           <w:rFonts w:ascii="Consolas" w:hAnsi="Consolas"/>
@@ -1142,13 +1639,122 @@
         </w:rPr>
         <w:t>purchaseOrderNumber</w:t>
       </w:r>
-      <w:r>
-        <w:rPr>
-          <w:rFonts w:ascii="Consolas" w:hAnsi="Consolas"/>
-          <w:sz w:val="20"/>
-          <w:szCs w:val="20"/>
-        </w:rPr>
-        <w:t>, purchaseDate, totalAmount, status, customerId, shipmentDate, cancelDate, cancelPerson)</w:t>
+      <w:proofErr w:type="spellEnd"/>
+      <w:r>
+        <w:rPr>
+          <w:rFonts w:ascii="Consolas" w:hAnsi="Consolas"/>
+          <w:sz w:val="20"/>
+          <w:szCs w:val="20"/>
+        </w:rPr>
+        <w:t xml:space="preserve">, </w:t>
+      </w:r>
+      <w:proofErr w:type="spellStart"/>
+      <w:r>
+        <w:rPr>
+          <w:rFonts w:ascii="Consolas" w:hAnsi="Consolas"/>
+          <w:sz w:val="20"/>
+          <w:szCs w:val="20"/>
+        </w:rPr>
+        <w:t>purchaseDate</w:t>
+      </w:r>
+      <w:proofErr w:type="spellEnd"/>
+      <w:r>
+        <w:rPr>
+          <w:rFonts w:ascii="Consolas" w:hAnsi="Consolas"/>
+          <w:sz w:val="20"/>
+          <w:szCs w:val="20"/>
+        </w:rPr>
+        <w:t xml:space="preserve">, </w:t>
+      </w:r>
+      <w:proofErr w:type="spellStart"/>
+      <w:r>
+        <w:rPr>
+          <w:rFonts w:ascii="Consolas" w:hAnsi="Consolas"/>
+          <w:sz w:val="20"/>
+          <w:szCs w:val="20"/>
+        </w:rPr>
+        <w:t>totalAmount</w:t>
+      </w:r>
+      <w:proofErr w:type="spellEnd"/>
+      <w:r>
+        <w:rPr>
+          <w:rFonts w:ascii="Consolas" w:hAnsi="Consolas"/>
+          <w:sz w:val="20"/>
+          <w:szCs w:val="20"/>
+        </w:rPr>
+        <w:t xml:space="preserve">, status, </w:t>
+      </w:r>
+      <w:proofErr w:type="spellStart"/>
+      <w:r>
+        <w:rPr>
+          <w:rFonts w:ascii="Consolas" w:hAnsi="Consolas"/>
+          <w:sz w:val="20"/>
+          <w:szCs w:val="20"/>
+        </w:rPr>
+        <w:t>customerId</w:t>
+      </w:r>
+      <w:proofErr w:type="spellEnd"/>
+      <w:r>
+        <w:rPr>
+          <w:rFonts w:ascii="Consolas" w:hAnsi="Consolas"/>
+          <w:sz w:val="20"/>
+          <w:szCs w:val="20"/>
+        </w:rPr>
+        <w:t xml:space="preserve">, </w:t>
+      </w:r>
+      <w:proofErr w:type="spellStart"/>
+      <w:r>
+        <w:rPr>
+          <w:rFonts w:ascii="Consolas" w:hAnsi="Consolas"/>
+          <w:sz w:val="20"/>
+          <w:szCs w:val="20"/>
+        </w:rPr>
+        <w:t>shipmentDate</w:t>
+      </w:r>
+      <w:proofErr w:type="spellEnd"/>
+      <w:r>
+        <w:rPr>
+          <w:rFonts w:ascii="Consolas" w:hAnsi="Consolas"/>
+          <w:sz w:val="20"/>
+          <w:szCs w:val="20"/>
+        </w:rPr>
+        <w:t xml:space="preserve">, </w:t>
+      </w:r>
+      <w:proofErr w:type="spellStart"/>
+      <w:r>
+        <w:rPr>
+          <w:rFonts w:ascii="Consolas" w:hAnsi="Consolas"/>
+          <w:sz w:val="20"/>
+          <w:szCs w:val="20"/>
+        </w:rPr>
+        <w:t>cancelDate</w:t>
+      </w:r>
+      <w:proofErr w:type="spellEnd"/>
+      <w:r>
+        <w:rPr>
+          <w:rFonts w:ascii="Consolas" w:hAnsi="Consolas"/>
+          <w:sz w:val="20"/>
+          <w:szCs w:val="20"/>
+        </w:rPr>
+        <w:t xml:space="preserve">, </w:t>
+      </w:r>
+      <w:proofErr w:type="spellStart"/>
+      <w:r>
+        <w:rPr>
+          <w:rFonts w:ascii="Consolas" w:hAnsi="Consolas"/>
+          <w:sz w:val="20"/>
+          <w:szCs w:val="20"/>
+        </w:rPr>
+        <w:t>cancelPerson</w:t>
+      </w:r>
+      <w:proofErr w:type="spellEnd"/>
+      <w:r>
+        <w:rPr>
+          <w:rFonts w:ascii="Consolas" w:hAnsi="Consolas"/>
+          <w:sz w:val="20"/>
+          <w:szCs w:val="20"/>
+        </w:rPr>
+        <w:t>)</w:t>
       </w:r>
     </w:p>
     <w:p>
@@ -1166,8 +1772,18 @@
           <w:szCs w:val="20"/>
         </w:rPr>
         <w:tab/>
-        <w:t xml:space="preserve">  Primary Key: purchaseOrderNumber</w:t>
-      </w:r>
+        <w:t xml:space="preserve">  Primary Key: </w:t>
+      </w:r>
+      <w:proofErr w:type="spellStart"/>
+      <w:r>
+        <w:rPr>
+          <w:rFonts w:ascii="Consolas" w:hAnsi="Consolas"/>
+          <w:sz w:val="20"/>
+          <w:szCs w:val="20"/>
+        </w:rPr>
+        <w:t>purchaseOrderNumber</w:t>
+      </w:r>
+      <w:proofErr w:type="spellEnd"/>
     </w:p>
     <w:p>
       <w:pPr>
@@ -1184,7 +1800,43 @@
           <w:szCs w:val="20"/>
         </w:rPr>
         <w:tab/>
-        <w:t xml:space="preserve">  Foreign Key: customerId references Customer(customerId)</w:t>
+        <w:t xml:space="preserve">  Foreign Key: </w:t>
+      </w:r>
+      <w:proofErr w:type="spellStart"/>
+      <w:r>
+        <w:rPr>
+          <w:rFonts w:ascii="Consolas" w:hAnsi="Consolas"/>
+          <w:sz w:val="20"/>
+          <w:szCs w:val="20"/>
+        </w:rPr>
+        <w:t>customerId</w:t>
+      </w:r>
+      <w:proofErr w:type="spellEnd"/>
+      <w:r>
+        <w:rPr>
+          <w:rFonts w:ascii="Consolas" w:hAnsi="Consolas"/>
+          <w:sz w:val="20"/>
+          <w:szCs w:val="20"/>
+        </w:rPr>
+        <w:t xml:space="preserve"> references Customer(</w:t>
+      </w:r>
+      <w:proofErr w:type="spellStart"/>
+      <w:r>
+        <w:rPr>
+          <w:rFonts w:ascii="Consolas" w:hAnsi="Consolas"/>
+          <w:sz w:val="20"/>
+          <w:szCs w:val="20"/>
+        </w:rPr>
+        <w:t>customerId</w:t>
+      </w:r>
+      <w:proofErr w:type="spellEnd"/>
+      <w:r>
+        <w:rPr>
+          <w:rFonts w:ascii="Consolas" w:hAnsi="Consolas"/>
+          <w:sz w:val="20"/>
+          <w:szCs w:val="20"/>
+        </w:rPr>
+        <w:t>)</w:t>
       </w:r>
     </w:p>
     <w:p>
@@ -1204,6 +1856,7 @@
         <w:tab/>
         <w:t xml:space="preserve">  Order Detail (</w:t>
       </w:r>
+      <w:proofErr w:type="spellStart"/>
       <w:r>
         <w:rPr>
           <w:rFonts w:ascii="Consolas" w:hAnsi="Consolas"/>
@@ -1213,6 +1866,7 @@
         </w:rPr>
         <w:t>purchaseOrderNumber</w:t>
       </w:r>
+      <w:proofErr w:type="spellEnd"/>
       <w:r>
         <w:rPr>
           <w:rFonts w:ascii="Consolas" w:hAnsi="Consolas"/>
@@ -1221,6 +1875,7 @@
         </w:rPr>
         <w:t xml:space="preserve">, </w:t>
       </w:r>
+      <w:proofErr w:type="spellStart"/>
       <w:r>
         <w:rPr>
           <w:rFonts w:ascii="Consolas" w:hAnsi="Consolas"/>
@@ -1230,6 +1885,7 @@
         </w:rPr>
         <w:t>productId</w:t>
       </w:r>
+      <w:proofErr w:type="spellEnd"/>
       <w:r>
         <w:rPr>
           <w:rFonts w:ascii="Consolas" w:hAnsi="Consolas"/>
@@ -1244,7 +1900,25 @@
           <w:sz w:val="20"/>
           <w:szCs w:val="20"/>
         </w:rPr>
-        <w:t>quantity, totalPrice)</w:t>
+        <w:t xml:space="preserve">quantity, </w:t>
+      </w:r>
+      <w:proofErr w:type="spellStart"/>
+      <w:r>
+        <w:rPr>
+          <w:rFonts w:ascii="Consolas" w:hAnsi="Consolas"/>
+          <w:sz w:val="20"/>
+          <w:szCs w:val="20"/>
+        </w:rPr>
+        <w:t>totalPrice</w:t>
+      </w:r>
+      <w:proofErr w:type="spellEnd"/>
+      <w:r>
+        <w:rPr>
+          <w:rFonts w:ascii="Consolas" w:hAnsi="Consolas"/>
+          <w:sz w:val="20"/>
+          <w:szCs w:val="20"/>
+        </w:rPr>
+        <w:t>)</w:t>
       </w:r>
     </w:p>
     <w:p>
@@ -1262,8 +1936,36 @@
           <w:szCs w:val="20"/>
         </w:rPr>
         <w:tab/>
-        <w:t xml:space="preserve">  Primary Key: purchaseOrderNumber, productId</w:t>
-      </w:r>
+        <w:t xml:space="preserve">  Primary Key: </w:t>
+      </w:r>
+      <w:proofErr w:type="spellStart"/>
+      <w:r>
+        <w:rPr>
+          <w:rFonts w:ascii="Consolas" w:hAnsi="Consolas"/>
+          <w:sz w:val="20"/>
+          <w:szCs w:val="20"/>
+        </w:rPr>
+        <w:t>purchaseOrderNumber</w:t>
+      </w:r>
+      <w:proofErr w:type="spellEnd"/>
+      <w:r>
+        <w:rPr>
+          <w:rFonts w:ascii="Consolas" w:hAnsi="Consolas"/>
+          <w:sz w:val="20"/>
+          <w:szCs w:val="20"/>
+        </w:rPr>
+        <w:t xml:space="preserve">, </w:t>
+      </w:r>
+      <w:proofErr w:type="spellStart"/>
+      <w:r>
+        <w:rPr>
+          <w:rFonts w:ascii="Consolas" w:hAnsi="Consolas"/>
+          <w:sz w:val="20"/>
+          <w:szCs w:val="20"/>
+        </w:rPr>
+        <w:t>productId</w:t>
+      </w:r>
+      <w:proofErr w:type="spellEnd"/>
     </w:p>
     <w:p>
       <w:pPr>
@@ -1298,7 +2000,43 @@
           <w:sz w:val="20"/>
           <w:szCs w:val="20"/>
         </w:rPr>
-        <w:t xml:space="preserve">  purchaseOrderNumber references Purchase Order(purchaseOrderNumber)</w:t>
+        <w:t xml:space="preserve">  </w:t>
+      </w:r>
+      <w:proofErr w:type="spellStart"/>
+      <w:r>
+        <w:rPr>
+          <w:rFonts w:ascii="Consolas" w:hAnsi="Consolas"/>
+          <w:sz w:val="20"/>
+          <w:szCs w:val="20"/>
+        </w:rPr>
+        <w:t>purchaseOrderNumber</w:t>
+      </w:r>
+      <w:proofErr w:type="spellEnd"/>
+      <w:r>
+        <w:rPr>
+          <w:rFonts w:ascii="Consolas" w:hAnsi="Consolas"/>
+          <w:sz w:val="20"/>
+          <w:szCs w:val="20"/>
+        </w:rPr>
+        <w:t xml:space="preserve"> references Purchase Order(</w:t>
+      </w:r>
+      <w:proofErr w:type="spellStart"/>
+      <w:r>
+        <w:rPr>
+          <w:rFonts w:ascii="Consolas" w:hAnsi="Consolas"/>
+          <w:sz w:val="20"/>
+          <w:szCs w:val="20"/>
+        </w:rPr>
+        <w:t>purchaseOrderNumber</w:t>
+      </w:r>
+      <w:proofErr w:type="spellEnd"/>
+      <w:r>
+        <w:rPr>
+          <w:rFonts w:ascii="Consolas" w:hAnsi="Consolas"/>
+          <w:sz w:val="20"/>
+          <w:szCs w:val="20"/>
+        </w:rPr>
+        <w:t>)</w:t>
       </w:r>
     </w:p>
     <w:p>
@@ -1316,8 +2054,61 @@
           <w:sz w:val="20"/>
           <w:szCs w:val="20"/>
         </w:rPr>
-        <w:lastRenderedPageBreak/>
-        <w:t xml:space="preserve">  productId refereces Product(productId)</w:t>
+        <w:t xml:space="preserve">  </w:t>
+      </w:r>
+      <w:proofErr w:type="spellStart"/>
+      <w:r>
+        <w:rPr>
+          <w:rFonts w:ascii="Consolas" w:hAnsi="Consolas"/>
+          <w:sz w:val="20"/>
+          <w:szCs w:val="20"/>
+        </w:rPr>
+        <w:t>productId</w:t>
+      </w:r>
+      <w:proofErr w:type="spellEnd"/>
+      <w:r>
+        <w:rPr>
+          <w:rFonts w:ascii="Consolas" w:hAnsi="Consolas"/>
+          <w:sz w:val="20"/>
+          <w:szCs w:val="20"/>
+        </w:rPr>
+        <w:t xml:space="preserve"> </w:t>
+      </w:r>
+      <w:proofErr w:type="spellStart"/>
+      <w:r>
+        <w:rPr>
+          <w:rFonts w:ascii="Consolas" w:hAnsi="Consolas"/>
+          <w:sz w:val="20"/>
+          <w:szCs w:val="20"/>
+        </w:rPr>
+        <w:t>refereces</w:t>
+      </w:r>
+      <w:proofErr w:type="spellEnd"/>
+      <w:r>
+        <w:rPr>
+          <w:rFonts w:ascii="Consolas" w:hAnsi="Consolas"/>
+          <w:sz w:val="20"/>
+          <w:szCs w:val="20"/>
+        </w:rPr>
+        <w:t xml:space="preserve"> Product(</w:t>
+      </w:r>
+      <w:proofErr w:type="spellStart"/>
+      <w:r>
+        <w:rPr>
+          <w:rFonts w:ascii="Consolas" w:hAnsi="Consolas"/>
+          <w:sz w:val="20"/>
+          <w:szCs w:val="20"/>
+        </w:rPr>
+        <w:t>productId</w:t>
+      </w:r>
+      <w:proofErr w:type="spellEnd"/>
+      <w:r>
+        <w:rPr>
+          <w:rFonts w:ascii="Consolas" w:hAnsi="Consolas"/>
+          <w:sz w:val="20"/>
+          <w:szCs w:val="20"/>
+        </w:rPr>
+        <w:t>)</w:t>
       </w:r>
     </w:p>
     <w:p>
@@ -1339,6 +2130,7 @@
         </w:rPr>
         <w:t>Preference (</w:t>
       </w:r>
+      <w:proofErr w:type="spellStart"/>
       <w:r>
         <w:rPr>
           <w:rFonts w:ascii="Consolas" w:hAnsi="Consolas"/>
@@ -1349,6 +2141,7 @@
         </w:rPr>
         <w:t>customerId</w:t>
       </w:r>
+      <w:proofErr w:type="spellEnd"/>
       <w:r>
         <w:rPr>
           <w:rFonts w:ascii="Consolas" w:hAnsi="Consolas"/>
@@ -1358,6 +2151,7 @@
         </w:rPr>
         <w:t xml:space="preserve">, </w:t>
       </w:r>
+      <w:proofErr w:type="spellStart"/>
       <w:r>
         <w:rPr>
           <w:rFonts w:ascii="Consolas" w:hAnsi="Consolas"/>
@@ -1368,6 +2162,7 @@
         </w:rPr>
         <w:t>productId</w:t>
       </w:r>
+      <w:proofErr w:type="spellEnd"/>
       <w:r>
         <w:rPr>
           <w:rFonts w:ascii="Consolas" w:hAnsi="Consolas"/>
@@ -1395,8 +2190,9 @@
           <w:sz w:val="20"/>
           <w:szCs w:val="20"/>
         </w:rPr>
-        <w:t>Primary Key:</w:t>
-      </w:r>
+        <w:t xml:space="preserve">Primary Key: </w:t>
+      </w:r>
+      <w:proofErr w:type="spellStart"/>
       <w:r>
         <w:rPr>
           <w:rFonts w:ascii="Consolas" w:hAnsi="Consolas"/>
@@ -1404,8 +2200,139 @@
           <w:sz w:val="20"/>
           <w:szCs w:val="20"/>
         </w:rPr>
+        <w:t>customerId</w:t>
+      </w:r>
+      <w:proofErr w:type="spellEnd"/>
+      <w:r>
+        <w:rPr>
+          <w:rFonts w:ascii="Consolas" w:hAnsi="Consolas"/>
+          <w:color w:val="FF0000"/>
+          <w:sz w:val="20"/>
+          <w:szCs w:val="20"/>
+        </w:rPr>
+        <w:t xml:space="preserve">, </w:t>
+      </w:r>
+      <w:proofErr w:type="spellStart"/>
+      <w:r>
+        <w:rPr>
+          <w:rFonts w:ascii="Consolas" w:hAnsi="Consolas"/>
+          <w:color w:val="FF0000"/>
+          <w:sz w:val="20"/>
+          <w:szCs w:val="20"/>
+        </w:rPr>
+        <w:t>productId</w:t>
+      </w:r>
+      <w:proofErr w:type="spellEnd"/>
+    </w:p>
+    <w:p>
+      <w:pPr>
+        <w:ind w:left="720"/>
+        <w:rPr>
+          <w:rFonts w:ascii="Consolas" w:hAnsi="Consolas"/>
+          <w:color w:val="FF0000"/>
+          <w:sz w:val="20"/>
+          <w:szCs w:val="20"/>
+        </w:rPr>
+      </w:pPr>
+      <w:r>
+        <w:rPr>
+          <w:rFonts w:ascii="Consolas" w:hAnsi="Consolas"/>
+          <w:color w:val="FF0000"/>
+          <w:sz w:val="20"/>
+          <w:szCs w:val="20"/>
+        </w:rPr>
+        <w:t xml:space="preserve">Foreign Key: </w:t>
+      </w:r>
+      <w:proofErr w:type="spellStart"/>
+      <w:r>
+        <w:rPr>
+          <w:rFonts w:ascii="Consolas" w:hAnsi="Consolas"/>
+          <w:color w:val="FF0000"/>
+          <w:sz w:val="20"/>
+          <w:szCs w:val="20"/>
+        </w:rPr>
+        <w:t>customerId</w:t>
+      </w:r>
+      <w:proofErr w:type="spellEnd"/>
+      <w:r>
+        <w:rPr>
+          <w:rFonts w:ascii="Consolas" w:hAnsi="Consolas"/>
+          <w:color w:val="FF0000"/>
+          <w:sz w:val="20"/>
+          <w:szCs w:val="20"/>
+        </w:rPr>
+        <w:t xml:space="preserve"> references Customer(</w:t>
+      </w:r>
+      <w:proofErr w:type="spellStart"/>
+      <w:r>
+        <w:rPr>
+          <w:rFonts w:ascii="Consolas" w:hAnsi="Consolas"/>
+          <w:color w:val="FF0000"/>
+          <w:sz w:val="20"/>
+          <w:szCs w:val="20"/>
+        </w:rPr>
+        <w:t>customerId</w:t>
+      </w:r>
+      <w:proofErr w:type="spellEnd"/>
+      <w:r>
+        <w:rPr>
+          <w:rFonts w:ascii="Consolas" w:hAnsi="Consolas"/>
+          <w:color w:val="FF0000"/>
+          <w:sz w:val="20"/>
+          <w:szCs w:val="20"/>
+        </w:rPr>
+        <w:t>)</w:t>
+      </w:r>
+    </w:p>
+    <w:p>
+      <w:pPr>
+        <w:ind w:left="720"/>
+        <w:rPr>
+          <w:rFonts w:ascii="Consolas" w:hAnsi="Consolas"/>
+          <w:color w:val="FF0000"/>
+          <w:sz w:val="20"/>
+          <w:szCs w:val="20"/>
+        </w:rPr>
+      </w:pPr>
+      <w:r>
+        <w:rPr>
+          <w:rFonts w:ascii="Consolas" w:hAnsi="Consolas"/>
+          <w:color w:val="FF0000"/>
+          <w:sz w:val="20"/>
+          <w:szCs w:val="20"/>
+        </w:rPr>
+        <w:tab/>
+      </w:r>
+      <w:r>
+        <w:rPr>
+          <w:rFonts w:ascii="Consolas" w:hAnsi="Consolas"/>
+          <w:color w:val="FF0000"/>
+          <w:sz w:val="20"/>
+          <w:szCs w:val="20"/>
+        </w:rPr>
+        <w:tab/>
+      </w:r>
+      <w:proofErr w:type="spellStart"/>
+      <w:r>
+        <w:rPr>
+          <w:rFonts w:ascii="Consolas" w:hAnsi="Consolas"/>
+          <w:color w:val="FF0000"/>
+          <w:sz w:val="20"/>
+          <w:szCs w:val="20"/>
+        </w:rPr>
+        <w:t>productId</w:t>
+      </w:r>
+      <w:proofErr w:type="spellEnd"/>
+      <w:r>
+        <w:rPr>
+          <w:rFonts w:ascii="Consolas" w:hAnsi="Consolas"/>
+          <w:color w:val="FF0000"/>
+          <w:sz w:val="20"/>
+          <w:szCs w:val="20"/>
+        </w:rPr>
         <w:t xml:space="preserve"> </w:t>
       </w:r>
+      <w:proofErr w:type="spellStart"/>
       <w:r>
         <w:rPr>
           <w:rFonts w:ascii="Consolas" w:hAnsi="Consolas"/>
@@ -1413,8 +2340,9 @@
           <w:sz w:val="20"/>
           <w:szCs w:val="20"/>
         </w:rPr>
-        <w:t xml:space="preserve">customerId, </w:t>
-      </w:r>
+        <w:t>refereces</w:t>
+      </w:r>
+      <w:proofErr w:type="spellEnd"/>
       <w:r>
         <w:rPr>
           <w:rFonts w:ascii="Consolas" w:hAnsi="Consolas"/>
@@ -1422,57 +2350,27 @@
           <w:sz w:val="20"/>
           <w:szCs w:val="20"/>
         </w:rPr>
+        <w:t xml:space="preserve"> Product(</w:t>
+      </w:r>
+      <w:proofErr w:type="spellStart"/>
+      <w:r>
+        <w:rPr>
+          <w:rFonts w:ascii="Consolas" w:hAnsi="Consolas"/>
+          <w:color w:val="FF0000"/>
+          <w:sz w:val="20"/>
+          <w:szCs w:val="20"/>
+        </w:rPr>
         <w:t>productId</w:t>
       </w:r>
-    </w:p>
-    <w:p>
-      <w:pPr>
-        <w:ind w:left="720"/>
+      <w:proofErr w:type="spellEnd"/>
+      <w:r>
         <w:rPr>
           <w:rFonts w:ascii="Consolas" w:hAnsi="Consolas"/>
           <w:color w:val="FF0000"/>
           <w:sz w:val="20"/>
           <w:szCs w:val="20"/>
         </w:rPr>
-      </w:pPr>
-      <w:r>
-        <w:rPr>
-          <w:rFonts w:ascii="Consolas" w:hAnsi="Consolas"/>
-          <w:color w:val="FF0000"/>
-          <w:sz w:val="20"/>
-          <w:szCs w:val="20"/>
-        </w:rPr>
-        <w:t>Foreign Key: customerId references Customer(customerId)</w:t>
-      </w:r>
-    </w:p>
-    <w:p>
-      <w:pPr>
-        <w:ind w:left="720"/>
-        <w:rPr>
-          <w:rFonts w:ascii="Consolas" w:hAnsi="Consolas"/>
-          <w:color w:val="FF0000"/>
-          <w:sz w:val="20"/>
-          <w:szCs w:val="20"/>
-        </w:rPr>
-      </w:pPr>
-      <w:r>
-        <w:rPr>
-          <w:rFonts w:ascii="Consolas" w:hAnsi="Consolas"/>
-          <w:color w:val="FF0000"/>
-          <w:sz w:val="20"/>
-          <w:szCs w:val="20"/>
-        </w:rPr>
-        <w:tab/>
-      </w:r>
-      <w:r>
-        <w:rPr>
-          <w:rFonts w:ascii="Consolas" w:hAnsi="Consolas"/>
-          <w:color w:val="FF0000"/>
-          <w:sz w:val="20"/>
-          <w:szCs w:val="20"/>
-        </w:rPr>
-        <w:tab/>
-        <w:t>productId refereces Product(productId)</w:t>
+        <w:t>)</w:t>
       </w:r>
     </w:p>
     <w:p>
@@ -1621,8 +2519,21 @@
           </wp:anchor>
         </w:drawing>
       </w:r>
-      <w:r>
-        <w:t>Figure ? shows the data dictionary of all the entities and the related attributes of Niubility.</w:t>
+      <w:proofErr w:type="gramStart"/>
+      <w:r>
+        <w:t>Figure ?</w:t>
+      </w:r>
+      <w:proofErr w:type="gramEnd"/>
+      <w:r>
+        <w:t xml:space="preserve"> shows the data dictionary of all the entities and the related attributes of </w:t>
+      </w:r>
+      <w:proofErr w:type="spellStart"/>
+      <w:r>
+        <w:t>Niubility</w:t>
+      </w:r>
+      <w:proofErr w:type="spellEnd"/>
+      <w:r>
+        <w:t>.</w:t>
       </w:r>
     </w:p>
     <w:p/>
@@ -1636,11 +2547,12 @@
     </w:p>
     <w:p>
       <w:pPr>
-        <w:pStyle w:val="2"/>
+        <w:pStyle w:val="Heading2"/>
         <w:numPr>
           <w:ilvl w:val="0"/>
           <w:numId w:val="0"/>
         </w:numPr>
+        <w:spacing w:before="240" w:after="240" w:line="240" w:lineRule="auto"/>
       </w:pPr>
       <w:r>
         <w:t>3.2 Dynamic Modelling</w:t>
@@ -1648,6 +2560,7 @@
     </w:p>
     <w:p>
       <w:pPr>
+        <w:spacing w:line="240" w:lineRule="auto"/>
         <w:rPr>
           <w:color w:val="111111"/>
         </w:rPr>
@@ -1661,7 +2574,7 @@
     </w:p>
     <w:p>
       <w:pPr>
-        <w:pStyle w:val="3"/>
+        <w:pStyle w:val="Heading3"/>
         <w:numPr>
           <w:ilvl w:val="2"/>
           <w:numId w:val="2"/>
@@ -1669,6 +2582,7 @@
         <w:tabs>
           <w:tab w:val="num" w:pos="360"/>
         </w:tabs>
+        <w:spacing w:line="240" w:lineRule="auto"/>
         <w:rPr>
           <w:b/>
           <w:bCs/>
@@ -1687,15 +2601,21 @@
       </w:r>
     </w:p>
     <w:p>
-      <w:r>
-        <w:t xml:space="preserve">The state diagram is to describe the behavior of a single object in response to a series of events in a system. Figure 3-2-1-1 shows the order state diagram and the order state changes as the interaction between customer and vendor. This state diagram shows </w:t>
+      <w:pPr>
+        <w:spacing w:line="240" w:lineRule="auto"/>
+      </w:pPr>
+      <w:r>
+        <w:t xml:space="preserve">The state diagram is to describe the behavior of a single object in response to a series of events in a system. Figure 3-2-1-1 shows the order state diagram and the order state changes as the interaction between customer and vendor. This state diagram shows the different states that an order can be in: “pending”, “hold”, “shipped”, and “cancelled”. First, the state of the order is “pending” after the customer checks out. After that, vendor can change the state to “hold” or “shipped” according to the stock. For out-of-stock, if there is stock later, vendor can change the state from “hold” to </w:t>
       </w:r>
       <w:r>
         <w:lastRenderedPageBreak/>
-        <w:t>the different states that an order can be in: “pending”, “hold”, “shipped”, and “cancelled”. First, the state of the order is “pending” after the customer checks out. After that, vendor can change the state to “hold” or “shipped” according to the stock. For out-of-stock, if there is stock later, vendor can change the state from “hold” to “shipped”. In addition, both customer and vendor can only change the state to “cancelled” if the order is in the “pending” or “hold” state.</w:t>
-      </w:r>
-    </w:p>
-    <w:p>
+        <w:t>“shipped”. In addition, both customer and vendor can only change the state to “cancelled” if the order is in the “pending” or “hold” state.</w:t>
+      </w:r>
+    </w:p>
+    <w:p>
+      <w:pPr>
+        <w:spacing w:line="240" w:lineRule="auto"/>
+      </w:pPr>
       <w:r>
         <w:rPr>
           <w:noProof/>
@@ -1752,16 +2672,21 @@
     </w:p>
     <w:p>
       <w:pPr>
+        <w:spacing w:line="240" w:lineRule="auto"/>
         <w:jc w:val="center"/>
       </w:pPr>
       <w:r>
         <w:t>Figure 3-2-1-1: Order State Diagram</w:t>
       </w:r>
     </w:p>
-    <w:p/>
-    <w:p>
-      <w:pPr>
-        <w:pStyle w:val="3"/>
+    <w:p>
+      <w:pPr>
+        <w:spacing w:line="240" w:lineRule="auto"/>
+      </w:pPr>
+    </w:p>
+    <w:p>
+      <w:pPr>
+        <w:pStyle w:val="Heading3"/>
         <w:numPr>
           <w:ilvl w:val="2"/>
           <w:numId w:val="2"/>
@@ -1769,6 +2694,7 @@
         <w:tabs>
           <w:tab w:val="num" w:pos="360"/>
         </w:tabs>
+        <w:spacing w:line="240" w:lineRule="auto"/>
         <w:rPr>
           <w:b/>
           <w:bCs/>
@@ -1787,21 +2713,29 @@
       </w:r>
     </w:p>
     <w:p>
+      <w:pPr>
+        <w:spacing w:line="240" w:lineRule="auto"/>
+      </w:pPr>
       <w:r>
         <w:t>The activity diagram is to show the flow from one action to another in a system or process. In this section, we will use three activity diagrams to model the behavior of customer who is not logged in, customer logged in, and vendor.</w:t>
       </w:r>
     </w:p>
     <w:p>
+      <w:pPr>
+        <w:spacing w:line="240" w:lineRule="auto"/>
+      </w:pPr>
       <w:r>
         <w:t>Figure 3-2-2-1 shows the activity diagram for customers who are not logged in or the new user. In this diagram, customers who are not logged in (include the new users) can only operate on a small number of pages, such as home page, search page, and product detail page. First, customers can go to home page to browse product list and they can filter the products by brands. Moreover, if they want to find the products that they are interested in, they can search the products by keywords in the search page, and they can also filter the products by brands in the search page.</w:t>
       </w:r>
     </w:p>
     <w:p>
+      <w:pPr>
+        <w:spacing w:line="240" w:lineRule="auto"/>
+      </w:pPr>
       <w:r>
         <w:rPr>
           <w:noProof/>
         </w:rPr>
-        <w:lastRenderedPageBreak/>
         <w:drawing>
           <wp:inline distT="0" distB="0" distL="0" distR="0" wp14:anchorId="5B5A19A6" wp14:editId="2B88CA86">
             <wp:extent cx="5274310" cy="2201573"/>
@@ -1854,14 +2788,31 @@
     </w:p>
     <w:p>
       <w:pPr>
+        <w:spacing w:line="240" w:lineRule="auto"/>
         <w:jc w:val="center"/>
       </w:pPr>
       <w:r>
-        <w:t>Figure 3-2-2-1: Customer Not Logged In or New Customer</w:t>
-      </w:r>
-    </w:p>
-    <w:p/>
-    <w:p>
+        <w:lastRenderedPageBreak/>
+        <w:t xml:space="preserve">Figure 3-2-2-1: Customer Not Logged </w:t>
+      </w:r>
+      <w:proofErr w:type="gramStart"/>
+      <w:r>
+        <w:t>In</w:t>
+      </w:r>
+      <w:proofErr w:type="gramEnd"/>
+      <w:r>
+        <w:t xml:space="preserve"> or New Customer</w:t>
+      </w:r>
+    </w:p>
+    <w:p>
+      <w:pPr>
+        <w:spacing w:line="240" w:lineRule="auto"/>
+      </w:pPr>
+    </w:p>
+    <w:p>
+      <w:pPr>
+        <w:spacing w:line="240" w:lineRule="auto"/>
+      </w:pPr>
       <w:r>
         <w:t xml:space="preserve">Figure 3-2-2-2 illustrates the customer activity diagram that describes the activities of the customers who can log in. First, customers can login to the system by entering their </w:t>
       </w:r>
@@ -1915,11 +2866,13 @@
       </w:r>
     </w:p>
     <w:p>
+      <w:pPr>
+        <w:spacing w:line="240" w:lineRule="auto"/>
+      </w:pPr>
       <w:r>
         <w:rPr>
           <w:noProof/>
         </w:rPr>
-        <w:lastRenderedPageBreak/>
         <w:drawing>
           <wp:inline distT="0" distB="0" distL="0" distR="0" wp14:anchorId="5976E840" wp14:editId="4AC27D44">
             <wp:extent cx="5274310" cy="3569961"/>
@@ -1972,6 +2925,7 @@
     </w:p>
     <w:p>
       <w:pPr>
+        <w:spacing w:line="240" w:lineRule="auto"/>
         <w:jc w:val="center"/>
       </w:pPr>
       <w:r>
@@ -1980,6 +2934,7 @@
     </w:p>
     <w:p>
       <w:pPr>
+        <w:spacing w:line="240" w:lineRule="auto"/>
         <w:jc w:val="center"/>
         <w:rPr>
           <w:rFonts w:eastAsiaTheme="minorEastAsia"/>
@@ -1988,16 +2943,25 @@
       </w:pPr>
     </w:p>
     <w:p>
-      <w:r>
-        <w:t>Figure 3-2-2-3 exhibits the vendor activity diagram that shows the behavior of the vendor in the system. In this diagram, vendor can enter the detail information of the new products and add them to the catalog. When browsing the product list, vendor can search and filter the products in the same way as customers. In addition, the vendor can also find a specific product by entering the product ID. Moreover, the vendor can filter the orders by the order states or search the specific order by entering the order ID. In the order detail page, vendor can change the order states. The vendor can ship the orders if their states are “pending” or “hold” and hold the orders if the orders are in “pending” state. The vendor can also cancel the order if necessary.</w:t>
-      </w:r>
-    </w:p>
-    <w:p>
+      <w:pPr>
+        <w:spacing w:line="240" w:lineRule="auto"/>
+      </w:pPr>
+      <w:r>
+        <w:t xml:space="preserve">Figure 3-2-2-3 exhibits the vendor activity diagram that shows the behavior of the vendor in the system. In this diagram, vendor can enter the detail information of the new products and add them to the catalog. When browsing the product list, vendor can search and filter the products in the same way as customers. In addition, the vendor can also find a specific product by entering the product ID. Moreover, the vendor can filter the orders by the order states or search the specific order by entering </w:t>
+      </w:r>
+      <w:r>
+        <w:lastRenderedPageBreak/>
+        <w:t>the order ID. In the order detail page, vendor can change the order states. The vendor can ship the orders if their states are “pending” or “hold” and hold the orders if the orders are in “pending” state. The vendor can also cancel the order if necessary.</w:t>
+      </w:r>
+    </w:p>
+    <w:p>
+      <w:pPr>
+        <w:spacing w:line="240" w:lineRule="auto"/>
+      </w:pPr>
       <w:r>
         <w:rPr>
           <w:noProof/>
         </w:rPr>
-        <w:lastRenderedPageBreak/>
         <w:drawing>
           <wp:inline distT="0" distB="0" distL="0" distR="0" wp14:anchorId="67F2101D" wp14:editId="11ADF364">
             <wp:extent cx="5274310" cy="2610570"/>
@@ -2050,6 +3014,7 @@
     </w:p>
     <w:p>
       <w:pPr>
+        <w:spacing w:line="240" w:lineRule="auto"/>
         <w:jc w:val="center"/>
       </w:pPr>
       <w:r>
@@ -2058,11 +3023,12 @@
     </w:p>
     <w:p>
       <w:pPr>
-        <w:pStyle w:val="3"/>
+        <w:pStyle w:val="Heading3"/>
         <w:numPr>
           <w:ilvl w:val="2"/>
           <w:numId w:val="2"/>
         </w:numPr>
+        <w:spacing w:line="240" w:lineRule="auto"/>
         <w:rPr>
           <w:b/>
           <w:bCs/>
@@ -2081,6 +3047,9 @@
       </w:r>
     </w:p>
     <w:p>
+      <w:pPr>
+        <w:spacing w:line="240" w:lineRule="auto"/>
+      </w:pPr>
       <w:r>
         <w:t>A sequence diagram consists of a group of objects that are represented by lifelines, and the messages that they exchange over time during the interaction.</w:t>
       </w:r>
@@ -2089,6 +3058,9 @@
       </w:r>
     </w:p>
     <w:p>
+      <w:pPr>
+        <w:spacing w:line="240" w:lineRule="auto"/>
+      </w:pPr>
       <w:r>
         <w:t xml:space="preserve">Figure 3-2-3-1 shows the interaction between the customer and the app from login to checkout process. In the beginning, the existing users are required to enter their login </w:t>
       </w:r>
@@ -2112,6 +3084,9 @@
       </w:r>
     </w:p>
     <w:p>
+      <w:pPr>
+        <w:spacing w:line="240" w:lineRule="auto"/>
+      </w:pPr>
       <w:r>
         <w:rPr>
           <w:noProof/>
@@ -2169,6 +3144,7 @@
     </w:p>
     <w:p>
       <w:pPr>
+        <w:spacing w:line="240" w:lineRule="auto"/>
         <w:jc w:val="center"/>
       </w:pPr>
       <w:r>
@@ -2592,7 +3568,7 @@
     <w:lvl w:ilvl="0">
       <w:start w:val="1"/>
       <w:numFmt w:val="decimal"/>
-      <w:pStyle w:val="1"/>
+      <w:pStyle w:val="Heading1"/>
       <w:lvlText w:val="%1"/>
       <w:lvlJc w:val="left"/>
       <w:pPr>
@@ -2602,7 +3578,7 @@
     <w:lvl w:ilvl="1">
       <w:start w:val="1"/>
       <w:numFmt w:val="decimal"/>
-      <w:pStyle w:val="2"/>
+      <w:pStyle w:val="Heading2"/>
       <w:lvlText w:val="%1.%2"/>
       <w:lvlJc w:val="left"/>
       <w:pPr>
@@ -2612,7 +3588,7 @@
     <w:lvl w:ilvl="2">
       <w:start w:val="1"/>
       <w:numFmt w:val="decimal"/>
-      <w:pStyle w:val="3"/>
+      <w:pStyle w:val="Heading3"/>
       <w:lvlText w:val="%1.%2.%3"/>
       <w:lvlJc w:val="left"/>
       <w:pPr>
@@ -2622,7 +3598,7 @@
     <w:lvl w:ilvl="3">
       <w:start w:val="1"/>
       <w:numFmt w:val="decimal"/>
-      <w:pStyle w:val="4"/>
+      <w:pStyle w:val="Heading4"/>
       <w:lvlText w:val="%1.%2.%3.%4"/>
       <w:lvlJc w:val="left"/>
       <w:pPr>
@@ -2632,7 +3608,7 @@
     <w:lvl w:ilvl="4">
       <w:start w:val="1"/>
       <w:numFmt w:val="decimal"/>
-      <w:pStyle w:val="5"/>
+      <w:pStyle w:val="Heading5"/>
       <w:lvlText w:val="%1.%2.%3.%4.%5"/>
       <w:lvlJc w:val="left"/>
       <w:pPr>
@@ -2642,7 +3618,7 @@
     <w:lvl w:ilvl="5">
       <w:start w:val="1"/>
       <w:numFmt w:val="decimal"/>
-      <w:pStyle w:val="6"/>
+      <w:pStyle w:val="Heading6"/>
       <w:lvlText w:val="%1.%2.%3.%4.%5.%6"/>
       <w:lvlJc w:val="left"/>
       <w:pPr>
@@ -2652,7 +3628,7 @@
     <w:lvl w:ilvl="6">
       <w:start w:val="1"/>
       <w:numFmt w:val="decimal"/>
-      <w:pStyle w:val="7"/>
+      <w:pStyle w:val="Heading7"/>
       <w:lvlText w:val="%1.%2.%3.%4.%5.%6.%7"/>
       <w:lvlJc w:val="left"/>
       <w:pPr>
@@ -2662,7 +3638,7 @@
     <w:lvl w:ilvl="7">
       <w:start w:val="1"/>
       <w:numFmt w:val="decimal"/>
-      <w:pStyle w:val="8"/>
+      <w:pStyle w:val="Heading8"/>
       <w:lvlText w:val="%1.%2.%3.%4.%5.%6.%7.%8"/>
       <w:lvlJc w:val="left"/>
       <w:pPr>
@@ -2672,7 +3648,7 @@
     <w:lvl w:ilvl="8">
       <w:start w:val="1"/>
       <w:numFmt w:val="decimal"/>
-      <w:pStyle w:val="9"/>
+      <w:pStyle w:val="Heading9"/>
       <w:lvlText w:val="%1.%2.%3.%4.%5.%6.%7.%8.%9"/>
       <w:lvlJc w:val="left"/>
       <w:pPr>
@@ -3208,7 +4184,7 @@
     <w:lsdException w:name="Unresolved Mention" w:semiHidden="1" w:unhideWhenUsed="1"/>
     <w:lsdException w:name="Smart Link" w:semiHidden="1" w:unhideWhenUsed="1"/>
   </w:latentStyles>
-  <w:style w:type="paragraph" w:default="1" w:styleId="a">
+  <w:style w:type="paragraph" w:default="1" w:styleId="Normal">
     <w:name w:val="Normal"/>
     <w:qFormat/>
     <w:rsid w:val="0025697A"/>
@@ -3223,11 +4199,11 @@
       <w:szCs w:val="24"/>
     </w:rPr>
   </w:style>
-  <w:style w:type="paragraph" w:styleId="1">
+  <w:style w:type="paragraph" w:styleId="Heading1">
     <w:name w:val="heading 1"/>
-    <w:basedOn w:val="a"/>
-    <w:next w:val="a"/>
-    <w:link w:val="10"/>
+    <w:basedOn w:val="Normal"/>
+    <w:next w:val="Normal"/>
+    <w:link w:val="Heading1Char"/>
     <w:uiPriority w:val="2"/>
     <w:qFormat/>
     <w:rsid w:val="006F60E0"/>
@@ -3248,11 +4224,11 @@
       <w:szCs w:val="28"/>
     </w:rPr>
   </w:style>
-  <w:style w:type="paragraph" w:styleId="2">
+  <w:style w:type="paragraph" w:styleId="Heading2">
     <w:name w:val="heading 2"/>
-    <w:basedOn w:val="a"/>
-    <w:next w:val="a"/>
-    <w:link w:val="20"/>
+    <w:basedOn w:val="Normal"/>
+    <w:next w:val="Normal"/>
+    <w:link w:val="Heading2Char"/>
     <w:uiPriority w:val="9"/>
     <w:unhideWhenUsed/>
     <w:qFormat/>
@@ -3274,11 +4250,11 @@
       <w:szCs w:val="28"/>
     </w:rPr>
   </w:style>
-  <w:style w:type="paragraph" w:styleId="3">
+  <w:style w:type="paragraph" w:styleId="Heading3">
     <w:name w:val="heading 3"/>
-    <w:basedOn w:val="a"/>
-    <w:next w:val="a"/>
-    <w:link w:val="30"/>
+    <w:basedOn w:val="Normal"/>
+    <w:next w:val="Normal"/>
+    <w:link w:val="Heading3Char"/>
     <w:uiPriority w:val="9"/>
     <w:unhideWhenUsed/>
     <w:qFormat/>
@@ -3296,11 +4272,11 @@
       <w:spacing w:val="5"/>
     </w:rPr>
   </w:style>
-  <w:style w:type="paragraph" w:styleId="4">
+  <w:style w:type="paragraph" w:styleId="Heading4">
     <w:name w:val="heading 4"/>
-    <w:basedOn w:val="a"/>
-    <w:next w:val="a"/>
-    <w:link w:val="40"/>
+    <w:basedOn w:val="Normal"/>
+    <w:next w:val="Normal"/>
+    <w:link w:val="Heading4Char"/>
     <w:uiPriority w:val="9"/>
     <w:semiHidden/>
     <w:unhideWhenUsed/>
@@ -3325,11 +4301,11 @@
       <w:color w:val="4472C4" w:themeColor="accent1"/>
     </w:rPr>
   </w:style>
-  <w:style w:type="paragraph" w:styleId="5">
+  <w:style w:type="paragraph" w:styleId="Heading5">
     <w:name w:val="heading 5"/>
-    <w:basedOn w:val="a"/>
-    <w:next w:val="a"/>
-    <w:link w:val="50"/>
+    <w:basedOn w:val="Normal"/>
+    <w:next w:val="Normal"/>
+    <w:link w:val="Heading5Char"/>
     <w:uiPriority w:val="9"/>
     <w:semiHidden/>
     <w:unhideWhenUsed/>
@@ -3350,11 +4326,11 @@
       <w:color w:val="1F3763" w:themeColor="accent1" w:themeShade="7F"/>
     </w:rPr>
   </w:style>
-  <w:style w:type="paragraph" w:styleId="6">
+  <w:style w:type="paragraph" w:styleId="Heading6">
     <w:name w:val="heading 6"/>
-    <w:basedOn w:val="a"/>
-    <w:next w:val="a"/>
-    <w:link w:val="60"/>
+    <w:basedOn w:val="Normal"/>
+    <w:next w:val="Normal"/>
+    <w:link w:val="Heading6Char"/>
     <w:uiPriority w:val="9"/>
     <w:semiHidden/>
     <w:unhideWhenUsed/>
@@ -3377,11 +4353,11 @@
       <w:color w:val="1F3763" w:themeColor="accent1" w:themeShade="7F"/>
     </w:rPr>
   </w:style>
-  <w:style w:type="paragraph" w:styleId="7">
+  <w:style w:type="paragraph" w:styleId="Heading7">
     <w:name w:val="heading 7"/>
-    <w:basedOn w:val="a"/>
-    <w:next w:val="a"/>
-    <w:link w:val="70"/>
+    <w:basedOn w:val="Normal"/>
+    <w:next w:val="Normal"/>
+    <w:link w:val="Heading7Char"/>
     <w:uiPriority w:val="9"/>
     <w:semiHidden/>
     <w:unhideWhenUsed/>
@@ -3404,11 +4380,11 @@
       <w:color w:val="404040" w:themeColor="text1" w:themeTint="BF"/>
     </w:rPr>
   </w:style>
-  <w:style w:type="paragraph" w:styleId="8">
+  <w:style w:type="paragraph" w:styleId="Heading8">
     <w:name w:val="heading 8"/>
-    <w:basedOn w:val="a"/>
-    <w:next w:val="a"/>
-    <w:link w:val="80"/>
+    <w:basedOn w:val="Normal"/>
+    <w:next w:val="Normal"/>
+    <w:link w:val="Heading8Char"/>
     <w:uiPriority w:val="9"/>
     <w:semiHidden/>
     <w:unhideWhenUsed/>
@@ -3431,11 +4407,11 @@
       <w:szCs w:val="20"/>
     </w:rPr>
   </w:style>
-  <w:style w:type="paragraph" w:styleId="9">
+  <w:style w:type="paragraph" w:styleId="Heading9">
     <w:name w:val="heading 9"/>
-    <w:basedOn w:val="a"/>
-    <w:next w:val="a"/>
-    <w:link w:val="90"/>
+    <w:basedOn w:val="Normal"/>
+    <w:next w:val="Normal"/>
+    <w:link w:val="Heading9Char"/>
     <w:uiPriority w:val="9"/>
     <w:semiHidden/>
     <w:unhideWhenUsed/>
@@ -3460,13 +4436,13 @@
       <w:szCs w:val="20"/>
     </w:rPr>
   </w:style>
-  <w:style w:type="character" w:default="1" w:styleId="a0">
+  <w:style w:type="character" w:default="1" w:styleId="DefaultParagraphFont">
     <w:name w:val="Default Paragraph Font"/>
     <w:uiPriority w:val="1"/>
     <w:semiHidden/>
     <w:unhideWhenUsed/>
   </w:style>
-  <w:style w:type="table" w:default="1" w:styleId="a1">
+  <w:style w:type="table" w:default="1" w:styleId="TableNormal">
     <w:name w:val="Normal Table"/>
     <w:uiPriority w:val="99"/>
     <w:semiHidden/>
@@ -3481,16 +4457,16 @@
       </w:tblCellMar>
     </w:tblPr>
   </w:style>
-  <w:style w:type="numbering" w:default="1" w:styleId="a2">
+  <w:style w:type="numbering" w:default="1" w:styleId="NoList">
     <w:name w:val="No List"/>
     <w:uiPriority w:val="99"/>
     <w:semiHidden/>
     <w:unhideWhenUsed/>
   </w:style>
-  <w:style w:type="character" w:customStyle="1" w:styleId="10">
-    <w:name w:val="标题 1 字符"/>
-    <w:basedOn w:val="a0"/>
-    <w:link w:val="1"/>
+  <w:style w:type="character" w:customStyle="1" w:styleId="Heading1Char">
+    <w:name w:val="Heading 1 Char"/>
+    <w:basedOn w:val="DefaultParagraphFont"/>
+    <w:link w:val="Heading1"/>
     <w:uiPriority w:val="2"/>
     <w:rsid w:val="006F60E0"/>
     <w:rPr>
@@ -3502,10 +4478,10 @@
       <w:szCs w:val="28"/>
     </w:rPr>
   </w:style>
-  <w:style w:type="character" w:customStyle="1" w:styleId="20">
-    <w:name w:val="标题 2 字符"/>
-    <w:basedOn w:val="a0"/>
-    <w:link w:val="2"/>
+  <w:style w:type="character" w:customStyle="1" w:styleId="Heading2Char">
+    <w:name w:val="Heading 2 Char"/>
+    <w:basedOn w:val="DefaultParagraphFont"/>
+    <w:link w:val="Heading2"/>
     <w:uiPriority w:val="9"/>
     <w:rsid w:val="006F60E0"/>
     <w:rPr>
@@ -3517,10 +4493,10 @@
       <w:szCs w:val="28"/>
     </w:rPr>
   </w:style>
-  <w:style w:type="character" w:customStyle="1" w:styleId="30">
-    <w:name w:val="标题 3 字符"/>
-    <w:basedOn w:val="a0"/>
-    <w:link w:val="3"/>
+  <w:style w:type="character" w:customStyle="1" w:styleId="Heading3Char">
+    <w:name w:val="Heading 3 Char"/>
+    <w:basedOn w:val="DefaultParagraphFont"/>
+    <w:link w:val="Heading3"/>
     <w:uiPriority w:val="9"/>
     <w:rsid w:val="006F60E0"/>
     <w:rPr>
@@ -3532,10 +4508,10 @@
       <w:szCs w:val="24"/>
     </w:rPr>
   </w:style>
-  <w:style w:type="character" w:customStyle="1" w:styleId="40">
-    <w:name w:val="标题 4 字符"/>
-    <w:basedOn w:val="a0"/>
-    <w:link w:val="4"/>
+  <w:style w:type="character" w:customStyle="1" w:styleId="Heading4Char">
+    <w:name w:val="Heading 4 Char"/>
+    <w:basedOn w:val="DefaultParagraphFont"/>
+    <w:link w:val="Heading4"/>
     <w:uiPriority w:val="9"/>
     <w:semiHidden/>
     <w:rsid w:val="006F60E0"/>
@@ -3551,10 +4527,10 @@
       <w:szCs w:val="24"/>
     </w:rPr>
   </w:style>
-  <w:style w:type="character" w:customStyle="1" w:styleId="50">
-    <w:name w:val="标题 5 字符"/>
-    <w:basedOn w:val="a0"/>
-    <w:link w:val="5"/>
+  <w:style w:type="character" w:customStyle="1" w:styleId="Heading5Char">
+    <w:name w:val="Heading 5 Char"/>
+    <w:basedOn w:val="DefaultParagraphFont"/>
+    <w:link w:val="Heading5"/>
     <w:uiPriority w:val="9"/>
     <w:semiHidden/>
     <w:rsid w:val="006F60E0"/>
@@ -3566,10 +4542,10 @@
       <w:szCs w:val="24"/>
     </w:rPr>
   </w:style>
-  <w:style w:type="character" w:customStyle="1" w:styleId="60">
-    <w:name w:val="标题 6 字符"/>
-    <w:basedOn w:val="a0"/>
-    <w:link w:val="6"/>
+  <w:style w:type="character" w:customStyle="1" w:styleId="Heading6Char">
+    <w:name w:val="Heading 6 Char"/>
+    <w:basedOn w:val="DefaultParagraphFont"/>
+    <w:link w:val="Heading6"/>
     <w:uiPriority w:val="9"/>
     <w:semiHidden/>
     <w:rsid w:val="006F60E0"/>
@@ -3583,10 +4559,10 @@
       <w:szCs w:val="24"/>
     </w:rPr>
   </w:style>
-  <w:style w:type="character" w:customStyle="1" w:styleId="70">
-    <w:name w:val="标题 7 字符"/>
-    <w:basedOn w:val="a0"/>
-    <w:link w:val="7"/>
+  <w:style w:type="character" w:customStyle="1" w:styleId="Heading7Char">
+    <w:name w:val="Heading 7 Char"/>
+    <w:basedOn w:val="DefaultParagraphFont"/>
+    <w:link w:val="Heading7"/>
     <w:uiPriority w:val="9"/>
     <w:semiHidden/>
     <w:rsid w:val="006F60E0"/>
@@ -3600,10 +4576,10 @@
       <w:szCs w:val="24"/>
     </w:rPr>
   </w:style>
-  <w:style w:type="character" w:customStyle="1" w:styleId="80">
-    <w:name w:val="标题 8 字符"/>
-    <w:basedOn w:val="a0"/>
-    <w:link w:val="8"/>
+  <w:style w:type="character" w:customStyle="1" w:styleId="Heading8Char">
+    <w:name w:val="Heading 8 Char"/>
+    <w:basedOn w:val="DefaultParagraphFont"/>
+    <w:link w:val="Heading8"/>
     <w:uiPriority w:val="9"/>
     <w:semiHidden/>
     <w:rsid w:val="006F60E0"/>
@@ -3615,10 +4591,10 @@
       <w:szCs w:val="20"/>
     </w:rPr>
   </w:style>
-  <w:style w:type="character" w:customStyle="1" w:styleId="90">
-    <w:name w:val="标题 9 字符"/>
-    <w:basedOn w:val="a0"/>
-    <w:link w:val="9"/>
+  <w:style w:type="character" w:customStyle="1" w:styleId="Heading9Char">
+    <w:name w:val="Heading 9 Char"/>
+    <w:basedOn w:val="DefaultParagraphFont"/>
+    <w:link w:val="Heading9"/>
     <w:uiPriority w:val="9"/>
     <w:semiHidden/>
     <w:rsid w:val="006F60E0"/>
@@ -3632,9 +4608,9 @@
       <w:szCs w:val="20"/>
     </w:rPr>
   </w:style>
-  <w:style w:type="paragraph" w:styleId="a3">
+  <w:style w:type="paragraph" w:styleId="ListParagraph">
     <w:name w:val="List Paragraph"/>
-    <w:basedOn w:val="a"/>
+    <w:basedOn w:val="Normal"/>
     <w:uiPriority w:val="34"/>
     <w:qFormat/>
     <w:rsid w:val="005123CC"/>
@@ -3651,10 +4627,10 @@
       <w:lang w:eastAsia="zh-CN"/>
     </w:rPr>
   </w:style>
-  <w:style w:type="paragraph" w:styleId="a4">
+  <w:style w:type="paragraph" w:styleId="Header">
     <w:name w:val="header"/>
-    <w:basedOn w:val="a"/>
-    <w:link w:val="a5"/>
+    <w:basedOn w:val="Normal"/>
+    <w:link w:val="HeaderChar"/>
     <w:uiPriority w:val="99"/>
     <w:unhideWhenUsed/>
     <w:rsid w:val="00395FEE"/>
@@ -3666,10 +4642,10 @@
       <w:spacing w:before="0" w:after="0" w:line="240" w:lineRule="auto"/>
     </w:pPr>
   </w:style>
-  <w:style w:type="character" w:customStyle="1" w:styleId="a5">
-    <w:name w:val="页眉 字符"/>
-    <w:basedOn w:val="a0"/>
-    <w:link w:val="a4"/>
+  <w:style w:type="character" w:customStyle="1" w:styleId="HeaderChar">
+    <w:name w:val="Header Char"/>
+    <w:basedOn w:val="DefaultParagraphFont"/>
+    <w:link w:val="Header"/>
     <w:uiPriority w:val="99"/>
     <w:rsid w:val="00395FEE"/>
     <w:rPr>
@@ -3679,10 +4655,10 @@
       <w:szCs w:val="24"/>
     </w:rPr>
   </w:style>
-  <w:style w:type="paragraph" w:styleId="a6">
+  <w:style w:type="paragraph" w:styleId="Footer">
     <w:name w:val="footer"/>
-    <w:basedOn w:val="a"/>
-    <w:link w:val="a7"/>
+    <w:basedOn w:val="Normal"/>
+    <w:link w:val="FooterChar"/>
     <w:uiPriority w:val="99"/>
     <w:unhideWhenUsed/>
     <w:rsid w:val="00395FEE"/>
@@ -3694,10 +4670,10 @@
       <w:spacing w:before="0" w:after="0" w:line="240" w:lineRule="auto"/>
     </w:pPr>
   </w:style>
-  <w:style w:type="character" w:customStyle="1" w:styleId="a7">
-    <w:name w:val="页脚 字符"/>
-    <w:basedOn w:val="a0"/>
-    <w:link w:val="a6"/>
+  <w:style w:type="character" w:customStyle="1" w:styleId="FooterChar">
+    <w:name w:val="Footer Char"/>
+    <w:basedOn w:val="DefaultParagraphFont"/>
+    <w:link w:val="Footer"/>
     <w:uiPriority w:val="99"/>
     <w:rsid w:val="00395FEE"/>
     <w:rPr>

</xml_diff>

<commit_message>
Grant merge Ch5 5.1
</commit_message>
<xml_diff>
--- a/Report - Ch3.docx
+++ b/Report - Ch3.docx
@@ -23,7 +23,37 @@
         <w:spacing w:line="240" w:lineRule="auto"/>
       </w:pPr>
       <w:r>
-        <w:t>In this chapter, we will describe the data modelling and dynamic modelling for our mobile online shopping application. In the data modelling section, we will use Entity Relationship Diagram to describe the structure of our database and our design decisions. In the dynamic modelling section, we will use state diagrams, activity diagrams, and sequence diagrams to illustrate the interaction and dynamic aspect of our system.</w:t>
+        <w:t xml:space="preserve">In this chapter, we will describe the data </w:t>
+      </w:r>
+      <w:r>
+        <w:t>modeling</w:t>
+      </w:r>
+      <w:r>
+        <w:t xml:space="preserve"> and dynamic </w:t>
+      </w:r>
+      <w:r>
+        <w:t>modeling</w:t>
+      </w:r>
+      <w:r>
+        <w:t xml:space="preserve"> for our mobile online shopping application. In the data </w:t>
+      </w:r>
+      <w:r>
+        <w:t>modeling</w:t>
+      </w:r>
+      <w:r>
+        <w:t xml:space="preserve"> section, we will use Entity Relationship Diagram to describe the structure of our database and our design decisions. In the dynamic </w:t>
+      </w:r>
+      <w:r>
+        <w:t>modeling</w:t>
+      </w:r>
+      <w:r>
+        <w:t xml:space="preserve"> section, we will use state diagrams, activity diagrams, and sequence diagrams to illustrate the interaction and dynamic </w:t>
+      </w:r>
+      <w:r>
+        <w:t>aspects</w:t>
+      </w:r>
+      <w:r>
+        <w:t xml:space="preserve"> of our system.</w:t>
       </w:r>
     </w:p>
     <w:p>
@@ -215,7 +245,23 @@
           <w:sz w:val="24"/>
           <w:szCs w:val="24"/>
         </w:rPr>
-        <w:t>, email addresses, password and shipping addresses.</w:t>
+        <w:t>, email addresses, password</w:t>
+      </w:r>
+      <w:r>
+        <w:rPr>
+          <w:rFonts w:ascii="Times New Roman" w:hAnsi="Times New Roman" w:cs="Times New Roman"/>
+          <w:sz w:val="24"/>
+          <w:szCs w:val="24"/>
+        </w:rPr>
+        <w:t>,</w:t>
+      </w:r>
+      <w:r>
+        <w:rPr>
+          <w:rFonts w:ascii="Times New Roman" w:hAnsi="Times New Roman" w:cs="Times New Roman"/>
+          <w:sz w:val="24"/>
+          <w:szCs w:val="24"/>
+        </w:rPr>
+        <w:t xml:space="preserve"> and shipping addresses.</w:t>
       </w:r>
     </w:p>
     <w:p>
@@ -272,7 +318,23 @@
           <w:sz w:val="24"/>
           <w:szCs w:val="24"/>
         </w:rPr>
-        <w:t>name, price, two properties, brand and photo.</w:t>
+        <w:t>name, price, two properties, brand</w:t>
+      </w:r>
+      <w:r>
+        <w:rPr>
+          <w:rFonts w:ascii="Times New Roman" w:hAnsi="Times New Roman" w:cs="Times New Roman"/>
+          <w:sz w:val="24"/>
+          <w:szCs w:val="24"/>
+        </w:rPr>
+        <w:t>,</w:t>
+      </w:r>
+      <w:r>
+        <w:rPr>
+          <w:rFonts w:ascii="Times New Roman" w:hAnsi="Times New Roman" w:cs="Times New Roman"/>
+          <w:sz w:val="24"/>
+          <w:szCs w:val="24"/>
+        </w:rPr>
+        <w:t xml:space="preserve"> and photo.</w:t>
       </w:r>
     </w:p>
     <w:p>
@@ -343,7 +405,23 @@
           <w:sz w:val="24"/>
           <w:szCs w:val="24"/>
         </w:rPr>
-        <w:t>includes its quantity, unit price and date when it is added.</w:t>
+        <w:t>includes its quantity, unit price</w:t>
+      </w:r>
+      <w:r>
+        <w:rPr>
+          <w:rFonts w:ascii="Times New Roman" w:hAnsi="Times New Roman" w:cs="Times New Roman"/>
+          <w:sz w:val="24"/>
+          <w:szCs w:val="24"/>
+        </w:rPr>
+        <w:t>,</w:t>
+      </w:r>
+      <w:r>
+        <w:rPr>
+          <w:rFonts w:ascii="Times New Roman" w:hAnsi="Times New Roman" w:cs="Times New Roman"/>
+          <w:sz w:val="24"/>
+          <w:szCs w:val="24"/>
+        </w:rPr>
+        <w:t xml:space="preserve"> and date when it is added.</w:t>
       </w:r>
     </w:p>
     <w:p>
@@ -415,7 +493,39 @@
           <w:sz w:val="24"/>
           <w:szCs w:val="24"/>
         </w:rPr>
-        <w:t>purchase date, total amount, order status and customer Id. If the products of this order are shipped, it will record the shipment date. Or the order is canceled, it will record cancel person and cancel date.</w:t>
+        <w:t>purchase date, total amount, order status</w:t>
+      </w:r>
+      <w:r>
+        <w:rPr>
+          <w:rFonts w:ascii="Times New Roman" w:hAnsi="Times New Roman" w:cs="Times New Roman"/>
+          <w:sz w:val="24"/>
+          <w:szCs w:val="24"/>
+        </w:rPr>
+        <w:t>,</w:t>
+      </w:r>
+      <w:r>
+        <w:rPr>
+          <w:rFonts w:ascii="Times New Roman" w:hAnsi="Times New Roman" w:cs="Times New Roman"/>
+          <w:sz w:val="24"/>
+          <w:szCs w:val="24"/>
+        </w:rPr>
+        <w:t xml:space="preserve"> and customer Id. If the products of this order are shipped, it will record the shipment date. Or the order is canceled, it will record</w:t>
+      </w:r>
+      <w:r>
+        <w:rPr>
+          <w:rFonts w:ascii="Times New Roman" w:hAnsi="Times New Roman" w:cs="Times New Roman"/>
+          <w:sz w:val="24"/>
+          <w:szCs w:val="24"/>
+        </w:rPr>
+        <w:t xml:space="preserve"> </w:t>
+      </w:r>
+      <w:r>
+        <w:rPr>
+          <w:rFonts w:ascii="Times New Roman" w:hAnsi="Times New Roman" w:cs="Times New Roman"/>
+          <w:sz w:val="24"/>
+          <w:szCs w:val="24"/>
+        </w:rPr>
+        <w:t>cancel person and cancel date.</w:t>
       </w:r>
     </w:p>
     <w:p>
@@ -456,7 +566,23 @@
           <w:sz w:val="24"/>
           <w:szCs w:val="24"/>
         </w:rPr>
-        <w:t>), the number of the specific product and the total price of this product.</w:t>
+        <w:t>), the number of the specific product</w:t>
+      </w:r>
+      <w:r>
+        <w:rPr>
+          <w:rFonts w:ascii="Times New Roman" w:hAnsi="Times New Roman" w:cs="Times New Roman"/>
+          <w:sz w:val="24"/>
+          <w:szCs w:val="24"/>
+        </w:rPr>
+        <w:t>,</w:t>
+      </w:r>
+      <w:r>
+        <w:rPr>
+          <w:rFonts w:ascii="Times New Roman" w:hAnsi="Times New Roman" w:cs="Times New Roman"/>
+          <w:sz w:val="24"/>
+          <w:szCs w:val="24"/>
+        </w:rPr>
+        <w:t xml:space="preserve"> and the total price of this product.</w:t>
       </w:r>
     </w:p>
     <w:p>
@@ -508,7 +634,25 @@
           <w:sz w:val="24"/>
           <w:szCs w:val="24"/>
         </w:rPr>
-        <w:t>list of products which are stamped as “like”, including the unique customer Id number, product Id number and the identifier whether the customer like this product.</w:t>
+        <w:t>list of products which are stamped as “like”, including the unique customer Id number, product Id number</w:t>
+      </w:r>
+      <w:r>
+        <w:rPr>
+          <w:rFonts w:ascii="Times New Roman" w:hAnsi="Times New Roman" w:cs="Times New Roman"/>
+          <w:color w:val="FF0000"/>
+          <w:sz w:val="24"/>
+          <w:szCs w:val="24"/>
+        </w:rPr>
+        <w:t>,</w:t>
+      </w:r>
+      <w:r>
+        <w:rPr>
+          <w:rFonts w:ascii="Times New Roman" w:hAnsi="Times New Roman" w:cs="Times New Roman"/>
+          <w:color w:val="FF0000"/>
+          <w:sz w:val="24"/>
+          <w:szCs w:val="24"/>
+        </w:rPr>
+        <w:t xml:space="preserve"> and the identifier whether the customer like this product.</w:t>
       </w:r>
     </w:p>
     <w:p>
@@ -997,18 +1141,14 @@
         </w:rPr>
         <w:t xml:space="preserve">A purchase order can contain one or many order details. But </w:t>
       </w:r>
-      <w:proofErr w:type="spellStart"/>
-      <w:proofErr w:type="gramStart"/>
-      <w:r>
-        <w:rPr>
-          <w:rFonts w:ascii="Times New Roman" w:hAnsi="Times New Roman" w:cs="Times New Roman"/>
-          <w:sz w:val="24"/>
-          <w:szCs w:val="24"/>
-        </w:rPr>
-        <w:t>a</w:t>
-      </w:r>
-      <w:proofErr w:type="spellEnd"/>
-      <w:proofErr w:type="gramEnd"/>
+      <w:r>
+        <w:rPr>
+          <w:rFonts w:ascii="Times New Roman" w:hAnsi="Times New Roman" w:cs="Times New Roman"/>
+          <w:sz w:val="24"/>
+          <w:szCs w:val="24"/>
+        </w:rPr>
+        <w:t>an</w:t>
+      </w:r>
       <w:r>
         <w:rPr>
           <w:rFonts w:ascii="Times New Roman" w:hAnsi="Times New Roman" w:cs="Times New Roman"/>
@@ -2569,7 +2709,19 @@
         <w:rPr>
           <w:color w:val="111111"/>
         </w:rPr>
-        <w:t>The dynamic modelling section of an online shopping mall project report should describe the interaction and dynamics of our system. In this section, we will use the state diagram, activity diagram, and sequence diagram to model the dynamic behavior of our mobile online shopping application.</w:t>
+        <w:t xml:space="preserve">The dynamic </w:t>
+      </w:r>
+      <w:r>
+        <w:rPr>
+          <w:color w:val="111111"/>
+        </w:rPr>
+        <w:t>modeling</w:t>
+      </w:r>
+      <w:r>
+        <w:rPr>
+          <w:color w:val="111111"/>
+        </w:rPr>
+        <w:t xml:space="preserve"> section of an online shopping mall project report should describe the interaction and dynamics of our system. In this section, we will use the state diagram, activity diagram, and sequence diagram to model the dynamic behavior of our mobile online shopping application.</w:t>
       </w:r>
     </w:p>
     <w:p>
@@ -2605,11 +2757,35 @@
         <w:spacing w:line="240" w:lineRule="auto"/>
       </w:pPr>
       <w:r>
-        <w:t xml:space="preserve">The state diagram is to describe the behavior of a single object in response to a series of events in a system. Figure 3-2-1-1 shows the order state diagram and the order state changes as the interaction between customer and vendor. This state diagram shows the different states that an order can be in: “pending”, “hold”, “shipped”, and “cancelled”. First, the state of the order is “pending” after the customer checks out. After that, vendor can change the state to “hold” or “shipped” according to the stock. For out-of-stock, if there is stock later, vendor can change the state from “hold” to </w:t>
+        <w:t xml:space="preserve">The state diagram is to describe the behavior of a single object in response to a series of events in a system. Figure 3-2-1-1 shows the order state diagram and the order state changes </w:t>
+      </w:r>
+      <w:r>
+        <w:t>with</w:t>
+      </w:r>
+      <w:r>
+        <w:t xml:space="preserve"> the interaction between </w:t>
+      </w:r>
+      <w:r>
+        <w:t xml:space="preserve">the </w:t>
+      </w:r>
+      <w:r>
+        <w:t xml:space="preserve">customer and vendor. This state diagram shows the different states that an order can be in: “pending”, “hold”, “shipped”, and “cancelled”. First, the state of the order is “pending” after the customer checks out. After that, </w:t>
+      </w:r>
+      <w:r>
+        <w:t xml:space="preserve">the </w:t>
+      </w:r>
+      <w:r>
+        <w:t xml:space="preserve">vendor can change the state to “hold” or “shipped” according to the stock. For out-of-stock, if there is stock later, </w:t>
+      </w:r>
+      <w:r>
+        <w:t xml:space="preserve">the </w:t>
+      </w:r>
+      <w:r>
+        <w:t xml:space="preserve">vendor can change the state from </w:t>
       </w:r>
       <w:r>
         <w:lastRenderedPageBreak/>
-        <w:t>“shipped”. In addition, both customer and vendor can only change the state to “cancelled” if the order is in the “pending” or “hold” state.</w:t>
+        <w:t>“hold” to “shipped”. In addition, both customer and vendor can only change the state to “cancelled” if the order is in the “pending” or “hold” state.</w:t>
       </w:r>
     </w:p>
     <w:p>
@@ -2725,7 +2901,43 @@
         <w:spacing w:line="240" w:lineRule="auto"/>
       </w:pPr>
       <w:r>
-        <w:t>Figure 3-2-2-1 shows the activity diagram for customers who are not logged in or the new user. In this diagram, customers who are not logged in (include the new users) can only operate on a small number of pages, such as home page, search page, and product detail page. First, customers can go to home page to browse product list and they can filter the products by brands. Moreover, if they want to find the products that they are interested in, they can search the products by keywords in the search page, and they can also filter the products by brands in the search page.</w:t>
+        <w:t>Figure 3-2-2-1 shows the activity diagram for customers who are not logged in or the new user. In this diagram, customers who are not logged in (</w:t>
+      </w:r>
+      <w:r>
+        <w:t>including</w:t>
+      </w:r>
+      <w:r>
+        <w:t xml:space="preserve"> the new users) can only operate on a small number of pages, such as </w:t>
+      </w:r>
+      <w:r>
+        <w:t xml:space="preserve">the </w:t>
+      </w:r>
+      <w:r>
+        <w:t xml:space="preserve">home page, search page, and product detail page. First, customers can go to </w:t>
+      </w:r>
+      <w:r>
+        <w:t xml:space="preserve">the </w:t>
+      </w:r>
+      <w:r>
+        <w:t xml:space="preserve">home page to browse </w:t>
+      </w:r>
+      <w:r>
+        <w:t xml:space="preserve">the </w:t>
+      </w:r>
+      <w:r>
+        <w:t xml:space="preserve">product list and they can filter the products by brands. Moreover, if they want to find the products that they are interested in, they can search the products by keywords </w:t>
+      </w:r>
+      <w:r>
+        <w:t>on</w:t>
+      </w:r>
+      <w:r>
+        <w:t xml:space="preserve"> the search page, and they can also filter the products by brands </w:t>
+      </w:r>
+      <w:r>
+        <w:t>on</w:t>
+      </w:r>
+      <w:r>
+        <w:t xml:space="preserve"> the search page.</w:t>
       </w:r>
     </w:p>
     <w:p>
@@ -2814,13 +3026,43 @@
         <w:spacing w:line="240" w:lineRule="auto"/>
       </w:pPr>
       <w:r>
-        <w:t xml:space="preserve">Figure 3-2-2-2 illustrates the customer activity diagram that describes the activities of the customers who can log in. First, customers can login to the system by entering their </w:t>
+        <w:t xml:space="preserve">Figure 3-2-2-2 illustrates the customer activity diagram that describes the activities of the customers who can log in. First, customers can </w:t>
+      </w:r>
+      <w:r>
+        <w:t>log in</w:t>
+      </w:r>
+      <w:r>
+        <w:t xml:space="preserve"> to the system by entering their </w:t>
       </w:r>
       <w:r>
         <w:t>login credentials</w:t>
       </w:r>
       <w:r>
-        <w:t>. For the new users, they can create their own accounts in the register page, after registration, they will log in automatically. Next, they can browse the products and add the products which they want to buy to their shopping cart. In the shopping cart, customers can choose to change the quantity of the items they added or remove the items from their cart. Then, customers can check out and go to the confirm page. In addition, the shopping cart will become empty when they check out. In the confirm page, customers are allowed to change their addresses. After confirming the order, the system will show the order detail page of the newly created order. Additionally, customers can change their usernames and passwords in the account management page. At last, a</w:t>
+        <w:t xml:space="preserve">. For the new users, they can create their accounts </w:t>
+      </w:r>
+      <w:r>
+        <w:t>on</w:t>
+      </w:r>
+      <w:r>
+        <w:t xml:space="preserve"> the register page, </w:t>
+      </w:r>
+      <w:r>
+        <w:t xml:space="preserve">and </w:t>
+      </w:r>
+      <w:r>
+        <w:t xml:space="preserve">after registration, they will log in automatically. Next, they can browse the products and add the products they want to buy to their shopping cart. In the shopping cart, customers can choose to change the quantity of the items they added or remove the items from their cart. Then, customers can check out and go to the confirm page. In addition, the shopping cart will become empty when they check out. </w:t>
+      </w:r>
+      <w:r>
+        <w:t>On</w:t>
+      </w:r>
+      <w:r>
+        <w:t xml:space="preserve"> the confirm page, customers are allowed to change their addresses. After confirming the order, the system will show the order detail page of the newly created order. Additionally, customers can change their usernames and passwords </w:t>
+      </w:r>
+      <w:r>
+        <w:t>on</w:t>
+      </w:r>
+      <w:r>
+        <w:t xml:space="preserve"> the account management page. At last, a</w:t>
       </w:r>
       <w:r>
         <w:t xml:space="preserve">fter the </w:t>
@@ -2859,7 +3101,13 @@
         <w:t xml:space="preserve"> page</w:t>
       </w:r>
       <w:r>
-        <w:t>, order list page and account page according to their needs</w:t>
+        <w:t>, order list page</w:t>
+      </w:r>
+      <w:r>
+        <w:t>,</w:t>
+      </w:r>
+      <w:r>
+        <w:t xml:space="preserve"> and account page according to their needs</w:t>
       </w:r>
       <w:r>
         <w:t>.</w:t>
@@ -2947,11 +3195,69 @@
         <w:spacing w:line="240" w:lineRule="auto"/>
       </w:pPr>
       <w:r>
-        <w:t xml:space="preserve">Figure 3-2-2-3 exhibits the vendor activity diagram that shows the behavior of the vendor in the system. In this diagram, vendor can enter the detail information of the new products and add them to the catalog. When browsing the product list, vendor can search and filter the products in the same way as customers. In addition, the vendor can also find a specific product by entering the product ID. Moreover, the vendor can filter the orders by the order states or search the specific order by entering </w:t>
+        <w:t xml:space="preserve">Figure 3-2-2-3 exhibits the vendor activity diagram that shows the behavior of the vendor in the system. In this diagram, </w:t>
+      </w:r>
+      <w:r>
+        <w:t xml:space="preserve">the </w:t>
+      </w:r>
+      <w:r>
+        <w:t xml:space="preserve">vendor can enter </w:t>
+      </w:r>
+      <w:r>
+        <w:t>detailed</w:t>
+      </w:r>
+      <w:r>
+        <w:t xml:space="preserve"> information </w:t>
+      </w:r>
+      <w:r>
+        <w:t>about</w:t>
+      </w:r>
+      <w:r>
+        <w:t xml:space="preserve"> the new products and add them to the catalog. When browsing the product </w:t>
+      </w:r>
+      <w:r>
+        <w:t>list</w:t>
+      </w:r>
+      <w:r>
+        <w:t xml:space="preserve">, </w:t>
+      </w:r>
+      <w:r>
+        <w:rPr>
+          <w:rFonts w:asciiTheme="minorEastAsia" w:eastAsiaTheme="minorEastAsia" w:hAnsiTheme="minorEastAsia"/>
+          <w:lang w:eastAsia="zh-CN"/>
+        </w:rPr>
+        <w:t xml:space="preserve">the </w:t>
+      </w:r>
+      <w:r>
+        <w:t xml:space="preserve">vendor can search and filter the products in the same way as customers. In addition, the vendor can also find a specific product by entering the product ID. Moreover, the vendor can filter the orders by the order states or search </w:t>
+      </w:r>
+      <w:r>
+        <w:t xml:space="preserve">for </w:t>
+      </w:r>
+      <w:r>
+        <w:t xml:space="preserve">the specific order by </w:t>
       </w:r>
       <w:r>
         <w:lastRenderedPageBreak/>
-        <w:t>the order ID. In the order detail page, vendor can change the order states. The vendor can ship the orders if their states are “pending” or “hold” and hold the orders if the orders are in “pending” state. The vendor can also cancel the order if necessary.</w:t>
+        <w:t xml:space="preserve">entering the order ID. </w:t>
+      </w:r>
+      <w:r>
+        <w:t>On</w:t>
+      </w:r>
+      <w:r>
+        <w:t xml:space="preserve"> the order detail page, </w:t>
+      </w:r>
+      <w:r>
+        <w:t xml:space="preserve">the </w:t>
+      </w:r>
+      <w:r>
+        <w:t xml:space="preserve">vendor can change the order states. The vendor can ship the orders if their states are “pending” or “hold” and hold the orders if the orders are in </w:t>
+      </w:r>
+      <w:r>
+        <w:t xml:space="preserve">the </w:t>
+      </w:r>
+      <w:r>
+        <w:t>“pending” state. The vendor can also cancel the order if necessary.</w:t>
       </w:r>
     </w:p>
     <w:p>
@@ -3051,7 +3357,13 @@
         <w:spacing w:line="240" w:lineRule="auto"/>
       </w:pPr>
       <w:r>
-        <w:t>A sequence diagram consists of a group of objects that are represented by lifelines, and the messages that they exchange over time during the interaction.</w:t>
+        <w:t xml:space="preserve">A sequence diagram consists of a group of objects that are represented by lifelines, and the messages that they exchange </w:t>
+      </w:r>
+      <w:r>
+        <w:t>overtime</w:t>
+      </w:r>
+      <w:r>
+        <w:t xml:space="preserve"> during the interaction.</w:t>
       </w:r>
       <w:r>
         <w:t xml:space="preserve"> In this section, we will use two sequence diagrams to illustrate the interaction between the customer, mobile online shopping app, and vendor.</w:t>
@@ -3062,12 +3374,27 @@
         <w:spacing w:line="240" w:lineRule="auto"/>
       </w:pPr>
       <w:r>
-        <w:t xml:space="preserve">Figure 3-2-3-1 shows the interaction between the customer and the app from login to checkout process. In the beginning, the existing users are required to enter their login </w:t>
+        <w:t xml:space="preserve">Figure 3-2-3-1 shows the interaction between the customer and the app from </w:t>
+      </w:r>
+      <w:r>
+        <w:t xml:space="preserve">the </w:t>
+      </w:r>
+      <w:r>
+        <w:t xml:space="preserve">login to </w:t>
+      </w:r>
+      <w:r>
+        <w:t xml:space="preserve">the </w:t>
+      </w:r>
+      <w:r>
+        <w:t xml:space="preserve">checkout process. In the beginning, the existing users are required to enter their login </w:t>
       </w:r>
       <w:r>
         <w:t>credentials</w:t>
       </w:r>
       <w:r>
+        <w:t>,</w:t>
+      </w:r>
+      <w:r>
         <w:t xml:space="preserve"> and the new users are required to enter their registration information. After </w:t>
       </w:r>
       <w:r>
@@ -3080,7 +3407,13 @@
         <w:t>After the user clicks, the system will return the product detail page</w:t>
       </w:r>
       <w:r>
-        <w:t xml:space="preserve"> and user can choose to add to their cart. Next, users can request the cart page to change the items’ quantity or remove the item from their cart. And then they can click to check out. After checking out, the system will show the confirm page to users and users need to confirm the order. Finally, the system will show the order detail page to users.</w:t>
+        <w:t xml:space="preserve"> and </w:t>
+      </w:r>
+      <w:r>
+        <w:t xml:space="preserve">the </w:t>
+      </w:r>
+      <w:r>
+        <w:t>user can choose to add to their cart. Next, users can request the cart page to change the items’ quantity or remove the item from their cart. And then they can click to check out. After checking out, the system will show the confirm page to users and users need to confirm the order. Finally, the system will show the order detail page to users.</w:t>
       </w:r>
     </w:p>
     <w:p>

</xml_diff>

<commit_message>
change ER diagram and add number to the image
</commit_message>
<xml_diff>
--- a/Report - Ch3.docx
+++ b/Report - Ch3.docx
@@ -4,7 +4,7 @@
   <w:body>
     <w:p>
       <w:pPr>
-        <w:pStyle w:val="Heading1"/>
+        <w:pStyle w:val="1"/>
         <w:numPr>
           <w:ilvl w:val="0"/>
           <w:numId w:val="3"/>
@@ -58,7 +58,7 @@
     </w:p>
     <w:p>
       <w:pPr>
-        <w:pStyle w:val="Heading2"/>
+        <w:pStyle w:val="2"/>
         <w:numPr>
           <w:ilvl w:val="1"/>
           <w:numId w:val="3"/>
@@ -87,9 +87,9 @@
           <w:noProof/>
         </w:rPr>
         <w:drawing>
-          <wp:inline distT="0" distB="0" distL="0" distR="0" wp14:anchorId="7BE12ACE" wp14:editId="08341D4C">
-            <wp:extent cx="5274310" cy="3240405"/>
-            <wp:effectExtent l="0" t="0" r="2540" b="0"/>
+          <wp:inline distT="0" distB="0" distL="0" distR="0" wp14:anchorId="7BE12ACE" wp14:editId="4B0F6127">
+            <wp:extent cx="5534316" cy="4438885"/>
+            <wp:effectExtent l="0" t="0" r="0" b="0"/>
             <wp:docPr id="2" name="图片 2"/>
             <wp:cNvGraphicFramePr>
               <a:graphicFrameLocks xmlns:a="http://schemas.openxmlformats.org/drawingml/2006/main" noChangeAspect="1"/>
@@ -116,7 +116,7 @@
                   <pic:spPr>
                     <a:xfrm>
                       <a:off x="0" y="0"/>
-                      <a:ext cx="5274310" cy="3240405"/>
+                      <a:ext cx="5549167" cy="4450797"/>
                     </a:xfrm>
                     <a:prstGeom prst="rect">
                       <a:avLst/>
@@ -134,7 +134,13 @@
         <w:jc w:val="center"/>
       </w:pPr>
       <w:r>
-        <w:t>Figure 3-1: ER Diagram</w:t>
+        <w:t>Figure 3-</w:t>
+      </w:r>
+      <w:r>
+        <w:t>1-1</w:t>
+      </w:r>
+      <w:r>
+        <w:t>: ER Diagram</w:t>
       </w:r>
     </w:p>
     <w:p>
@@ -148,20 +154,12 @@
         <w:t xml:space="preserve"> 3-1</w:t>
       </w:r>
       <w:r>
-        <w:t xml:space="preserve"> illustrates our ER diagram for </w:t>
-      </w:r>
-      <w:proofErr w:type="spellStart"/>
-      <w:r>
-        <w:t>Niubility</w:t>
-      </w:r>
-      <w:proofErr w:type="spellEnd"/>
-      <w:r>
-        <w:t>. The main entities are:</w:t>
-      </w:r>
-    </w:p>
-    <w:p>
-      <w:pPr>
-        <w:pStyle w:val="ListParagraph"/>
+        <w:t xml:space="preserve"> illustrates our ER diagram for Niubility. The main entities are:</w:t>
+      </w:r>
+    </w:p>
+    <w:p>
+      <w:pPr>
+        <w:pStyle w:val="a3"/>
         <w:numPr>
           <w:ilvl w:val="0"/>
           <w:numId w:val="4"/>
@@ -187,25 +185,7 @@
           <w:sz w:val="24"/>
           <w:szCs w:val="24"/>
         </w:rPr>
-        <w:t xml:space="preserve">This entity represents the user who has registered in </w:t>
-      </w:r>
-      <w:proofErr w:type="spellStart"/>
-      <w:r>
-        <w:rPr>
-          <w:rFonts w:ascii="Times New Roman" w:hAnsi="Times New Roman" w:cs="Times New Roman"/>
-          <w:sz w:val="24"/>
-          <w:szCs w:val="24"/>
-        </w:rPr>
-        <w:t>Niubility</w:t>
-      </w:r>
-      <w:proofErr w:type="spellEnd"/>
-      <w:r>
-        <w:rPr>
-          <w:rFonts w:ascii="Times New Roman" w:hAnsi="Times New Roman" w:cs="Times New Roman"/>
-          <w:sz w:val="24"/>
-          <w:szCs w:val="24"/>
-        </w:rPr>
-        <w:t xml:space="preserve"> (Note that we assume there is only one vendor in this application</w:t>
+        <w:t>This entity represents the user who has registered in Niubility (Note that we assume there is only one vendor in this application</w:t>
       </w:r>
       <w:r>
         <w:rPr>
@@ -229,7 +209,16 @@
           <w:sz w:val="24"/>
           <w:szCs w:val="24"/>
         </w:rPr>
-        <w:t xml:space="preserve">stores information about </w:t>
+        <w:t xml:space="preserve">stores </w:t>
+      </w:r>
+      <w:r>
+        <w:rPr>
+          <w:rFonts w:ascii="Times New Roman" w:hAnsi="Times New Roman" w:cs="Times New Roman"/>
+          <w:sz w:val="24"/>
+          <w:szCs w:val="24"/>
+        </w:rPr>
+        <w:lastRenderedPageBreak/>
+        <w:t xml:space="preserve">information about </w:t>
       </w:r>
       <w:r>
         <w:rPr>
@@ -266,7 +255,7 @@
     </w:p>
     <w:p>
       <w:pPr>
-        <w:pStyle w:val="ListParagraph"/>
+        <w:pStyle w:val="a3"/>
         <w:numPr>
           <w:ilvl w:val="0"/>
           <w:numId w:val="4"/>
@@ -284,25 +273,7 @@
           <w:sz w:val="24"/>
           <w:szCs w:val="24"/>
         </w:rPr>
-        <w:t xml:space="preserve">Product: This entity stores information about each product that is available for sale on </w:t>
-      </w:r>
-      <w:proofErr w:type="spellStart"/>
-      <w:r>
-        <w:rPr>
-          <w:rFonts w:ascii="Times New Roman" w:hAnsi="Times New Roman" w:cs="Times New Roman"/>
-          <w:sz w:val="24"/>
-          <w:szCs w:val="24"/>
-        </w:rPr>
-        <w:t>Niubility</w:t>
-      </w:r>
-      <w:proofErr w:type="spellEnd"/>
-      <w:r>
-        <w:rPr>
-          <w:rFonts w:ascii="Times New Roman" w:hAnsi="Times New Roman" w:cs="Times New Roman"/>
-          <w:sz w:val="24"/>
-          <w:szCs w:val="24"/>
-        </w:rPr>
-        <w:t xml:space="preserve">, such as its </w:t>
+        <w:t xml:space="preserve">Product: This entity stores information about each product that is available for sale on Niubility, such as its </w:t>
       </w:r>
       <w:r>
         <w:rPr>
@@ -339,7 +310,7 @@
     </w:p>
     <w:p>
       <w:pPr>
-        <w:pStyle w:val="ListParagraph"/>
+        <w:pStyle w:val="a3"/>
         <w:numPr>
           <w:ilvl w:val="0"/>
           <w:numId w:val="4"/>
@@ -426,7 +397,7 @@
     </w:p>
     <w:p>
       <w:pPr>
-        <w:pStyle w:val="ListParagraph"/>
+        <w:pStyle w:val="a3"/>
         <w:numPr>
           <w:ilvl w:val="0"/>
           <w:numId w:val="4"/>
@@ -444,7 +415,6 @@
           <w:sz w:val="24"/>
           <w:szCs w:val="24"/>
         </w:rPr>
-        <w:lastRenderedPageBreak/>
         <w:t>Purchase Order: This entity stores information about</w:t>
       </w:r>
       <w:r>
@@ -530,7 +500,7 @@
     </w:p>
     <w:p>
       <w:pPr>
-        <w:pStyle w:val="ListParagraph"/>
+        <w:pStyle w:val="a3"/>
         <w:numPr>
           <w:ilvl w:val="0"/>
           <w:numId w:val="4"/>
@@ -548,25 +518,7 @@
           <w:sz w:val="24"/>
           <w:szCs w:val="24"/>
         </w:rPr>
-        <w:t>Order Detail: This entity stores the detailed information of each order, such as the specific product(</w:t>
-      </w:r>
-      <w:proofErr w:type="spellStart"/>
-      <w:r>
-        <w:rPr>
-          <w:rFonts w:ascii="Times New Roman" w:hAnsi="Times New Roman" w:cs="Times New Roman"/>
-          <w:sz w:val="24"/>
-          <w:szCs w:val="24"/>
-        </w:rPr>
-        <w:t>productId</w:t>
-      </w:r>
-      <w:proofErr w:type="spellEnd"/>
-      <w:r>
-        <w:rPr>
-          <w:rFonts w:ascii="Times New Roman" w:hAnsi="Times New Roman" w:cs="Times New Roman"/>
-          <w:sz w:val="24"/>
-          <w:szCs w:val="24"/>
-        </w:rPr>
-        <w:t>), the number of the specific product</w:t>
+        <w:t>Order Detail: This entity stores the detailed information of each order, such as the specific product(productId), the number of the specific product</w:t>
       </w:r>
       <w:r>
         <w:rPr>
@@ -587,7 +539,7 @@
     </w:p>
     <w:p>
       <w:pPr>
-        <w:pStyle w:val="ListParagraph"/>
+        <w:pStyle w:val="a3"/>
         <w:numPr>
           <w:ilvl w:val="0"/>
           <w:numId w:val="4"/>
@@ -595,15 +547,13 @@
         <w:spacing w:before="240" w:after="240" w:line="240" w:lineRule="auto"/>
         <w:rPr>
           <w:rFonts w:ascii="Times New Roman" w:hAnsi="Times New Roman" w:cs="Times New Roman"/>
-          <w:color w:val="FF0000"/>
-          <w:sz w:val="24"/>
-          <w:szCs w:val="24"/>
-        </w:rPr>
-      </w:pPr>
-      <w:r>
-        <w:rPr>
-          <w:rFonts w:ascii="Times New Roman" w:hAnsi="Times New Roman" w:cs="Times New Roman"/>
-          <w:color w:val="FF0000"/>
+          <w:sz w:val="24"/>
+          <w:szCs w:val="24"/>
+        </w:rPr>
+      </w:pPr>
+      <w:r>
+        <w:rPr>
+          <w:rFonts w:ascii="Times New Roman" w:hAnsi="Times New Roman" w:cs="Times New Roman"/>
           <w:sz w:val="24"/>
           <w:szCs w:val="24"/>
         </w:rPr>
@@ -612,7 +562,6 @@
       <w:r>
         <w:rPr>
           <w:rFonts w:ascii="Times New Roman" w:hAnsi="Times New Roman" w:cs="Times New Roman" w:hint="eastAsia"/>
-          <w:color w:val="FF0000"/>
           <w:sz w:val="24"/>
           <w:szCs w:val="24"/>
         </w:rPr>
@@ -621,7 +570,6 @@
       <w:r>
         <w:rPr>
           <w:rFonts w:ascii="Times New Roman" w:hAnsi="Times New Roman" w:cs="Times New Roman"/>
-          <w:color w:val="FF0000"/>
           <w:sz w:val="24"/>
           <w:szCs w:val="24"/>
         </w:rPr>
@@ -630,7 +578,6 @@
       <w:r>
         <w:rPr>
           <w:rFonts w:ascii="Times New Roman" w:hAnsi="Times New Roman" w:cs="Times New Roman"/>
-          <w:color w:val="FF0000"/>
           <w:sz w:val="24"/>
           <w:szCs w:val="24"/>
         </w:rPr>
@@ -639,7 +586,6 @@
       <w:r>
         <w:rPr>
           <w:rFonts w:ascii="Times New Roman" w:hAnsi="Times New Roman" w:cs="Times New Roman"/>
-          <w:color w:val="FF0000"/>
           <w:sz w:val="24"/>
           <w:szCs w:val="24"/>
         </w:rPr>
@@ -648,7 +594,6 @@
       <w:r>
         <w:rPr>
           <w:rFonts w:ascii="Times New Roman" w:hAnsi="Times New Roman" w:cs="Times New Roman"/>
-          <w:color w:val="FF0000"/>
           <w:sz w:val="24"/>
           <w:szCs w:val="24"/>
         </w:rPr>
@@ -665,7 +610,7 @@
     </w:p>
     <w:p>
       <w:pPr>
-        <w:pStyle w:val="ListParagraph"/>
+        <w:pStyle w:val="a3"/>
         <w:numPr>
           <w:ilvl w:val="0"/>
           <w:numId w:val="5"/>
@@ -688,7 +633,7 @@
     </w:p>
     <w:p>
       <w:pPr>
-        <w:pStyle w:val="ListParagraph"/>
+        <w:pStyle w:val="a3"/>
         <w:numPr>
           <w:ilvl w:val="0"/>
           <w:numId w:val="5"/>
@@ -706,30 +651,12 @@
           <w:sz w:val="24"/>
           <w:szCs w:val="24"/>
         </w:rPr>
-        <w:t xml:space="preserve">A customer can own zero or many shopping </w:t>
-      </w:r>
-      <w:proofErr w:type="gramStart"/>
-      <w:r>
-        <w:rPr>
-          <w:rFonts w:ascii="Times New Roman" w:hAnsi="Times New Roman" w:cs="Times New Roman"/>
-          <w:sz w:val="24"/>
-          <w:szCs w:val="24"/>
-        </w:rPr>
-        <w:t>carts(</w:t>
-      </w:r>
-      <w:proofErr w:type="gramEnd"/>
-      <w:r>
-        <w:rPr>
-          <w:rFonts w:ascii="Times New Roman" w:hAnsi="Times New Roman" w:cs="Times New Roman"/>
-          <w:sz w:val="24"/>
-          <w:szCs w:val="24"/>
-        </w:rPr>
-        <w:t>Note: the entity Shopping Cart records one product and one customer at one time. You could read the figure below to get better understanding). A shopping cart can be owned by one and only one customer.</w:t>
-      </w:r>
-    </w:p>
-    <w:p>
-      <w:pPr>
-        <w:pStyle w:val="ListParagraph"/>
+        <w:t>A customer can own zero or many shopping carts(Note: the entity Shopping Cart records one product and one customer at one time. You could read the figure below to get better understanding). A shopping cart can be owned by one and only one customer.</w:t>
+      </w:r>
+    </w:p>
+    <w:p>
+      <w:pPr>
+        <w:pStyle w:val="a3"/>
         <w:spacing w:before="240" w:after="240" w:line="240" w:lineRule="auto"/>
         <w:rPr>
           <w:rFonts w:ascii="Times New Roman" w:hAnsi="Times New Roman" w:cs="Times New Roman"/>
@@ -772,7 +699,7 @@
           </w:tcPr>
           <w:p>
             <w:pPr>
-              <w:pStyle w:val="ListParagraph"/>
+              <w:pStyle w:val="a3"/>
               <w:spacing w:before="240" w:after="240" w:line="240" w:lineRule="auto"/>
               <w:ind w:left="0"/>
               <w:jc w:val="center"/>
@@ -782,7 +709,6 @@
                 <w:szCs w:val="24"/>
               </w:rPr>
             </w:pPr>
-            <w:proofErr w:type="spellStart"/>
             <w:r>
               <w:rPr>
                 <w:rFonts w:ascii="Times New Roman" w:hAnsi="Times New Roman" w:cs="Times New Roman"/>
@@ -791,7 +717,6 @@
               </w:rPr>
               <w:t>customerId</w:t>
             </w:r>
-            <w:proofErr w:type="spellEnd"/>
           </w:p>
         </w:tc>
         <w:tc>
@@ -803,7 +728,7 @@
           </w:tcPr>
           <w:p>
             <w:pPr>
-              <w:pStyle w:val="ListParagraph"/>
+              <w:pStyle w:val="a3"/>
               <w:spacing w:before="240" w:after="240" w:line="240" w:lineRule="auto"/>
               <w:ind w:left="0"/>
               <w:jc w:val="center"/>
@@ -813,7 +738,6 @@
                 <w:szCs w:val="24"/>
               </w:rPr>
             </w:pPr>
-            <w:proofErr w:type="spellStart"/>
             <w:r>
               <w:rPr>
                 <w:rFonts w:ascii="Times New Roman" w:hAnsi="Times New Roman" w:cs="Times New Roman"/>
@@ -822,7 +746,6 @@
               </w:rPr>
               <w:t>productId</w:t>
             </w:r>
-            <w:proofErr w:type="spellEnd"/>
           </w:p>
         </w:tc>
         <w:tc>
@@ -831,7 +754,7 @@
           </w:tcPr>
           <w:p>
             <w:pPr>
-              <w:pStyle w:val="ListParagraph"/>
+              <w:pStyle w:val="a3"/>
               <w:spacing w:before="240" w:after="240" w:line="240" w:lineRule="auto"/>
               <w:ind w:left="0"/>
               <w:jc w:val="center"/>
@@ -857,7 +780,7 @@
           </w:tcPr>
           <w:p>
             <w:pPr>
-              <w:pStyle w:val="ListParagraph"/>
+              <w:pStyle w:val="a3"/>
               <w:spacing w:before="240" w:after="240" w:line="240" w:lineRule="auto"/>
               <w:ind w:left="0"/>
               <w:jc w:val="center"/>
@@ -867,7 +790,6 @@
                 <w:szCs w:val="24"/>
               </w:rPr>
             </w:pPr>
-            <w:proofErr w:type="spellStart"/>
             <w:r>
               <w:rPr>
                 <w:rFonts w:ascii="Times New Roman" w:hAnsi="Times New Roman" w:cs="Times New Roman"/>
@@ -876,7 +798,6 @@
               </w:rPr>
               <w:t>unitPrice</w:t>
             </w:r>
-            <w:proofErr w:type="spellEnd"/>
           </w:p>
         </w:tc>
         <w:tc>
@@ -885,7 +806,7 @@
           </w:tcPr>
           <w:p>
             <w:pPr>
-              <w:pStyle w:val="ListParagraph"/>
+              <w:pStyle w:val="a3"/>
               <w:spacing w:before="240" w:after="240" w:line="240" w:lineRule="auto"/>
               <w:ind w:left="0"/>
               <w:jc w:val="center"/>
@@ -895,7 +816,6 @@
                 <w:szCs w:val="24"/>
               </w:rPr>
             </w:pPr>
-            <w:proofErr w:type="spellStart"/>
             <w:r>
               <w:rPr>
                 <w:rFonts w:ascii="Times New Roman" w:hAnsi="Times New Roman" w:cs="Times New Roman"/>
@@ -904,7 +824,6 @@
               </w:rPr>
               <w:t>lastUpdate</w:t>
             </w:r>
-            <w:proofErr w:type="spellEnd"/>
           </w:p>
         </w:tc>
       </w:tr>
@@ -918,7 +837,7 @@
           </w:tcPr>
           <w:p>
             <w:pPr>
-              <w:pStyle w:val="ListParagraph"/>
+              <w:pStyle w:val="a3"/>
               <w:spacing w:before="240" w:after="240" w:line="240" w:lineRule="auto"/>
               <w:ind w:left="0"/>
               <w:jc w:val="center"/>
@@ -944,7 +863,7 @@
           </w:tcPr>
           <w:p>
             <w:pPr>
-              <w:pStyle w:val="ListParagraph"/>
+              <w:pStyle w:val="a3"/>
               <w:spacing w:before="240" w:after="240" w:line="240" w:lineRule="auto"/>
               <w:ind w:left="0"/>
               <w:jc w:val="center"/>
@@ -970,7 +889,7 @@
           </w:tcPr>
           <w:p>
             <w:pPr>
-              <w:pStyle w:val="ListParagraph"/>
+              <w:pStyle w:val="a3"/>
               <w:spacing w:before="240" w:after="240" w:line="240" w:lineRule="auto"/>
               <w:ind w:left="0"/>
               <w:jc w:val="center"/>
@@ -996,7 +915,7 @@
           </w:tcPr>
           <w:p>
             <w:pPr>
-              <w:pStyle w:val="ListParagraph"/>
+              <w:pStyle w:val="a3"/>
               <w:spacing w:before="240" w:after="240" w:line="240" w:lineRule="auto"/>
               <w:ind w:left="0"/>
               <w:jc w:val="center"/>
@@ -1022,7 +941,7 @@
           </w:tcPr>
           <w:p>
             <w:pPr>
-              <w:pStyle w:val="ListParagraph"/>
+              <w:pStyle w:val="a3"/>
               <w:spacing w:before="240" w:after="240" w:line="240" w:lineRule="auto"/>
               <w:ind w:left="0"/>
               <w:jc w:val="center"/>
@@ -1046,7 +965,7 @@
     </w:tbl>
     <w:p>
       <w:pPr>
-        <w:pStyle w:val="ListParagraph"/>
+        <w:pStyle w:val="a3"/>
         <w:spacing w:before="240" w:after="240" w:line="240" w:lineRule="auto"/>
         <w:jc w:val="center"/>
         <w:rPr>
@@ -1061,30 +980,12 @@
           <w:sz w:val="24"/>
           <w:szCs w:val="24"/>
         </w:rPr>
-        <w:t>Fig.</w:t>
-      </w:r>
-      <w:proofErr w:type="gramStart"/>
-      <w:r>
-        <w:rPr>
-          <w:rFonts w:ascii="Times New Roman" w:hAnsi="Times New Roman" w:cs="Times New Roman"/>
-          <w:sz w:val="24"/>
-          <w:szCs w:val="24"/>
-        </w:rPr>
-        <w:t xml:space="preserve">  :</w:t>
-      </w:r>
-      <w:proofErr w:type="gramEnd"/>
-      <w:r>
-        <w:rPr>
-          <w:rFonts w:ascii="Times New Roman" w:hAnsi="Times New Roman" w:cs="Times New Roman"/>
-          <w:sz w:val="24"/>
-          <w:szCs w:val="24"/>
-        </w:rPr>
-        <w:t xml:space="preserve"> one shopping cart in the database</w:t>
-      </w:r>
-    </w:p>
-    <w:p>
-      <w:pPr>
-        <w:pStyle w:val="ListParagraph"/>
+        <w:t>Fig.  : one shopping cart in the database</w:t>
+      </w:r>
+    </w:p>
+    <w:p>
+      <w:pPr>
+        <w:pStyle w:val="a3"/>
         <w:spacing w:before="240" w:after="240" w:line="240" w:lineRule="auto"/>
         <w:jc w:val="center"/>
         <w:rPr>
@@ -1096,7 +997,7 @@
     </w:p>
     <w:p>
       <w:pPr>
-        <w:pStyle w:val="ListParagraph"/>
+        <w:pStyle w:val="a3"/>
         <w:numPr>
           <w:ilvl w:val="0"/>
           <w:numId w:val="5"/>
@@ -1120,7 +1021,7 @@
     </w:p>
     <w:p>
       <w:pPr>
-        <w:pStyle w:val="ListParagraph"/>
+        <w:pStyle w:val="a3"/>
         <w:numPr>
           <w:ilvl w:val="0"/>
           <w:numId w:val="5"/>
@@ -1160,7 +1061,7 @@
     </w:p>
     <w:p>
       <w:pPr>
-        <w:pStyle w:val="ListParagraph"/>
+        <w:pStyle w:val="a3"/>
         <w:numPr>
           <w:ilvl w:val="0"/>
           <w:numId w:val="5"/>
@@ -1169,15 +1070,13 @@
         <w:ind w:left="714" w:hanging="357"/>
         <w:rPr>
           <w:rFonts w:ascii="Times New Roman" w:hAnsi="Times New Roman" w:cs="Times New Roman"/>
-          <w:color w:val="FF0000"/>
-          <w:sz w:val="24"/>
-          <w:szCs w:val="24"/>
-        </w:rPr>
-      </w:pPr>
-      <w:r>
-        <w:rPr>
-          <w:rFonts w:ascii="Times New Roman" w:hAnsi="Times New Roman" w:cs="Times New Roman"/>
-          <w:color w:val="FF0000"/>
+          <w:sz w:val="24"/>
+          <w:szCs w:val="24"/>
+        </w:rPr>
+      </w:pPr>
+      <w:r>
+        <w:rPr>
+          <w:rFonts w:ascii="Times New Roman" w:hAnsi="Times New Roman" w:cs="Times New Roman"/>
           <w:sz w:val="24"/>
           <w:szCs w:val="24"/>
         </w:rPr>
@@ -1208,7 +1107,6 @@
       <w:r>
         <w:tab/>
       </w:r>
-      <w:proofErr w:type="gramStart"/>
       <w:r>
         <w:rPr>
           <w:rFonts w:ascii="Consolas" w:hAnsi="Consolas"/>
@@ -1217,8 +1115,6 @@
         </w:rPr>
         <w:t>Customer(</w:t>
       </w:r>
-      <w:proofErr w:type="spellStart"/>
-      <w:proofErr w:type="gramEnd"/>
       <w:r>
         <w:rPr>
           <w:rFonts w:ascii="Consolas" w:hAnsi="Consolas"/>
@@ -1228,225 +1124,14 @@
         </w:rPr>
         <w:t>customerId</w:t>
       </w:r>
-      <w:proofErr w:type="spellEnd"/>
-      <w:r>
-        <w:rPr>
-          <w:rFonts w:ascii="Consolas" w:hAnsi="Consolas"/>
-          <w:sz w:val="20"/>
-          <w:szCs w:val="20"/>
-        </w:rPr>
-        <w:t xml:space="preserve">, </w:t>
-      </w:r>
-      <w:proofErr w:type="spellStart"/>
-      <w:r>
-        <w:rPr>
-          <w:rFonts w:ascii="Consolas" w:hAnsi="Consolas"/>
-          <w:sz w:val="20"/>
-          <w:szCs w:val="20"/>
-        </w:rPr>
-        <w:t>customerName</w:t>
-      </w:r>
-      <w:proofErr w:type="spellEnd"/>
-      <w:r>
-        <w:rPr>
-          <w:rFonts w:ascii="Consolas" w:hAnsi="Consolas"/>
-          <w:sz w:val="20"/>
-          <w:szCs w:val="20"/>
-        </w:rPr>
-        <w:t xml:space="preserve">, </w:t>
-      </w:r>
-      <w:proofErr w:type="spellStart"/>
-      <w:r>
-        <w:rPr>
-          <w:rFonts w:ascii="Consolas" w:hAnsi="Consolas"/>
-          <w:sz w:val="20"/>
-          <w:szCs w:val="20"/>
-        </w:rPr>
-        <w:t>customerEmail</w:t>
-      </w:r>
-      <w:proofErr w:type="spellEnd"/>
-      <w:r>
-        <w:rPr>
-          <w:rFonts w:ascii="Consolas" w:hAnsi="Consolas"/>
-          <w:sz w:val="20"/>
-          <w:szCs w:val="20"/>
-        </w:rPr>
-        <w:t xml:space="preserve">, </w:t>
-      </w:r>
-      <w:proofErr w:type="spellStart"/>
-      <w:r>
-        <w:rPr>
-          <w:rFonts w:ascii="Consolas" w:hAnsi="Consolas"/>
-          <w:sz w:val="20"/>
-          <w:szCs w:val="20"/>
-        </w:rPr>
-        <w:t>customerPassword</w:t>
-      </w:r>
-      <w:proofErr w:type="spellEnd"/>
-      <w:r>
-        <w:rPr>
-          <w:rFonts w:ascii="Consolas" w:hAnsi="Consolas"/>
-          <w:sz w:val="20"/>
-          <w:szCs w:val="20"/>
-        </w:rPr>
-        <w:t xml:space="preserve">, </w:t>
-      </w:r>
-      <w:proofErr w:type="spellStart"/>
-      <w:r>
-        <w:rPr>
-          <w:rFonts w:ascii="Consolas" w:hAnsi="Consolas"/>
-          <w:sz w:val="20"/>
-          <w:szCs w:val="20"/>
-        </w:rPr>
-        <w:t>shippingAddress</w:t>
-      </w:r>
-      <w:proofErr w:type="spellEnd"/>
-      <w:r>
-        <w:rPr>
-          <w:rFonts w:ascii="Consolas" w:hAnsi="Consolas"/>
-          <w:sz w:val="20"/>
-          <w:szCs w:val="20"/>
-        </w:rPr>
-        <w:t>)</w:t>
-      </w:r>
-    </w:p>
-    <w:p>
-      <w:pPr>
-        <w:rPr>
-          <w:rFonts w:ascii="Consolas" w:hAnsi="Consolas"/>
-          <w:sz w:val="20"/>
-          <w:szCs w:val="20"/>
-        </w:rPr>
-      </w:pPr>
-      <w:r>
-        <w:rPr>
-          <w:rFonts w:ascii="Consolas" w:hAnsi="Consolas"/>
-          <w:sz w:val="20"/>
-          <w:szCs w:val="20"/>
-        </w:rPr>
-        <w:tab/>
-        <w:t xml:space="preserve">Primary Key: </w:t>
-      </w:r>
-      <w:proofErr w:type="spellStart"/>
-      <w:r>
-        <w:rPr>
-          <w:rFonts w:ascii="Consolas" w:hAnsi="Consolas"/>
-          <w:sz w:val="20"/>
-          <w:szCs w:val="20"/>
-        </w:rPr>
-        <w:t>customerId</w:t>
-      </w:r>
-      <w:proofErr w:type="spellEnd"/>
-    </w:p>
-    <w:p>
-      <w:pPr>
-        <w:rPr>
-          <w:rFonts w:ascii="Consolas" w:hAnsi="Consolas"/>
-          <w:sz w:val="20"/>
-          <w:szCs w:val="20"/>
-        </w:rPr>
-      </w:pPr>
-      <w:r>
-        <w:rPr>
-          <w:rFonts w:ascii="Consolas" w:hAnsi="Consolas"/>
-          <w:sz w:val="20"/>
-          <w:szCs w:val="20"/>
-        </w:rPr>
-        <w:tab/>
-      </w:r>
-      <w:proofErr w:type="gramStart"/>
-      <w:r>
-        <w:rPr>
-          <w:rFonts w:ascii="Consolas" w:hAnsi="Consolas"/>
-          <w:sz w:val="20"/>
-          <w:szCs w:val="20"/>
-        </w:rPr>
-        <w:t>Product(</w:t>
-      </w:r>
-      <w:proofErr w:type="spellStart"/>
-      <w:proofErr w:type="gramEnd"/>
-      <w:r>
-        <w:rPr>
-          <w:rFonts w:ascii="Consolas" w:hAnsi="Consolas"/>
-          <w:sz w:val="20"/>
-          <w:szCs w:val="20"/>
-          <w:u w:val="single"/>
-        </w:rPr>
-        <w:t>productId</w:t>
-      </w:r>
-      <w:proofErr w:type="spellEnd"/>
-      <w:r>
-        <w:rPr>
-          <w:rFonts w:ascii="Consolas" w:hAnsi="Consolas"/>
-          <w:sz w:val="20"/>
-          <w:szCs w:val="20"/>
-        </w:rPr>
-        <w:t xml:space="preserve">, </w:t>
-      </w:r>
-      <w:proofErr w:type="spellStart"/>
-      <w:r>
-        <w:rPr>
-          <w:rFonts w:ascii="Consolas" w:hAnsi="Consolas"/>
-          <w:sz w:val="20"/>
-          <w:szCs w:val="20"/>
-        </w:rPr>
-        <w:t>productName</w:t>
-      </w:r>
-      <w:proofErr w:type="spellEnd"/>
-      <w:r>
-        <w:rPr>
-          <w:rFonts w:ascii="Consolas" w:hAnsi="Consolas"/>
-          <w:sz w:val="20"/>
-          <w:szCs w:val="20"/>
-        </w:rPr>
-        <w:t xml:space="preserve">, price, property, </w:t>
-      </w:r>
-      <w:proofErr w:type="spellStart"/>
-      <w:r>
-        <w:rPr>
-          <w:rFonts w:ascii="Consolas" w:hAnsi="Consolas"/>
-          <w:sz w:val="20"/>
-          <w:szCs w:val="20"/>
-        </w:rPr>
-        <w:t>propertySecond</w:t>
-      </w:r>
-      <w:proofErr w:type="spellEnd"/>
-      <w:r>
-        <w:rPr>
-          <w:rFonts w:ascii="Consolas" w:hAnsi="Consolas"/>
-          <w:sz w:val="20"/>
-          <w:szCs w:val="20"/>
-        </w:rPr>
-        <w:t>, brand, photo)</w:t>
-      </w:r>
-    </w:p>
-    <w:p>
-      <w:pPr>
-        <w:rPr>
-          <w:rFonts w:ascii="Consolas" w:hAnsi="Consolas"/>
-          <w:sz w:val="20"/>
-          <w:szCs w:val="20"/>
-        </w:rPr>
-      </w:pPr>
-      <w:r>
-        <w:rPr>
-          <w:rFonts w:ascii="Consolas" w:hAnsi="Consolas"/>
-          <w:sz w:val="20"/>
-          <w:szCs w:val="20"/>
-        </w:rPr>
-        <w:tab/>
-        <w:t xml:space="preserve">  Primary Key: </w:t>
-      </w:r>
-      <w:proofErr w:type="spellStart"/>
-      <w:r>
-        <w:rPr>
-          <w:rFonts w:ascii="Consolas" w:hAnsi="Consolas"/>
-          <w:sz w:val="20"/>
-          <w:szCs w:val="20"/>
-        </w:rPr>
-        <w:t>productId</w:t>
-      </w:r>
-      <w:proofErr w:type="spellEnd"/>
+      <w:r>
+        <w:rPr>
+          <w:rFonts w:ascii="Consolas" w:hAnsi="Consolas"/>
+          <w:sz w:val="20"/>
+          <w:szCs w:val="20"/>
+        </w:rPr>
+        <w:t>, customerName, customerEmail, customerPassword, shippingAddress)</w:t>
+      </w:r>
     </w:p>
     <w:p>
       <w:pPr>
@@ -1464,28 +1149,263 @@
         </w:rPr>
         <w:lastRenderedPageBreak/>
         <w:tab/>
-        <w:t xml:space="preserve">  Shopping Cart </w:t>
-      </w:r>
-      <w:proofErr w:type="gramStart"/>
-      <w:r>
-        <w:rPr>
-          <w:rFonts w:ascii="Consolas" w:hAnsi="Consolas"/>
-          <w:sz w:val="20"/>
-          <w:szCs w:val="20"/>
-        </w:rPr>
-        <w:t xml:space="preserve">( </w:t>
-      </w:r>
-      <w:proofErr w:type="spellStart"/>
-      <w:r>
-        <w:rPr>
-          <w:rFonts w:ascii="Consolas" w:hAnsi="Consolas"/>
-          <w:sz w:val="20"/>
-          <w:szCs w:val="20"/>
-        </w:rPr>
-        <w:t>customerId</w:t>
-      </w:r>
-      <w:proofErr w:type="spellEnd"/>
-      <w:proofErr w:type="gramEnd"/>
+        <w:t>Primary Key: customerId</w:t>
+      </w:r>
+    </w:p>
+    <w:p>
+      <w:pPr>
+        <w:rPr>
+          <w:rFonts w:ascii="Consolas" w:hAnsi="Consolas"/>
+          <w:sz w:val="20"/>
+          <w:szCs w:val="20"/>
+        </w:rPr>
+      </w:pPr>
+      <w:r>
+        <w:rPr>
+          <w:rFonts w:ascii="Consolas" w:hAnsi="Consolas"/>
+          <w:sz w:val="20"/>
+          <w:szCs w:val="20"/>
+        </w:rPr>
+        <w:tab/>
+        <w:t>Product(</w:t>
+      </w:r>
+      <w:r>
+        <w:rPr>
+          <w:rFonts w:ascii="Consolas" w:hAnsi="Consolas"/>
+          <w:sz w:val="20"/>
+          <w:szCs w:val="20"/>
+          <w:u w:val="single"/>
+        </w:rPr>
+        <w:t>productId</w:t>
+      </w:r>
+      <w:r>
+        <w:rPr>
+          <w:rFonts w:ascii="Consolas" w:hAnsi="Consolas"/>
+          <w:sz w:val="20"/>
+          <w:szCs w:val="20"/>
+        </w:rPr>
+        <w:t>, productName, price, property, propertySecond, brand, photo)</w:t>
+      </w:r>
+    </w:p>
+    <w:p>
+      <w:pPr>
+        <w:rPr>
+          <w:rFonts w:ascii="Consolas" w:hAnsi="Consolas"/>
+          <w:sz w:val="20"/>
+          <w:szCs w:val="20"/>
+        </w:rPr>
+      </w:pPr>
+      <w:r>
+        <w:rPr>
+          <w:rFonts w:ascii="Consolas" w:hAnsi="Consolas"/>
+          <w:sz w:val="20"/>
+          <w:szCs w:val="20"/>
+        </w:rPr>
+        <w:tab/>
+        <w:t xml:space="preserve">  Primary Key: productId</w:t>
+      </w:r>
+    </w:p>
+    <w:p>
+      <w:pPr>
+        <w:rPr>
+          <w:rFonts w:ascii="Consolas" w:hAnsi="Consolas"/>
+          <w:sz w:val="20"/>
+          <w:szCs w:val="20"/>
+        </w:rPr>
+      </w:pPr>
+      <w:r>
+        <w:rPr>
+          <w:rFonts w:ascii="Consolas" w:hAnsi="Consolas"/>
+          <w:sz w:val="20"/>
+          <w:szCs w:val="20"/>
+        </w:rPr>
+        <w:tab/>
+        <w:t xml:space="preserve">  Shopping Cart ( customerId, productId, quantity, unitPrice, lastUpdate)</w:t>
+      </w:r>
+    </w:p>
+    <w:p>
+      <w:pPr>
+        <w:rPr>
+          <w:rFonts w:ascii="Consolas" w:hAnsi="Consolas"/>
+          <w:sz w:val="20"/>
+          <w:szCs w:val="20"/>
+        </w:rPr>
+      </w:pPr>
+      <w:r>
+        <w:rPr>
+          <w:rFonts w:ascii="Consolas" w:hAnsi="Consolas"/>
+          <w:sz w:val="20"/>
+          <w:szCs w:val="20"/>
+        </w:rPr>
+        <w:tab/>
+        <w:t xml:space="preserve">  Primary Key: customerId, productId</w:t>
+      </w:r>
+    </w:p>
+    <w:p>
+      <w:pPr>
+        <w:rPr>
+          <w:rFonts w:ascii="Consolas" w:hAnsi="Consolas"/>
+          <w:sz w:val="20"/>
+          <w:szCs w:val="20"/>
+        </w:rPr>
+      </w:pPr>
+      <w:r>
+        <w:rPr>
+          <w:rFonts w:ascii="Consolas" w:hAnsi="Consolas"/>
+          <w:sz w:val="20"/>
+          <w:szCs w:val="20"/>
+        </w:rPr>
+        <w:tab/>
+        <w:t xml:space="preserve">  Foreign Key: customerId references Customer(customerId)</w:t>
+      </w:r>
+    </w:p>
+    <w:p>
+      <w:pPr>
+        <w:rPr>
+          <w:rFonts w:ascii="Consolas" w:hAnsi="Consolas"/>
+          <w:sz w:val="20"/>
+          <w:szCs w:val="20"/>
+        </w:rPr>
+      </w:pPr>
+      <w:r>
+        <w:rPr>
+          <w:rFonts w:ascii="Consolas" w:hAnsi="Consolas"/>
+          <w:sz w:val="20"/>
+          <w:szCs w:val="20"/>
+        </w:rPr>
+        <w:tab/>
+      </w:r>
+      <w:r>
+        <w:rPr>
+          <w:rFonts w:ascii="Consolas" w:hAnsi="Consolas"/>
+          <w:sz w:val="20"/>
+          <w:szCs w:val="20"/>
+        </w:rPr>
+        <w:tab/>
+      </w:r>
+      <w:r>
+        <w:rPr>
+          <w:rFonts w:ascii="Consolas" w:hAnsi="Consolas"/>
+          <w:sz w:val="20"/>
+          <w:szCs w:val="20"/>
+        </w:rPr>
+        <w:tab/>
+        <w:t>productId refereces Product(product</w:t>
+      </w:r>
+      <w:r>
+        <w:rPr>
+          <w:rFonts w:ascii="Consolas" w:hAnsi="Consolas"/>
+          <w:sz w:val="20"/>
+          <w:szCs w:val="20"/>
+        </w:rPr>
+        <w:t>I</w:t>
+      </w:r>
+      <w:r>
+        <w:rPr>
+          <w:rFonts w:ascii="Consolas" w:hAnsi="Consolas"/>
+          <w:sz w:val="20"/>
+          <w:szCs w:val="20"/>
+        </w:rPr>
+        <w:t>d)</w:t>
+      </w:r>
+    </w:p>
+    <w:p>
+      <w:pPr>
+        <w:rPr>
+          <w:rFonts w:ascii="Consolas" w:hAnsi="Consolas"/>
+          <w:sz w:val="20"/>
+          <w:szCs w:val="20"/>
+        </w:rPr>
+      </w:pPr>
+      <w:r>
+        <w:rPr>
+          <w:rFonts w:ascii="Consolas" w:hAnsi="Consolas"/>
+          <w:sz w:val="20"/>
+          <w:szCs w:val="20"/>
+        </w:rPr>
+        <w:tab/>
+        <w:t xml:space="preserve">  Purchase Order (</w:t>
+      </w:r>
+      <w:r>
+        <w:rPr>
+          <w:rFonts w:ascii="Consolas" w:hAnsi="Consolas"/>
+          <w:sz w:val="20"/>
+          <w:szCs w:val="20"/>
+          <w:u w:val="single"/>
+        </w:rPr>
+        <w:t>purchaseOrderNumber</w:t>
+      </w:r>
+      <w:r>
+        <w:rPr>
+          <w:rFonts w:ascii="Consolas" w:hAnsi="Consolas"/>
+          <w:sz w:val="20"/>
+          <w:szCs w:val="20"/>
+        </w:rPr>
+        <w:t>, purchaseDate, totalAmount, status, customerId, shipmentDate, cancelDate, cancelPerson)</w:t>
+      </w:r>
+    </w:p>
+    <w:p>
+      <w:pPr>
+        <w:rPr>
+          <w:rFonts w:ascii="Consolas" w:hAnsi="Consolas"/>
+          <w:sz w:val="20"/>
+          <w:szCs w:val="20"/>
+        </w:rPr>
+      </w:pPr>
+      <w:r>
+        <w:rPr>
+          <w:rFonts w:ascii="Consolas" w:hAnsi="Consolas"/>
+          <w:sz w:val="20"/>
+          <w:szCs w:val="20"/>
+        </w:rPr>
+        <w:tab/>
+        <w:t xml:space="preserve">  Primary Key: purchaseOrderNumber</w:t>
+      </w:r>
+    </w:p>
+    <w:p>
+      <w:pPr>
+        <w:rPr>
+          <w:rFonts w:ascii="Consolas" w:hAnsi="Consolas"/>
+          <w:sz w:val="20"/>
+          <w:szCs w:val="20"/>
+        </w:rPr>
+      </w:pPr>
+      <w:r>
+        <w:rPr>
+          <w:rFonts w:ascii="Consolas" w:hAnsi="Consolas"/>
+          <w:sz w:val="20"/>
+          <w:szCs w:val="20"/>
+        </w:rPr>
+        <w:tab/>
+        <w:t xml:space="preserve">  Foreign Key: customerId references Customer(customerId)</w:t>
+      </w:r>
+    </w:p>
+    <w:p>
+      <w:pPr>
+        <w:rPr>
+          <w:rFonts w:ascii="Consolas" w:hAnsi="Consolas"/>
+          <w:sz w:val="20"/>
+          <w:szCs w:val="20"/>
+        </w:rPr>
+      </w:pPr>
+      <w:r>
+        <w:rPr>
+          <w:rFonts w:ascii="Consolas" w:hAnsi="Consolas"/>
+          <w:sz w:val="20"/>
+          <w:szCs w:val="20"/>
+        </w:rPr>
+        <w:tab/>
+        <w:t xml:space="preserve">  Order Detail (</w:t>
+      </w:r>
+      <w:r>
+        <w:rPr>
+          <w:rFonts w:ascii="Consolas" w:hAnsi="Consolas"/>
+          <w:sz w:val="20"/>
+          <w:szCs w:val="20"/>
+          <w:u w:val="single"/>
+        </w:rPr>
+        <w:t>purchaseOrderNumber</w:t>
+      </w:r>
       <w:r>
         <w:rPr>
           <w:rFonts w:ascii="Consolas" w:hAnsi="Consolas"/>
@@ -1494,34 +1414,15 @@
         </w:rPr>
         <w:t xml:space="preserve">, </w:t>
       </w:r>
-      <w:proofErr w:type="spellStart"/>
-      <w:r>
-        <w:rPr>
-          <w:rFonts w:ascii="Consolas" w:hAnsi="Consolas"/>
-          <w:sz w:val="20"/>
-          <w:szCs w:val="20"/>
+      <w:r>
+        <w:rPr>
+          <w:rFonts w:ascii="Consolas" w:hAnsi="Consolas"/>
+          <w:sz w:val="20"/>
+          <w:szCs w:val="20"/>
+          <w:u w:val="single"/>
         </w:rPr>
         <w:t>productId</w:t>
       </w:r>
-      <w:proofErr w:type="spellEnd"/>
-      <w:r>
-        <w:rPr>
-          <w:rFonts w:ascii="Consolas" w:hAnsi="Consolas"/>
-          <w:sz w:val="20"/>
-          <w:szCs w:val="20"/>
-        </w:rPr>
-        <w:t xml:space="preserve">, quantity, </w:t>
-      </w:r>
-      <w:proofErr w:type="spellStart"/>
-      <w:r>
-        <w:rPr>
-          <w:rFonts w:ascii="Consolas" w:hAnsi="Consolas"/>
-          <w:sz w:val="20"/>
-          <w:szCs w:val="20"/>
-        </w:rPr>
-        <w:t>unitPrice</w:t>
-      </w:r>
-      <w:proofErr w:type="spellEnd"/>
       <w:r>
         <w:rPr>
           <w:rFonts w:ascii="Consolas" w:hAnsi="Consolas"/>
@@ -1530,23 +1431,13 @@
         </w:rPr>
         <w:t xml:space="preserve">, </w:t>
       </w:r>
-      <w:proofErr w:type="spellStart"/>
-      <w:r>
-        <w:rPr>
-          <w:rFonts w:ascii="Consolas" w:hAnsi="Consolas"/>
-          <w:sz w:val="20"/>
-          <w:szCs w:val="20"/>
-        </w:rPr>
-        <w:t>lastUpdate</w:t>
-      </w:r>
-      <w:proofErr w:type="spellEnd"/>
-      <w:r>
-        <w:rPr>
-          <w:rFonts w:ascii="Consolas" w:hAnsi="Consolas"/>
-          <w:sz w:val="20"/>
-          <w:szCs w:val="20"/>
-        </w:rPr>
-        <w:t>)</w:t>
+      <w:r>
+        <w:rPr>
+          <w:rFonts w:ascii="Consolas" w:hAnsi="Consolas"/>
+          <w:sz w:val="20"/>
+          <w:szCs w:val="20"/>
+        </w:rPr>
+        <w:t>quantity, totalPrice)</w:t>
       </w:r>
     </w:p>
     <w:p>
@@ -1564,36 +1455,8 @@
           <w:szCs w:val="20"/>
         </w:rPr>
         <w:tab/>
-        <w:t xml:space="preserve">  Primary Key: </w:t>
-      </w:r>
-      <w:proofErr w:type="spellStart"/>
-      <w:r>
-        <w:rPr>
-          <w:rFonts w:ascii="Consolas" w:hAnsi="Consolas"/>
-          <w:sz w:val="20"/>
-          <w:szCs w:val="20"/>
-        </w:rPr>
-        <w:t>customerId</w:t>
-      </w:r>
-      <w:proofErr w:type="spellEnd"/>
-      <w:r>
-        <w:rPr>
-          <w:rFonts w:ascii="Consolas" w:hAnsi="Consolas"/>
-          <w:sz w:val="20"/>
-          <w:szCs w:val="20"/>
-        </w:rPr>
-        <w:t xml:space="preserve">, </w:t>
-      </w:r>
-      <w:proofErr w:type="spellStart"/>
-      <w:r>
-        <w:rPr>
-          <w:rFonts w:ascii="Consolas" w:hAnsi="Consolas"/>
-          <w:sz w:val="20"/>
-          <w:szCs w:val="20"/>
-        </w:rPr>
-        <w:t>productId</w:t>
-      </w:r>
-      <w:proofErr w:type="spellEnd"/>
+        <w:t xml:space="preserve">  Primary Key: purchaseOrderNumber, productId</w:t>
+      </w:r>
     </w:p>
     <w:p>
       <w:pPr>
@@ -1612,45 +1475,134 @@
         <w:tab/>
         <w:t xml:space="preserve">  Foreign Key: </w:t>
       </w:r>
-      <w:proofErr w:type="spellStart"/>
-      <w:r>
-        <w:rPr>
-          <w:rFonts w:ascii="Consolas" w:hAnsi="Consolas"/>
-          <w:sz w:val="20"/>
-          <w:szCs w:val="20"/>
+    </w:p>
+    <w:p>
+      <w:pPr>
+        <w:ind w:left="720"/>
+        <w:rPr>
+          <w:rFonts w:ascii="Consolas" w:hAnsi="Consolas"/>
+          <w:sz w:val="20"/>
+          <w:szCs w:val="20"/>
+        </w:rPr>
+      </w:pPr>
+      <w:r>
+        <w:rPr>
+          <w:rFonts w:ascii="Consolas" w:hAnsi="Consolas"/>
+          <w:sz w:val="20"/>
+          <w:szCs w:val="20"/>
+        </w:rPr>
+        <w:t xml:space="preserve">  purchaseOrderNumber references Purchase Order(purchaseOrderNumber)</w:t>
+      </w:r>
+    </w:p>
+    <w:p>
+      <w:pPr>
+        <w:ind w:left="720"/>
+        <w:rPr>
+          <w:rFonts w:ascii="Consolas" w:hAnsi="Consolas"/>
+          <w:sz w:val="20"/>
+          <w:szCs w:val="20"/>
+        </w:rPr>
+      </w:pPr>
+      <w:r>
+        <w:rPr>
+          <w:rFonts w:ascii="Consolas" w:hAnsi="Consolas"/>
+          <w:sz w:val="20"/>
+          <w:szCs w:val="20"/>
+        </w:rPr>
+        <w:t xml:space="preserve">  productId refereces Product(productId)</w:t>
+      </w:r>
+    </w:p>
+    <w:p>
+      <w:pPr>
+        <w:ind w:left="720"/>
+        <w:rPr>
+          <w:rFonts w:ascii="Consolas" w:hAnsi="Consolas"/>
+          <w:sz w:val="20"/>
+          <w:szCs w:val="20"/>
+        </w:rPr>
+      </w:pPr>
+      <w:r>
+        <w:rPr>
+          <w:rFonts w:ascii="Consolas" w:hAnsi="Consolas"/>
+          <w:sz w:val="20"/>
+          <w:szCs w:val="20"/>
+        </w:rPr>
+        <w:t>Preference (</w:t>
+      </w:r>
+      <w:r>
+        <w:rPr>
+          <w:rFonts w:ascii="Consolas" w:hAnsi="Consolas"/>
+          <w:sz w:val="20"/>
+          <w:szCs w:val="20"/>
+          <w:u w:val="single"/>
         </w:rPr>
         <w:t>customerId</w:t>
       </w:r>
-      <w:proofErr w:type="spellEnd"/>
-      <w:r>
-        <w:rPr>
-          <w:rFonts w:ascii="Consolas" w:hAnsi="Consolas"/>
-          <w:sz w:val="20"/>
-          <w:szCs w:val="20"/>
-        </w:rPr>
-        <w:t xml:space="preserve"> references Customer(</w:t>
-      </w:r>
-      <w:proofErr w:type="spellStart"/>
-      <w:r>
-        <w:rPr>
-          <w:rFonts w:ascii="Consolas" w:hAnsi="Consolas"/>
-          <w:sz w:val="20"/>
-          <w:szCs w:val="20"/>
-        </w:rPr>
-        <w:t>customerId</w:t>
-      </w:r>
-      <w:proofErr w:type="spellEnd"/>
-      <w:r>
-        <w:rPr>
-          <w:rFonts w:ascii="Consolas" w:hAnsi="Consolas"/>
-          <w:sz w:val="20"/>
-          <w:szCs w:val="20"/>
-        </w:rPr>
-        <w:t>)</w:t>
-      </w:r>
-    </w:p>
-    <w:p>
-      <w:pPr>
+      <w:r>
+        <w:rPr>
+          <w:rFonts w:ascii="Consolas" w:hAnsi="Consolas"/>
+          <w:sz w:val="20"/>
+          <w:szCs w:val="20"/>
+        </w:rPr>
+        <w:t xml:space="preserve">, </w:t>
+      </w:r>
+      <w:r>
+        <w:rPr>
+          <w:rFonts w:ascii="Consolas" w:hAnsi="Consolas"/>
+          <w:sz w:val="20"/>
+          <w:szCs w:val="20"/>
+          <w:u w:val="single"/>
+        </w:rPr>
+        <w:t>productId</w:t>
+      </w:r>
+      <w:r>
+        <w:rPr>
+          <w:rFonts w:ascii="Consolas" w:hAnsi="Consolas"/>
+          <w:sz w:val="20"/>
+          <w:szCs w:val="20"/>
+        </w:rPr>
+        <w:t>, like)</w:t>
+      </w:r>
+    </w:p>
+    <w:p>
+      <w:pPr>
+        <w:ind w:left="720"/>
+        <w:rPr>
+          <w:rFonts w:ascii="Consolas" w:hAnsi="Consolas"/>
+          <w:sz w:val="20"/>
+          <w:szCs w:val="20"/>
+        </w:rPr>
+      </w:pPr>
+      <w:r>
+        <w:rPr>
+          <w:rFonts w:ascii="Consolas" w:hAnsi="Consolas"/>
+          <w:sz w:val="20"/>
+          <w:szCs w:val="20"/>
+        </w:rPr>
+        <w:t>Primary Key: customerId, productId</w:t>
+      </w:r>
+    </w:p>
+    <w:p>
+      <w:pPr>
+        <w:ind w:left="720"/>
+        <w:rPr>
+          <w:rFonts w:ascii="Consolas" w:hAnsi="Consolas"/>
+          <w:sz w:val="20"/>
+          <w:szCs w:val="20"/>
+        </w:rPr>
+      </w:pPr>
+      <w:r>
+        <w:rPr>
+          <w:rFonts w:ascii="Consolas" w:hAnsi="Consolas"/>
+          <w:sz w:val="20"/>
+          <w:szCs w:val="20"/>
+        </w:rPr>
+        <w:t>Foreign Key: customerId references Customer(customerId)</w:t>
+      </w:r>
+    </w:p>
+    <w:p>
+      <w:pPr>
+        <w:ind w:left="720"/>
         <w:rPr>
           <w:rFonts w:ascii="Consolas" w:hAnsi="Consolas"/>
           <w:sz w:val="20"/>
@@ -1672,876 +1624,51 @@
           <w:szCs w:val="20"/>
         </w:rPr>
         <w:tab/>
-      </w:r>
-      <w:r>
-        <w:rPr>
-          <w:rFonts w:ascii="Consolas" w:hAnsi="Consolas"/>
-          <w:sz w:val="20"/>
-          <w:szCs w:val="20"/>
-        </w:rPr>
-        <w:tab/>
-      </w:r>
-      <w:proofErr w:type="spellStart"/>
-      <w:r>
-        <w:rPr>
-          <w:rFonts w:ascii="Consolas" w:hAnsi="Consolas"/>
-          <w:sz w:val="20"/>
-          <w:szCs w:val="20"/>
-        </w:rPr>
-        <w:t>productId</w:t>
-      </w:r>
-      <w:proofErr w:type="spellEnd"/>
-      <w:r>
-        <w:rPr>
-          <w:rFonts w:ascii="Consolas" w:hAnsi="Consolas"/>
-          <w:sz w:val="20"/>
-          <w:szCs w:val="20"/>
-        </w:rPr>
-        <w:t xml:space="preserve"> </w:t>
-      </w:r>
-      <w:proofErr w:type="spellStart"/>
-      <w:r>
-        <w:rPr>
-          <w:rFonts w:ascii="Consolas" w:hAnsi="Consolas"/>
-          <w:sz w:val="20"/>
-          <w:szCs w:val="20"/>
-        </w:rPr>
-        <w:t>refereces</w:t>
-      </w:r>
-      <w:proofErr w:type="spellEnd"/>
-      <w:r>
-        <w:rPr>
-          <w:rFonts w:ascii="Consolas" w:hAnsi="Consolas"/>
-          <w:sz w:val="20"/>
-          <w:szCs w:val="20"/>
-        </w:rPr>
-        <w:t xml:space="preserve"> Product(</w:t>
-      </w:r>
-      <w:proofErr w:type="spellStart"/>
-      <w:r>
-        <w:rPr>
-          <w:rFonts w:ascii="Consolas" w:hAnsi="Consolas"/>
-          <w:sz w:val="20"/>
-          <w:szCs w:val="20"/>
-        </w:rPr>
-        <w:t>product</w:t>
-      </w:r>
-      <w:r>
-        <w:rPr>
-          <w:rFonts w:ascii="Consolas" w:hAnsi="Consolas"/>
-          <w:sz w:val="20"/>
-          <w:szCs w:val="20"/>
-        </w:rPr>
-        <w:t>I</w:t>
-      </w:r>
-      <w:r>
-        <w:rPr>
-          <w:rFonts w:ascii="Consolas" w:hAnsi="Consolas"/>
-          <w:sz w:val="20"/>
-          <w:szCs w:val="20"/>
-        </w:rPr>
-        <w:t>d</w:t>
-      </w:r>
-      <w:proofErr w:type="spellEnd"/>
-      <w:r>
-        <w:rPr>
-          <w:rFonts w:ascii="Consolas" w:hAnsi="Consolas"/>
-          <w:sz w:val="20"/>
-          <w:szCs w:val="20"/>
-        </w:rPr>
-        <w:t>)</w:t>
-      </w:r>
-    </w:p>
-    <w:p>
-      <w:pPr>
-        <w:rPr>
-          <w:rFonts w:ascii="Consolas" w:hAnsi="Consolas"/>
-          <w:sz w:val="20"/>
-          <w:szCs w:val="20"/>
-        </w:rPr>
-      </w:pPr>
-      <w:r>
-        <w:rPr>
-          <w:rFonts w:ascii="Consolas" w:hAnsi="Consolas"/>
-          <w:sz w:val="20"/>
-          <w:szCs w:val="20"/>
-        </w:rPr>
-        <w:tab/>
-        <w:t xml:space="preserve">  Purchase Order (</w:t>
-      </w:r>
-      <w:proofErr w:type="spellStart"/>
-      <w:r>
-        <w:rPr>
-          <w:rFonts w:ascii="Consolas" w:hAnsi="Consolas"/>
-          <w:sz w:val="20"/>
-          <w:szCs w:val="20"/>
-          <w:u w:val="single"/>
-        </w:rPr>
-        <w:t>purchaseOrderNumber</w:t>
-      </w:r>
-      <w:proofErr w:type="spellEnd"/>
-      <w:r>
-        <w:rPr>
-          <w:rFonts w:ascii="Consolas" w:hAnsi="Consolas"/>
-          <w:sz w:val="20"/>
-          <w:szCs w:val="20"/>
-        </w:rPr>
-        <w:t xml:space="preserve">, </w:t>
-      </w:r>
-      <w:proofErr w:type="spellStart"/>
-      <w:r>
-        <w:rPr>
-          <w:rFonts w:ascii="Consolas" w:hAnsi="Consolas"/>
-          <w:sz w:val="20"/>
-          <w:szCs w:val="20"/>
-        </w:rPr>
-        <w:t>purchaseDate</w:t>
-      </w:r>
-      <w:proofErr w:type="spellEnd"/>
-      <w:r>
-        <w:rPr>
-          <w:rFonts w:ascii="Consolas" w:hAnsi="Consolas"/>
-          <w:sz w:val="20"/>
-          <w:szCs w:val="20"/>
-        </w:rPr>
-        <w:t xml:space="preserve">, </w:t>
-      </w:r>
-      <w:proofErr w:type="spellStart"/>
-      <w:r>
-        <w:rPr>
-          <w:rFonts w:ascii="Consolas" w:hAnsi="Consolas"/>
-          <w:sz w:val="20"/>
-          <w:szCs w:val="20"/>
-        </w:rPr>
-        <w:t>totalAmount</w:t>
-      </w:r>
-      <w:proofErr w:type="spellEnd"/>
-      <w:r>
-        <w:rPr>
-          <w:rFonts w:ascii="Consolas" w:hAnsi="Consolas"/>
-          <w:sz w:val="20"/>
-          <w:szCs w:val="20"/>
-        </w:rPr>
-        <w:t xml:space="preserve">, status, </w:t>
-      </w:r>
-      <w:proofErr w:type="spellStart"/>
-      <w:r>
-        <w:rPr>
-          <w:rFonts w:ascii="Consolas" w:hAnsi="Consolas"/>
-          <w:sz w:val="20"/>
-          <w:szCs w:val="20"/>
-        </w:rPr>
-        <w:t>customerId</w:t>
-      </w:r>
-      <w:proofErr w:type="spellEnd"/>
-      <w:r>
-        <w:rPr>
-          <w:rFonts w:ascii="Consolas" w:hAnsi="Consolas"/>
-          <w:sz w:val="20"/>
-          <w:szCs w:val="20"/>
-        </w:rPr>
-        <w:t xml:space="preserve">, </w:t>
-      </w:r>
-      <w:proofErr w:type="spellStart"/>
-      <w:r>
-        <w:rPr>
-          <w:rFonts w:ascii="Consolas" w:hAnsi="Consolas"/>
-          <w:sz w:val="20"/>
-          <w:szCs w:val="20"/>
-        </w:rPr>
-        <w:t>shipmentDate</w:t>
-      </w:r>
-      <w:proofErr w:type="spellEnd"/>
-      <w:r>
-        <w:rPr>
-          <w:rFonts w:ascii="Consolas" w:hAnsi="Consolas"/>
-          <w:sz w:val="20"/>
-          <w:szCs w:val="20"/>
-        </w:rPr>
-        <w:t xml:space="preserve">, </w:t>
-      </w:r>
-      <w:proofErr w:type="spellStart"/>
-      <w:r>
-        <w:rPr>
-          <w:rFonts w:ascii="Consolas" w:hAnsi="Consolas"/>
-          <w:sz w:val="20"/>
-          <w:szCs w:val="20"/>
-        </w:rPr>
-        <w:t>cancelDate</w:t>
-      </w:r>
-      <w:proofErr w:type="spellEnd"/>
-      <w:r>
-        <w:rPr>
-          <w:rFonts w:ascii="Consolas" w:hAnsi="Consolas"/>
-          <w:sz w:val="20"/>
-          <w:szCs w:val="20"/>
-        </w:rPr>
-        <w:t xml:space="preserve">, </w:t>
-      </w:r>
-      <w:proofErr w:type="spellStart"/>
-      <w:r>
-        <w:rPr>
-          <w:rFonts w:ascii="Consolas" w:hAnsi="Consolas"/>
-          <w:sz w:val="20"/>
-          <w:szCs w:val="20"/>
-        </w:rPr>
-        <w:t>cancelPerson</w:t>
-      </w:r>
-      <w:proofErr w:type="spellEnd"/>
-      <w:r>
-        <w:rPr>
-          <w:rFonts w:ascii="Consolas" w:hAnsi="Consolas"/>
-          <w:sz w:val="20"/>
-          <w:szCs w:val="20"/>
-        </w:rPr>
-        <w:t>)</w:t>
-      </w:r>
-    </w:p>
-    <w:p>
-      <w:pPr>
-        <w:rPr>
-          <w:rFonts w:ascii="Consolas" w:hAnsi="Consolas"/>
-          <w:sz w:val="20"/>
-          <w:szCs w:val="20"/>
-        </w:rPr>
-      </w:pPr>
-      <w:r>
-        <w:rPr>
-          <w:rFonts w:ascii="Consolas" w:hAnsi="Consolas"/>
-          <w:sz w:val="20"/>
-          <w:szCs w:val="20"/>
-        </w:rPr>
-        <w:tab/>
-        <w:t xml:space="preserve">  Primary Key: </w:t>
-      </w:r>
-      <w:proofErr w:type="spellStart"/>
-      <w:r>
-        <w:rPr>
-          <w:rFonts w:ascii="Consolas" w:hAnsi="Consolas"/>
-          <w:sz w:val="20"/>
-          <w:szCs w:val="20"/>
-        </w:rPr>
-        <w:t>purchaseOrderNumber</w:t>
-      </w:r>
-      <w:proofErr w:type="spellEnd"/>
-    </w:p>
-    <w:p>
-      <w:pPr>
-        <w:rPr>
-          <w:rFonts w:ascii="Consolas" w:hAnsi="Consolas"/>
-          <w:sz w:val="20"/>
-          <w:szCs w:val="20"/>
-        </w:rPr>
-      </w:pPr>
-      <w:r>
-        <w:rPr>
-          <w:rFonts w:ascii="Consolas" w:hAnsi="Consolas"/>
-          <w:sz w:val="20"/>
-          <w:szCs w:val="20"/>
-        </w:rPr>
-        <w:tab/>
-        <w:t xml:space="preserve">  Foreign Key: </w:t>
-      </w:r>
-      <w:proofErr w:type="spellStart"/>
-      <w:r>
-        <w:rPr>
-          <w:rFonts w:ascii="Consolas" w:hAnsi="Consolas"/>
-          <w:sz w:val="20"/>
-          <w:szCs w:val="20"/>
-        </w:rPr>
-        <w:t>customerId</w:t>
-      </w:r>
-      <w:proofErr w:type="spellEnd"/>
-      <w:r>
-        <w:rPr>
-          <w:rFonts w:ascii="Consolas" w:hAnsi="Consolas"/>
-          <w:sz w:val="20"/>
-          <w:szCs w:val="20"/>
-        </w:rPr>
-        <w:t xml:space="preserve"> references Customer(</w:t>
-      </w:r>
-      <w:proofErr w:type="spellStart"/>
-      <w:r>
-        <w:rPr>
-          <w:rFonts w:ascii="Consolas" w:hAnsi="Consolas"/>
-          <w:sz w:val="20"/>
-          <w:szCs w:val="20"/>
-        </w:rPr>
-        <w:t>customerId</w:t>
-      </w:r>
-      <w:proofErr w:type="spellEnd"/>
-      <w:r>
-        <w:rPr>
-          <w:rFonts w:ascii="Consolas" w:hAnsi="Consolas"/>
-          <w:sz w:val="20"/>
-          <w:szCs w:val="20"/>
-        </w:rPr>
-        <w:t>)</w:t>
-      </w:r>
-    </w:p>
-    <w:p>
-      <w:pPr>
-        <w:rPr>
-          <w:rFonts w:ascii="Consolas" w:hAnsi="Consolas"/>
-          <w:sz w:val="20"/>
-          <w:szCs w:val="20"/>
-        </w:rPr>
-      </w:pPr>
-      <w:r>
-        <w:rPr>
-          <w:rFonts w:ascii="Consolas" w:hAnsi="Consolas"/>
-          <w:sz w:val="20"/>
-          <w:szCs w:val="20"/>
-        </w:rPr>
-        <w:tab/>
-        <w:t xml:space="preserve">  Order Detail (</w:t>
-      </w:r>
-      <w:proofErr w:type="spellStart"/>
-      <w:r>
-        <w:rPr>
-          <w:rFonts w:ascii="Consolas" w:hAnsi="Consolas"/>
-          <w:sz w:val="20"/>
-          <w:szCs w:val="20"/>
-          <w:u w:val="single"/>
-        </w:rPr>
-        <w:t>purchaseOrderNumber</w:t>
-      </w:r>
-      <w:proofErr w:type="spellEnd"/>
-      <w:r>
-        <w:rPr>
-          <w:rFonts w:ascii="Consolas" w:hAnsi="Consolas"/>
-          <w:sz w:val="20"/>
-          <w:szCs w:val="20"/>
-        </w:rPr>
-        <w:t xml:space="preserve">, </w:t>
-      </w:r>
-      <w:proofErr w:type="spellStart"/>
-      <w:r>
-        <w:rPr>
-          <w:rFonts w:ascii="Consolas" w:hAnsi="Consolas"/>
-          <w:sz w:val="20"/>
-          <w:szCs w:val="20"/>
-          <w:u w:val="single"/>
-        </w:rPr>
-        <w:t>productId</w:t>
-      </w:r>
-      <w:proofErr w:type="spellEnd"/>
-      <w:r>
-        <w:rPr>
-          <w:rFonts w:ascii="Consolas" w:hAnsi="Consolas"/>
-          <w:sz w:val="20"/>
-          <w:szCs w:val="20"/>
-        </w:rPr>
-        <w:t xml:space="preserve">, </w:t>
-      </w:r>
-      <w:r>
-        <w:rPr>
-          <w:rFonts w:ascii="Consolas" w:hAnsi="Consolas"/>
-          <w:sz w:val="20"/>
-          <w:szCs w:val="20"/>
-        </w:rPr>
-        <w:t xml:space="preserve">quantity, </w:t>
-      </w:r>
-      <w:proofErr w:type="spellStart"/>
-      <w:r>
-        <w:rPr>
-          <w:rFonts w:ascii="Consolas" w:hAnsi="Consolas"/>
-          <w:sz w:val="20"/>
-          <w:szCs w:val="20"/>
-        </w:rPr>
-        <w:t>totalPrice</w:t>
-      </w:r>
-      <w:proofErr w:type="spellEnd"/>
-      <w:r>
-        <w:rPr>
-          <w:rFonts w:ascii="Consolas" w:hAnsi="Consolas"/>
-          <w:sz w:val="20"/>
-          <w:szCs w:val="20"/>
-        </w:rPr>
-        <w:t>)</w:t>
-      </w:r>
-    </w:p>
-    <w:p>
-      <w:pPr>
-        <w:rPr>
-          <w:rFonts w:ascii="Consolas" w:hAnsi="Consolas"/>
-          <w:sz w:val="20"/>
-          <w:szCs w:val="20"/>
-        </w:rPr>
-      </w:pPr>
-      <w:r>
-        <w:rPr>
-          <w:rFonts w:ascii="Consolas" w:hAnsi="Consolas"/>
-          <w:sz w:val="20"/>
-          <w:szCs w:val="20"/>
-        </w:rPr>
-        <w:tab/>
-        <w:t xml:space="preserve">  Primary Key: </w:t>
-      </w:r>
-      <w:proofErr w:type="spellStart"/>
-      <w:r>
-        <w:rPr>
-          <w:rFonts w:ascii="Consolas" w:hAnsi="Consolas"/>
-          <w:sz w:val="20"/>
-          <w:szCs w:val="20"/>
-        </w:rPr>
-        <w:t>purchaseOrderNumber</w:t>
-      </w:r>
-      <w:proofErr w:type="spellEnd"/>
-      <w:r>
-        <w:rPr>
-          <w:rFonts w:ascii="Consolas" w:hAnsi="Consolas"/>
-          <w:sz w:val="20"/>
-          <w:szCs w:val="20"/>
-        </w:rPr>
-        <w:t xml:space="preserve">, </w:t>
-      </w:r>
-      <w:proofErr w:type="spellStart"/>
-      <w:r>
-        <w:rPr>
-          <w:rFonts w:ascii="Consolas" w:hAnsi="Consolas"/>
-          <w:sz w:val="20"/>
-          <w:szCs w:val="20"/>
-        </w:rPr>
-        <w:t>productId</w:t>
-      </w:r>
-      <w:proofErr w:type="spellEnd"/>
-    </w:p>
-    <w:p>
-      <w:pPr>
-        <w:rPr>
-          <w:rFonts w:ascii="Consolas" w:hAnsi="Consolas"/>
-          <w:sz w:val="20"/>
-          <w:szCs w:val="20"/>
-        </w:rPr>
-      </w:pPr>
-      <w:r>
-        <w:rPr>
-          <w:rFonts w:ascii="Consolas" w:hAnsi="Consolas"/>
-          <w:sz w:val="20"/>
-          <w:szCs w:val="20"/>
-        </w:rPr>
-        <w:tab/>
-        <w:t xml:space="preserve">  Foreign Key: </w:t>
-      </w:r>
-    </w:p>
-    <w:p>
-      <w:pPr>
-        <w:ind w:left="720"/>
-        <w:rPr>
-          <w:rFonts w:ascii="Consolas" w:hAnsi="Consolas"/>
-          <w:sz w:val="20"/>
-          <w:szCs w:val="20"/>
-        </w:rPr>
-      </w:pPr>
-      <w:r>
-        <w:rPr>
-          <w:rFonts w:ascii="Consolas" w:hAnsi="Consolas"/>
-          <w:sz w:val="20"/>
-          <w:szCs w:val="20"/>
-        </w:rPr>
-        <w:t xml:space="preserve">  </w:t>
-      </w:r>
-      <w:proofErr w:type="spellStart"/>
-      <w:r>
-        <w:rPr>
-          <w:rFonts w:ascii="Consolas" w:hAnsi="Consolas"/>
-          <w:sz w:val="20"/>
-          <w:szCs w:val="20"/>
-        </w:rPr>
-        <w:t>purchaseOrderNumber</w:t>
-      </w:r>
-      <w:proofErr w:type="spellEnd"/>
-      <w:r>
-        <w:rPr>
-          <w:rFonts w:ascii="Consolas" w:hAnsi="Consolas"/>
-          <w:sz w:val="20"/>
-          <w:szCs w:val="20"/>
-        </w:rPr>
-        <w:t xml:space="preserve"> references Purchase Order(</w:t>
-      </w:r>
-      <w:proofErr w:type="spellStart"/>
-      <w:r>
-        <w:rPr>
-          <w:rFonts w:ascii="Consolas" w:hAnsi="Consolas"/>
-          <w:sz w:val="20"/>
-          <w:szCs w:val="20"/>
-        </w:rPr>
-        <w:t>purchaseOrderNumber</w:t>
-      </w:r>
-      <w:proofErr w:type="spellEnd"/>
-      <w:r>
-        <w:rPr>
-          <w:rFonts w:ascii="Consolas" w:hAnsi="Consolas"/>
-          <w:sz w:val="20"/>
-          <w:szCs w:val="20"/>
-        </w:rPr>
-        <w:t>)</w:t>
-      </w:r>
-    </w:p>
-    <w:p>
-      <w:pPr>
-        <w:ind w:left="720"/>
-        <w:rPr>
-          <w:rFonts w:ascii="Consolas" w:hAnsi="Consolas"/>
-          <w:sz w:val="20"/>
-          <w:szCs w:val="20"/>
-        </w:rPr>
-      </w:pPr>
-      <w:r>
-        <w:rPr>
-          <w:rFonts w:ascii="Consolas" w:hAnsi="Consolas"/>
-          <w:sz w:val="20"/>
-          <w:szCs w:val="20"/>
-        </w:rPr>
-        <w:t xml:space="preserve">  </w:t>
-      </w:r>
-      <w:proofErr w:type="spellStart"/>
-      <w:r>
-        <w:rPr>
-          <w:rFonts w:ascii="Consolas" w:hAnsi="Consolas"/>
-          <w:sz w:val="20"/>
-          <w:szCs w:val="20"/>
-        </w:rPr>
-        <w:t>productId</w:t>
-      </w:r>
-      <w:proofErr w:type="spellEnd"/>
-      <w:r>
-        <w:rPr>
-          <w:rFonts w:ascii="Consolas" w:hAnsi="Consolas"/>
-          <w:sz w:val="20"/>
-          <w:szCs w:val="20"/>
-        </w:rPr>
-        <w:t xml:space="preserve"> </w:t>
-      </w:r>
-      <w:proofErr w:type="spellStart"/>
-      <w:r>
-        <w:rPr>
-          <w:rFonts w:ascii="Consolas" w:hAnsi="Consolas"/>
-          <w:sz w:val="20"/>
-          <w:szCs w:val="20"/>
-        </w:rPr>
-        <w:t>refereces</w:t>
-      </w:r>
-      <w:proofErr w:type="spellEnd"/>
-      <w:r>
-        <w:rPr>
-          <w:rFonts w:ascii="Consolas" w:hAnsi="Consolas"/>
-          <w:sz w:val="20"/>
-          <w:szCs w:val="20"/>
-        </w:rPr>
-        <w:t xml:space="preserve"> Product(</w:t>
-      </w:r>
-      <w:proofErr w:type="spellStart"/>
-      <w:r>
-        <w:rPr>
-          <w:rFonts w:ascii="Consolas" w:hAnsi="Consolas"/>
-          <w:sz w:val="20"/>
-          <w:szCs w:val="20"/>
-        </w:rPr>
-        <w:t>productId</w:t>
-      </w:r>
-      <w:proofErr w:type="spellEnd"/>
-      <w:r>
-        <w:rPr>
-          <w:rFonts w:ascii="Consolas" w:hAnsi="Consolas"/>
-          <w:sz w:val="20"/>
-          <w:szCs w:val="20"/>
-        </w:rPr>
-        <w:t>)</w:t>
-      </w:r>
-    </w:p>
-    <w:p>
-      <w:pPr>
-        <w:ind w:left="720"/>
-        <w:rPr>
-          <w:rFonts w:ascii="Consolas" w:hAnsi="Consolas"/>
-          <w:color w:val="FF0000"/>
-          <w:sz w:val="20"/>
-          <w:szCs w:val="20"/>
-        </w:rPr>
-      </w:pPr>
-      <w:r>
-        <w:rPr>
-          <w:rFonts w:ascii="Consolas" w:hAnsi="Consolas"/>
-          <w:color w:val="FF0000"/>
-          <w:sz w:val="20"/>
-          <w:szCs w:val="20"/>
-        </w:rPr>
-        <w:t>Preference (</w:t>
-      </w:r>
-      <w:proofErr w:type="spellStart"/>
-      <w:r>
-        <w:rPr>
-          <w:rFonts w:ascii="Consolas" w:hAnsi="Consolas"/>
-          <w:color w:val="FF0000"/>
-          <w:sz w:val="20"/>
-          <w:szCs w:val="20"/>
-          <w:u w:val="single"/>
-        </w:rPr>
-        <w:t>customerId</w:t>
-      </w:r>
-      <w:proofErr w:type="spellEnd"/>
-      <w:r>
-        <w:rPr>
-          <w:rFonts w:ascii="Consolas" w:hAnsi="Consolas"/>
-          <w:color w:val="FF0000"/>
-          <w:sz w:val="20"/>
-          <w:szCs w:val="20"/>
-        </w:rPr>
-        <w:t xml:space="preserve">, </w:t>
-      </w:r>
-      <w:proofErr w:type="spellStart"/>
-      <w:r>
-        <w:rPr>
-          <w:rFonts w:ascii="Consolas" w:hAnsi="Consolas"/>
-          <w:color w:val="FF0000"/>
-          <w:sz w:val="20"/>
-          <w:szCs w:val="20"/>
-          <w:u w:val="single"/>
-        </w:rPr>
-        <w:t>productId</w:t>
-      </w:r>
-      <w:proofErr w:type="spellEnd"/>
-      <w:r>
-        <w:rPr>
-          <w:rFonts w:ascii="Consolas" w:hAnsi="Consolas"/>
-          <w:color w:val="FF0000"/>
-          <w:sz w:val="20"/>
-          <w:szCs w:val="20"/>
-        </w:rPr>
-        <w:t>, like)</w:t>
-      </w:r>
-    </w:p>
-    <w:p>
-      <w:pPr>
-        <w:ind w:left="720"/>
-        <w:rPr>
-          <w:rFonts w:ascii="Consolas" w:hAnsi="Consolas"/>
-          <w:color w:val="FF0000"/>
-          <w:sz w:val="20"/>
-          <w:szCs w:val="20"/>
-        </w:rPr>
-      </w:pPr>
-      <w:r>
-        <w:rPr>
-          <w:rFonts w:ascii="Consolas" w:hAnsi="Consolas"/>
-          <w:color w:val="FF0000"/>
-          <w:sz w:val="20"/>
-          <w:szCs w:val="20"/>
-        </w:rPr>
-        <w:t xml:space="preserve">Primary Key: </w:t>
-      </w:r>
-      <w:proofErr w:type="spellStart"/>
-      <w:r>
-        <w:rPr>
-          <w:rFonts w:ascii="Consolas" w:hAnsi="Consolas"/>
-          <w:color w:val="FF0000"/>
-          <w:sz w:val="20"/>
-          <w:szCs w:val="20"/>
-        </w:rPr>
-        <w:t>customerId</w:t>
-      </w:r>
-      <w:proofErr w:type="spellEnd"/>
-      <w:r>
-        <w:rPr>
-          <w:rFonts w:ascii="Consolas" w:hAnsi="Consolas"/>
-          <w:color w:val="FF0000"/>
-          <w:sz w:val="20"/>
-          <w:szCs w:val="20"/>
-        </w:rPr>
-        <w:t xml:space="preserve">, </w:t>
-      </w:r>
-      <w:proofErr w:type="spellStart"/>
-      <w:r>
-        <w:rPr>
-          <w:rFonts w:ascii="Consolas" w:hAnsi="Consolas"/>
-          <w:color w:val="FF0000"/>
-          <w:sz w:val="20"/>
-          <w:szCs w:val="20"/>
-        </w:rPr>
-        <w:t>productId</w:t>
-      </w:r>
-      <w:proofErr w:type="spellEnd"/>
-    </w:p>
-    <w:p>
-      <w:pPr>
-        <w:ind w:left="720"/>
-        <w:rPr>
-          <w:rFonts w:ascii="Consolas" w:hAnsi="Consolas"/>
-          <w:color w:val="FF0000"/>
-          <w:sz w:val="20"/>
-          <w:szCs w:val="20"/>
-        </w:rPr>
-      </w:pPr>
-      <w:r>
-        <w:rPr>
-          <w:rFonts w:ascii="Consolas" w:hAnsi="Consolas"/>
-          <w:color w:val="FF0000"/>
-          <w:sz w:val="20"/>
-          <w:szCs w:val="20"/>
-        </w:rPr>
-        <w:t xml:space="preserve">Foreign Key: </w:t>
-      </w:r>
-      <w:proofErr w:type="spellStart"/>
-      <w:r>
-        <w:rPr>
-          <w:rFonts w:ascii="Consolas" w:hAnsi="Consolas"/>
-          <w:color w:val="FF0000"/>
-          <w:sz w:val="20"/>
-          <w:szCs w:val="20"/>
-        </w:rPr>
-        <w:t>customerId</w:t>
-      </w:r>
-      <w:proofErr w:type="spellEnd"/>
-      <w:r>
-        <w:rPr>
-          <w:rFonts w:ascii="Consolas" w:hAnsi="Consolas"/>
-          <w:color w:val="FF0000"/>
-          <w:sz w:val="20"/>
-          <w:szCs w:val="20"/>
-        </w:rPr>
-        <w:t xml:space="preserve"> references Customer(</w:t>
-      </w:r>
-      <w:proofErr w:type="spellStart"/>
-      <w:r>
-        <w:rPr>
-          <w:rFonts w:ascii="Consolas" w:hAnsi="Consolas"/>
-          <w:color w:val="FF0000"/>
-          <w:sz w:val="20"/>
-          <w:szCs w:val="20"/>
-        </w:rPr>
-        <w:t>customerId</w:t>
-      </w:r>
-      <w:proofErr w:type="spellEnd"/>
-      <w:r>
-        <w:rPr>
-          <w:rFonts w:ascii="Consolas" w:hAnsi="Consolas"/>
-          <w:color w:val="FF0000"/>
-          <w:sz w:val="20"/>
-          <w:szCs w:val="20"/>
-        </w:rPr>
-        <w:t>)</w:t>
-      </w:r>
-    </w:p>
-    <w:p>
-      <w:pPr>
-        <w:ind w:left="720"/>
-        <w:rPr>
-          <w:rFonts w:ascii="Consolas" w:hAnsi="Consolas"/>
-          <w:color w:val="FF0000"/>
-          <w:sz w:val="20"/>
-          <w:szCs w:val="20"/>
-        </w:rPr>
-      </w:pPr>
-      <w:r>
-        <w:rPr>
-          <w:rFonts w:ascii="Consolas" w:hAnsi="Consolas"/>
-          <w:color w:val="FF0000"/>
-          <w:sz w:val="20"/>
-          <w:szCs w:val="20"/>
-        </w:rPr>
-        <w:tab/>
-      </w:r>
-      <w:r>
-        <w:rPr>
-          <w:rFonts w:ascii="Consolas" w:hAnsi="Consolas"/>
-          <w:color w:val="FF0000"/>
-          <w:sz w:val="20"/>
-          <w:szCs w:val="20"/>
-        </w:rPr>
-        <w:tab/>
-      </w:r>
-      <w:proofErr w:type="spellStart"/>
-      <w:r>
-        <w:rPr>
-          <w:rFonts w:ascii="Consolas" w:hAnsi="Consolas"/>
-          <w:color w:val="FF0000"/>
-          <w:sz w:val="20"/>
-          <w:szCs w:val="20"/>
-        </w:rPr>
-        <w:t>productId</w:t>
-      </w:r>
-      <w:proofErr w:type="spellEnd"/>
-      <w:r>
-        <w:rPr>
-          <w:rFonts w:ascii="Consolas" w:hAnsi="Consolas"/>
-          <w:color w:val="FF0000"/>
-          <w:sz w:val="20"/>
-          <w:szCs w:val="20"/>
-        </w:rPr>
-        <w:t xml:space="preserve"> </w:t>
-      </w:r>
-      <w:proofErr w:type="spellStart"/>
-      <w:r>
-        <w:rPr>
-          <w:rFonts w:ascii="Consolas" w:hAnsi="Consolas"/>
-          <w:color w:val="FF0000"/>
-          <w:sz w:val="20"/>
-          <w:szCs w:val="20"/>
-        </w:rPr>
-        <w:t>refereces</w:t>
-      </w:r>
-      <w:proofErr w:type="spellEnd"/>
-      <w:r>
-        <w:rPr>
-          <w:rFonts w:ascii="Consolas" w:hAnsi="Consolas"/>
-          <w:color w:val="FF0000"/>
-          <w:sz w:val="20"/>
-          <w:szCs w:val="20"/>
-        </w:rPr>
-        <w:t xml:space="preserve"> Product(</w:t>
-      </w:r>
-      <w:proofErr w:type="spellStart"/>
-      <w:r>
-        <w:rPr>
-          <w:rFonts w:ascii="Consolas" w:hAnsi="Consolas"/>
-          <w:color w:val="FF0000"/>
-          <w:sz w:val="20"/>
-          <w:szCs w:val="20"/>
-        </w:rPr>
-        <w:t>productId</w:t>
-      </w:r>
-      <w:proofErr w:type="spellEnd"/>
-      <w:r>
-        <w:rPr>
-          <w:rFonts w:ascii="Consolas" w:hAnsi="Consolas"/>
-          <w:color w:val="FF0000"/>
-          <w:sz w:val="20"/>
-          <w:szCs w:val="20"/>
-        </w:rPr>
-        <w:t>)</w:t>
-      </w:r>
-    </w:p>
-    <w:p>
-      <w:pPr>
-        <w:ind w:left="720"/>
-        <w:rPr>
-          <w:rFonts w:ascii="Consolas" w:hAnsi="Consolas"/>
-          <w:sz w:val="20"/>
-          <w:szCs w:val="20"/>
-        </w:rPr>
-      </w:pPr>
-    </w:p>
-    <w:p>
-      <w:pPr>
-        <w:ind w:left="720"/>
-        <w:rPr>
-          <w:rFonts w:ascii="Consolas" w:hAnsi="Consolas"/>
-          <w:sz w:val="20"/>
-          <w:szCs w:val="20"/>
-        </w:rPr>
-      </w:pPr>
-    </w:p>
-    <w:p/>
-    <w:p/>
-    <w:p/>
+        <w:t>productId refereces Product(productId)</w:t>
+      </w:r>
+    </w:p>
+    <w:p>
+      <w:pPr>
+        <w:rPr>
+          <w:rFonts w:ascii="Consolas" w:hAnsi="Consolas"/>
+          <w:sz w:val="20"/>
+          <w:szCs w:val="20"/>
+        </w:rPr>
+      </w:pPr>
+    </w:p>
+    <w:p>
+      <w:pPr>
+        <w:rPr>
+          <w:rFonts w:ascii="Consolas" w:hAnsi="Consolas"/>
+          <w:sz w:val="20"/>
+          <w:szCs w:val="20"/>
+        </w:rPr>
+      </w:pPr>
+    </w:p>
+    <w:p>
+      <w:pPr>
+        <w:rPr>
+          <w:rFonts w:ascii="Consolas" w:hAnsi="Consolas"/>
+          <w:sz w:val="20"/>
+          <w:szCs w:val="20"/>
+        </w:rPr>
+      </w:pPr>
+      <w:r>
+        <w:lastRenderedPageBreak/>
+        <w:t xml:space="preserve">Figure </w:t>
+      </w:r>
+      <w:r>
+        <w:t>3-1-2</w:t>
+      </w:r>
+      <w:r>
+        <w:t xml:space="preserve"> shows the data dictionary of all the entities and the related attributes of Niubility.</w:t>
+      </w:r>
+    </w:p>
     <w:p>
       <w:r>
         <w:rPr>
           <w:noProof/>
         </w:rPr>
-        <w:lastRenderedPageBreak/>
         <w:drawing>
           <wp:inline distT="0" distB="0" distL="0" distR="0" wp14:anchorId="1415AFD3" wp14:editId="414525A8">
             <wp:extent cx="5274310" cy="3705860"/>
@@ -2591,103 +1718,35 @@
           </wp:inline>
         </w:drawing>
       </w:r>
-      <w:r>
-        <w:rPr>
-          <w:noProof/>
-        </w:rPr>
-        <w:lastRenderedPageBreak/>
-        <w:drawing>
-          <wp:anchor distT="0" distB="0" distL="114300" distR="114300" simplePos="0" relativeHeight="251657216" behindDoc="0" locked="0" layoutInCell="1" allowOverlap="1" wp14:anchorId="494576ED" wp14:editId="6204F8DF">
-            <wp:simplePos x="0" y="0"/>
-            <wp:positionH relativeFrom="column">
-              <wp:posOffset>-617855</wp:posOffset>
-            </wp:positionH>
-            <wp:positionV relativeFrom="paragraph">
-              <wp:posOffset>723265</wp:posOffset>
-            </wp:positionV>
-            <wp:extent cx="6835140" cy="4368800"/>
-            <wp:effectExtent l="0" t="0" r="0" b="0"/>
-            <wp:wrapSquare wrapText="bothSides"/>
-            <wp:docPr id="4" name="图片 4"/>
-            <wp:cNvGraphicFramePr>
-              <a:graphicFrameLocks xmlns:a="http://schemas.openxmlformats.org/drawingml/2006/main" noChangeAspect="1"/>
-            </wp:cNvGraphicFramePr>
-            <a:graphic xmlns:a="http://schemas.openxmlformats.org/drawingml/2006/main">
-              <a:graphicData uri="http://schemas.openxmlformats.org/drawingml/2006/picture">
-                <pic:pic xmlns:pic="http://schemas.openxmlformats.org/drawingml/2006/picture">
-                  <pic:nvPicPr>
-                    <pic:cNvPr id="0" name="Picture 3"/>
-                    <pic:cNvPicPr>
-                      <a:picLocks noChangeAspect="1" noChangeArrowheads="1"/>
-                    </pic:cNvPicPr>
-                  </pic:nvPicPr>
-                  <pic:blipFill>
-                    <a:blip r:embed="rId9">
-                      <a:extLst>
-                        <a:ext uri="{28A0092B-C50C-407E-A947-70E740481C1C}">
-                          <a14:useLocalDpi xmlns:a14="http://schemas.microsoft.com/office/drawing/2010/main" val="0"/>
-                        </a:ext>
-                      </a:extLst>
-                    </a:blip>
-                    <a:srcRect/>
-                    <a:stretch>
-                      <a:fillRect/>
-                    </a:stretch>
-                  </pic:blipFill>
-                  <pic:spPr bwMode="auto">
-                    <a:xfrm>
-                      <a:off x="0" y="0"/>
-                      <a:ext cx="6835140" cy="4368800"/>
-                    </a:xfrm>
-                    <a:prstGeom prst="rect">
-                      <a:avLst/>
-                    </a:prstGeom>
-                    <a:noFill/>
-                    <a:ln>
-                      <a:noFill/>
-                    </a:ln>
-                  </pic:spPr>
-                </pic:pic>
-              </a:graphicData>
-            </a:graphic>
-            <wp14:sizeRelH relativeFrom="page">
-              <wp14:pctWidth>0</wp14:pctWidth>
-            </wp14:sizeRelH>
-            <wp14:sizeRelV relativeFrom="page">
-              <wp14:pctHeight>0</wp14:pctHeight>
-            </wp14:sizeRelV>
-          </wp:anchor>
-        </w:drawing>
-      </w:r>
-      <w:proofErr w:type="gramStart"/>
-      <w:r>
-        <w:t>Figure ?</w:t>
-      </w:r>
-      <w:proofErr w:type="gramEnd"/>
-      <w:r>
-        <w:t xml:space="preserve"> shows the data dictionary of all the entities and the related attributes of </w:t>
-      </w:r>
-      <w:proofErr w:type="spellStart"/>
-      <w:r>
-        <w:t>Niubility</w:t>
-      </w:r>
-      <w:proofErr w:type="spellEnd"/>
-      <w:r>
-        <w:t>.</w:t>
-      </w:r>
-    </w:p>
-    <w:p/>
-    <w:p>
-      <w:pPr>
-        <w:rPr>
-          <w:sz w:val="20"/>
-          <w:szCs w:val="20"/>
-        </w:rPr>
-      </w:pPr>
-    </w:p>
-    <w:p>
-      <w:pPr>
-        <w:pStyle w:val="Heading2"/>
+    </w:p>
+    <w:p>
+      <w:pPr>
+        <w:jc w:val="center"/>
+      </w:pPr>
+      <w:r>
+        <w:t>Figure 3-1-</w:t>
+      </w:r>
+      <w:r>
+        <w:t>2</w:t>
+      </w:r>
+      <w:r>
+        <w:t>:</w:t>
+      </w:r>
+      <w:r>
+        <w:t xml:space="preserve"> Data Dictionary</w:t>
+      </w:r>
+    </w:p>
+    <w:p>
+      <w:pPr>
+        <w:rPr>
+          <w:sz w:val="20"/>
+          <w:szCs w:val="20"/>
+        </w:rPr>
+      </w:pPr>
+    </w:p>
+    <w:p>
+      <w:pPr>
+        <w:pStyle w:val="2"/>
         <w:numPr>
           <w:ilvl w:val="0"/>
           <w:numId w:val="0"/>
@@ -2726,7 +1785,7 @@
     </w:p>
     <w:p>
       <w:pPr>
-        <w:pStyle w:val="Heading3"/>
+        <w:pStyle w:val="3"/>
         <w:numPr>
           <w:ilvl w:val="2"/>
           <w:numId w:val="2"/>
@@ -2781,21 +1840,18 @@
         <w:t xml:space="preserve">the </w:t>
       </w:r>
       <w:r>
-        <w:t xml:space="preserve">vendor can change the state from </w:t>
-      </w:r>
-      <w:r>
+        <w:t>vendor can change the state from “hold” to “shipped”. In addition, both customer and vendor can only change the state to “cancelled” if the order is in the “pending” or “hold” state.</w:t>
+      </w:r>
+    </w:p>
+    <w:p>
+      <w:pPr>
+        <w:spacing w:line="240" w:lineRule="auto"/>
+      </w:pPr>
+      <w:r>
+        <w:rPr>
+          <w:noProof/>
+        </w:rPr>
         <w:lastRenderedPageBreak/>
-        <w:t>“hold” to “shipped”. In addition, both customer and vendor can only change the state to “cancelled” if the order is in the “pending” or “hold” state.</w:t>
-      </w:r>
-    </w:p>
-    <w:p>
-      <w:pPr>
-        <w:spacing w:line="240" w:lineRule="auto"/>
-      </w:pPr>
-      <w:r>
-        <w:rPr>
-          <w:noProof/>
-        </w:rPr>
         <w:drawing>
           <wp:inline distT="0" distB="0" distL="0" distR="0" wp14:anchorId="6B991599" wp14:editId="39C8E363">
             <wp:extent cx="5274310" cy="2941858"/>
@@ -2814,7 +1870,7 @@
                     </pic:cNvPicPr>
                   </pic:nvPicPr>
                   <pic:blipFill>
-                    <a:blip r:embed="rId10" cstate="print">
+                    <a:blip r:embed="rId9" cstate="print">
                       <a:extLst>
                         <a:ext uri="{28A0092B-C50C-407E-A947-70E740481C1C}">
                           <a14:useLocalDpi xmlns:a14="http://schemas.microsoft.com/office/drawing/2010/main" val="0"/>
@@ -2862,7 +1918,7 @@
     </w:p>
     <w:p>
       <w:pPr>
-        <w:pStyle w:val="Heading3"/>
+        <w:pStyle w:val="3"/>
         <w:numPr>
           <w:ilvl w:val="2"/>
           <w:numId w:val="2"/>
@@ -2966,7 +2022,7 @@
                     </pic:cNvPicPr>
                   </pic:nvPicPr>
                   <pic:blipFill>
-                    <a:blip r:embed="rId11">
+                    <a:blip r:embed="rId10">
                       <a:extLst>
                         <a:ext uri="{28A0092B-C50C-407E-A947-70E740481C1C}">
                           <a14:useLocalDpi xmlns:a14="http://schemas.microsoft.com/office/drawing/2010/main" val="0"/>
@@ -3004,16 +2060,7 @@
         <w:jc w:val="center"/>
       </w:pPr>
       <w:r>
-        <w:lastRenderedPageBreak/>
-        <w:t xml:space="preserve">Figure 3-2-2-1: Customer Not Logged </w:t>
-      </w:r>
-      <w:proofErr w:type="gramStart"/>
-      <w:r>
-        <w:t>In</w:t>
-      </w:r>
-      <w:proofErr w:type="gramEnd"/>
-      <w:r>
-        <w:t xml:space="preserve"> or New Customer</w:t>
+        <w:t>Figure 3-2-2-1: Customer Not Logged In or New Customer</w:t>
       </w:r>
     </w:p>
     <w:p>
@@ -3139,7 +2186,7 @@
                     </pic:cNvPicPr>
                   </pic:nvPicPr>
                   <pic:blipFill>
-                    <a:blip r:embed="rId12" cstate="print">
+                    <a:blip r:embed="rId11" cstate="print">
                       <a:extLst>
                         <a:ext uri="{28A0092B-C50C-407E-A947-70E740481C1C}">
                           <a14:useLocalDpi xmlns:a14="http://schemas.microsoft.com/office/drawing/2010/main" val="0"/>
@@ -3235,23 +2282,23 @@
         <w:t xml:space="preserve">for </w:t>
       </w:r>
       <w:r>
-        <w:t xml:space="preserve">the specific order by </w:t>
+        <w:t xml:space="preserve">the specific order by entering the order ID. </w:t>
+      </w:r>
+      <w:r>
+        <w:t>On</w:t>
+      </w:r>
+      <w:r>
+        <w:t xml:space="preserve"> the order detail page, </w:t>
+      </w:r>
+      <w:r>
+        <w:t xml:space="preserve">the </w:t>
+      </w:r>
+      <w:r>
+        <w:t xml:space="preserve">vendor can change the order states. The vendor can ship the orders if their states are “pending” or “hold” and hold the </w:t>
       </w:r>
       <w:r>
         <w:lastRenderedPageBreak/>
-        <w:t xml:space="preserve">entering the order ID. </w:t>
-      </w:r>
-      <w:r>
-        <w:t>On</w:t>
-      </w:r>
-      <w:r>
-        <w:t xml:space="preserve"> the order detail page, </w:t>
-      </w:r>
-      <w:r>
-        <w:t xml:space="preserve">the </w:t>
-      </w:r>
-      <w:r>
-        <w:t xml:space="preserve">vendor can change the order states. The vendor can ship the orders if their states are “pending” or “hold” and hold the orders if the orders are in </w:t>
+        <w:t xml:space="preserve">orders if the orders are in </w:t>
       </w:r>
       <w:r>
         <w:t xml:space="preserve">the </w:t>
@@ -3286,7 +2333,7 @@
                     </pic:cNvPicPr>
                   </pic:nvPicPr>
                   <pic:blipFill>
-                    <a:blip r:embed="rId13" cstate="print">
+                    <a:blip r:embed="rId12" cstate="print">
                       <a:extLst>
                         <a:ext uri="{28A0092B-C50C-407E-A947-70E740481C1C}">
                           <a14:useLocalDpi xmlns:a14="http://schemas.microsoft.com/office/drawing/2010/main" val="0"/>
@@ -3329,7 +2376,7 @@
     </w:p>
     <w:p>
       <w:pPr>
-        <w:pStyle w:val="Heading3"/>
+        <w:pStyle w:val="3"/>
         <w:numPr>
           <w:ilvl w:val="2"/>
           <w:numId w:val="2"/>
@@ -3443,7 +2490,7 @@
                     </pic:cNvPicPr>
                   </pic:nvPicPr>
                   <pic:blipFill>
-                    <a:blip r:embed="rId14">
+                    <a:blip r:embed="rId13">
                       <a:extLst>
                         <a:ext uri="{28A0092B-C50C-407E-A947-70E740481C1C}">
                           <a14:useLocalDpi xmlns:a14="http://schemas.microsoft.com/office/drawing/2010/main" val="0"/>
@@ -3901,7 +2948,7 @@
     <w:lvl w:ilvl="0">
       <w:start w:val="1"/>
       <w:numFmt w:val="decimal"/>
-      <w:pStyle w:val="Heading1"/>
+      <w:pStyle w:val="1"/>
       <w:lvlText w:val="%1"/>
       <w:lvlJc w:val="left"/>
       <w:pPr>
@@ -3911,7 +2958,7 @@
     <w:lvl w:ilvl="1">
       <w:start w:val="1"/>
       <w:numFmt w:val="decimal"/>
-      <w:pStyle w:val="Heading2"/>
+      <w:pStyle w:val="2"/>
       <w:lvlText w:val="%1.%2"/>
       <w:lvlJc w:val="left"/>
       <w:pPr>
@@ -3921,7 +2968,7 @@
     <w:lvl w:ilvl="2">
       <w:start w:val="1"/>
       <w:numFmt w:val="decimal"/>
-      <w:pStyle w:val="Heading3"/>
+      <w:pStyle w:val="3"/>
       <w:lvlText w:val="%1.%2.%3"/>
       <w:lvlJc w:val="left"/>
       <w:pPr>
@@ -3931,7 +2978,7 @@
     <w:lvl w:ilvl="3">
       <w:start w:val="1"/>
       <w:numFmt w:val="decimal"/>
-      <w:pStyle w:val="Heading4"/>
+      <w:pStyle w:val="4"/>
       <w:lvlText w:val="%1.%2.%3.%4"/>
       <w:lvlJc w:val="left"/>
       <w:pPr>
@@ -3941,7 +2988,7 @@
     <w:lvl w:ilvl="4">
       <w:start w:val="1"/>
       <w:numFmt w:val="decimal"/>
-      <w:pStyle w:val="Heading5"/>
+      <w:pStyle w:val="5"/>
       <w:lvlText w:val="%1.%2.%3.%4.%5"/>
       <w:lvlJc w:val="left"/>
       <w:pPr>
@@ -3951,7 +2998,7 @@
     <w:lvl w:ilvl="5">
       <w:start w:val="1"/>
       <w:numFmt w:val="decimal"/>
-      <w:pStyle w:val="Heading6"/>
+      <w:pStyle w:val="6"/>
       <w:lvlText w:val="%1.%2.%3.%4.%5.%6"/>
       <w:lvlJc w:val="left"/>
       <w:pPr>
@@ -3961,7 +3008,7 @@
     <w:lvl w:ilvl="6">
       <w:start w:val="1"/>
       <w:numFmt w:val="decimal"/>
-      <w:pStyle w:val="Heading7"/>
+      <w:pStyle w:val="7"/>
       <w:lvlText w:val="%1.%2.%3.%4.%5.%6.%7"/>
       <w:lvlJc w:val="left"/>
       <w:pPr>
@@ -3971,7 +3018,7 @@
     <w:lvl w:ilvl="7">
       <w:start w:val="1"/>
       <w:numFmt w:val="decimal"/>
-      <w:pStyle w:val="Heading8"/>
+      <w:pStyle w:val="8"/>
       <w:lvlText w:val="%1.%2.%3.%4.%5.%6.%7.%8"/>
       <w:lvlJc w:val="left"/>
       <w:pPr>
@@ -3981,7 +3028,7 @@
     <w:lvl w:ilvl="8">
       <w:start w:val="1"/>
       <w:numFmt w:val="decimal"/>
-      <w:pStyle w:val="Heading9"/>
+      <w:pStyle w:val="9"/>
       <w:lvlText w:val="%1.%2.%3.%4.%5.%6.%7.%8.%9"/>
       <w:lvlJc w:val="left"/>
       <w:pPr>
@@ -4125,7 +3172,7 @@
   <w:docDefaults>
     <w:rPrDefault>
       <w:rPr>
-        <w:rFonts w:asciiTheme="minorHAnsi" w:eastAsia="宋体" w:hAnsiTheme="minorHAnsi" w:cstheme="minorBidi"/>
+        <w:rFonts w:asciiTheme="minorHAnsi" w:eastAsia="SimSun" w:hAnsiTheme="minorHAnsi" w:cstheme="minorBidi"/>
         <w:kern w:val="2"/>
         <w:sz w:val="22"/>
         <w:szCs w:val="22"/>
@@ -4517,7 +3564,7 @@
     <w:lsdException w:name="Unresolved Mention" w:semiHidden="1" w:unhideWhenUsed="1"/>
     <w:lsdException w:name="Smart Link" w:semiHidden="1" w:unhideWhenUsed="1"/>
   </w:latentStyles>
-  <w:style w:type="paragraph" w:default="1" w:styleId="Normal">
+  <w:style w:type="paragraph" w:default="1" w:styleId="a">
     <w:name w:val="Normal"/>
     <w:qFormat/>
     <w:rsid w:val="0025697A"/>
@@ -4532,11 +3579,11 @@
       <w:szCs w:val="24"/>
     </w:rPr>
   </w:style>
-  <w:style w:type="paragraph" w:styleId="Heading1">
+  <w:style w:type="paragraph" w:styleId="1">
     <w:name w:val="heading 1"/>
-    <w:basedOn w:val="Normal"/>
-    <w:next w:val="Normal"/>
-    <w:link w:val="Heading1Char"/>
+    <w:basedOn w:val="a"/>
+    <w:next w:val="a"/>
+    <w:link w:val="10"/>
     <w:uiPriority w:val="2"/>
     <w:qFormat/>
     <w:rsid w:val="006F60E0"/>
@@ -4557,11 +3604,11 @@
       <w:szCs w:val="28"/>
     </w:rPr>
   </w:style>
-  <w:style w:type="paragraph" w:styleId="Heading2">
+  <w:style w:type="paragraph" w:styleId="2">
     <w:name w:val="heading 2"/>
-    <w:basedOn w:val="Normal"/>
-    <w:next w:val="Normal"/>
-    <w:link w:val="Heading2Char"/>
+    <w:basedOn w:val="a"/>
+    <w:next w:val="a"/>
+    <w:link w:val="20"/>
     <w:uiPriority w:val="9"/>
     <w:unhideWhenUsed/>
     <w:qFormat/>
@@ -4583,11 +3630,11 @@
       <w:szCs w:val="28"/>
     </w:rPr>
   </w:style>
-  <w:style w:type="paragraph" w:styleId="Heading3">
+  <w:style w:type="paragraph" w:styleId="3">
     <w:name w:val="heading 3"/>
-    <w:basedOn w:val="Normal"/>
-    <w:next w:val="Normal"/>
-    <w:link w:val="Heading3Char"/>
+    <w:basedOn w:val="a"/>
+    <w:next w:val="a"/>
+    <w:link w:val="30"/>
     <w:uiPriority w:val="9"/>
     <w:unhideWhenUsed/>
     <w:qFormat/>
@@ -4605,11 +3652,11 @@
       <w:spacing w:val="5"/>
     </w:rPr>
   </w:style>
-  <w:style w:type="paragraph" w:styleId="Heading4">
+  <w:style w:type="paragraph" w:styleId="4">
     <w:name w:val="heading 4"/>
-    <w:basedOn w:val="Normal"/>
-    <w:next w:val="Normal"/>
-    <w:link w:val="Heading4Char"/>
+    <w:basedOn w:val="a"/>
+    <w:next w:val="a"/>
+    <w:link w:val="40"/>
     <w:uiPriority w:val="9"/>
     <w:semiHidden/>
     <w:unhideWhenUsed/>
@@ -4634,11 +3681,11 @@
       <w:color w:val="4472C4" w:themeColor="accent1"/>
     </w:rPr>
   </w:style>
-  <w:style w:type="paragraph" w:styleId="Heading5">
+  <w:style w:type="paragraph" w:styleId="5">
     <w:name w:val="heading 5"/>
-    <w:basedOn w:val="Normal"/>
-    <w:next w:val="Normal"/>
-    <w:link w:val="Heading5Char"/>
+    <w:basedOn w:val="a"/>
+    <w:next w:val="a"/>
+    <w:link w:val="50"/>
     <w:uiPriority w:val="9"/>
     <w:semiHidden/>
     <w:unhideWhenUsed/>
@@ -4659,11 +3706,11 @@
       <w:color w:val="1F3763" w:themeColor="accent1" w:themeShade="7F"/>
     </w:rPr>
   </w:style>
-  <w:style w:type="paragraph" w:styleId="Heading6">
+  <w:style w:type="paragraph" w:styleId="6">
     <w:name w:val="heading 6"/>
-    <w:basedOn w:val="Normal"/>
-    <w:next w:val="Normal"/>
-    <w:link w:val="Heading6Char"/>
+    <w:basedOn w:val="a"/>
+    <w:next w:val="a"/>
+    <w:link w:val="60"/>
     <w:uiPriority w:val="9"/>
     <w:semiHidden/>
     <w:unhideWhenUsed/>
@@ -4686,11 +3733,11 @@
       <w:color w:val="1F3763" w:themeColor="accent1" w:themeShade="7F"/>
     </w:rPr>
   </w:style>
-  <w:style w:type="paragraph" w:styleId="Heading7">
+  <w:style w:type="paragraph" w:styleId="7">
     <w:name w:val="heading 7"/>
-    <w:basedOn w:val="Normal"/>
-    <w:next w:val="Normal"/>
-    <w:link w:val="Heading7Char"/>
+    <w:basedOn w:val="a"/>
+    <w:next w:val="a"/>
+    <w:link w:val="70"/>
     <w:uiPriority w:val="9"/>
     <w:semiHidden/>
     <w:unhideWhenUsed/>
@@ -4713,11 +3760,11 @@
       <w:color w:val="404040" w:themeColor="text1" w:themeTint="BF"/>
     </w:rPr>
   </w:style>
-  <w:style w:type="paragraph" w:styleId="Heading8">
+  <w:style w:type="paragraph" w:styleId="8">
     <w:name w:val="heading 8"/>
-    <w:basedOn w:val="Normal"/>
-    <w:next w:val="Normal"/>
-    <w:link w:val="Heading8Char"/>
+    <w:basedOn w:val="a"/>
+    <w:next w:val="a"/>
+    <w:link w:val="80"/>
     <w:uiPriority w:val="9"/>
     <w:semiHidden/>
     <w:unhideWhenUsed/>
@@ -4740,11 +3787,11 @@
       <w:szCs w:val="20"/>
     </w:rPr>
   </w:style>
-  <w:style w:type="paragraph" w:styleId="Heading9">
+  <w:style w:type="paragraph" w:styleId="9">
     <w:name w:val="heading 9"/>
-    <w:basedOn w:val="Normal"/>
-    <w:next w:val="Normal"/>
-    <w:link w:val="Heading9Char"/>
+    <w:basedOn w:val="a"/>
+    <w:next w:val="a"/>
+    <w:link w:val="90"/>
     <w:uiPriority w:val="9"/>
     <w:semiHidden/>
     <w:unhideWhenUsed/>
@@ -4769,13 +3816,13 @@
       <w:szCs w:val="20"/>
     </w:rPr>
   </w:style>
-  <w:style w:type="character" w:default="1" w:styleId="DefaultParagraphFont">
+  <w:style w:type="character" w:default="1" w:styleId="a0">
     <w:name w:val="Default Paragraph Font"/>
     <w:uiPriority w:val="1"/>
     <w:semiHidden/>
     <w:unhideWhenUsed/>
   </w:style>
-  <w:style w:type="table" w:default="1" w:styleId="TableNormal">
+  <w:style w:type="table" w:default="1" w:styleId="a1">
     <w:name w:val="Normal Table"/>
     <w:uiPriority w:val="99"/>
     <w:semiHidden/>
@@ -4790,16 +3837,16 @@
       </w:tblCellMar>
     </w:tblPr>
   </w:style>
-  <w:style w:type="numbering" w:default="1" w:styleId="NoList">
+  <w:style w:type="numbering" w:default="1" w:styleId="a2">
     <w:name w:val="No List"/>
     <w:uiPriority w:val="99"/>
     <w:semiHidden/>
     <w:unhideWhenUsed/>
   </w:style>
-  <w:style w:type="character" w:customStyle="1" w:styleId="Heading1Char">
-    <w:name w:val="Heading 1 Char"/>
-    <w:basedOn w:val="DefaultParagraphFont"/>
-    <w:link w:val="Heading1"/>
+  <w:style w:type="character" w:customStyle="1" w:styleId="10">
+    <w:name w:val="标题 1 字符"/>
+    <w:basedOn w:val="a0"/>
+    <w:link w:val="1"/>
     <w:uiPriority w:val="2"/>
     <w:rsid w:val="006F60E0"/>
     <w:rPr>
@@ -4811,10 +3858,10 @@
       <w:szCs w:val="28"/>
     </w:rPr>
   </w:style>
-  <w:style w:type="character" w:customStyle="1" w:styleId="Heading2Char">
-    <w:name w:val="Heading 2 Char"/>
-    <w:basedOn w:val="DefaultParagraphFont"/>
-    <w:link w:val="Heading2"/>
+  <w:style w:type="character" w:customStyle="1" w:styleId="20">
+    <w:name w:val="标题 2 字符"/>
+    <w:basedOn w:val="a0"/>
+    <w:link w:val="2"/>
     <w:uiPriority w:val="9"/>
     <w:rsid w:val="006F60E0"/>
     <w:rPr>
@@ -4826,10 +3873,10 @@
       <w:szCs w:val="28"/>
     </w:rPr>
   </w:style>
-  <w:style w:type="character" w:customStyle="1" w:styleId="Heading3Char">
-    <w:name w:val="Heading 3 Char"/>
-    <w:basedOn w:val="DefaultParagraphFont"/>
-    <w:link w:val="Heading3"/>
+  <w:style w:type="character" w:customStyle="1" w:styleId="30">
+    <w:name w:val="标题 3 字符"/>
+    <w:basedOn w:val="a0"/>
+    <w:link w:val="3"/>
     <w:uiPriority w:val="9"/>
     <w:rsid w:val="006F60E0"/>
     <w:rPr>
@@ -4841,10 +3888,10 @@
       <w:szCs w:val="24"/>
     </w:rPr>
   </w:style>
-  <w:style w:type="character" w:customStyle="1" w:styleId="Heading4Char">
-    <w:name w:val="Heading 4 Char"/>
-    <w:basedOn w:val="DefaultParagraphFont"/>
-    <w:link w:val="Heading4"/>
+  <w:style w:type="character" w:customStyle="1" w:styleId="40">
+    <w:name w:val="标题 4 字符"/>
+    <w:basedOn w:val="a0"/>
+    <w:link w:val="4"/>
     <w:uiPriority w:val="9"/>
     <w:semiHidden/>
     <w:rsid w:val="006F60E0"/>
@@ -4860,10 +3907,10 @@
       <w:szCs w:val="24"/>
     </w:rPr>
   </w:style>
-  <w:style w:type="character" w:customStyle="1" w:styleId="Heading5Char">
-    <w:name w:val="Heading 5 Char"/>
-    <w:basedOn w:val="DefaultParagraphFont"/>
-    <w:link w:val="Heading5"/>
+  <w:style w:type="character" w:customStyle="1" w:styleId="50">
+    <w:name w:val="标题 5 字符"/>
+    <w:basedOn w:val="a0"/>
+    <w:link w:val="5"/>
     <w:uiPriority w:val="9"/>
     <w:semiHidden/>
     <w:rsid w:val="006F60E0"/>
@@ -4875,10 +3922,10 @@
       <w:szCs w:val="24"/>
     </w:rPr>
   </w:style>
-  <w:style w:type="character" w:customStyle="1" w:styleId="Heading6Char">
-    <w:name w:val="Heading 6 Char"/>
-    <w:basedOn w:val="DefaultParagraphFont"/>
-    <w:link w:val="Heading6"/>
+  <w:style w:type="character" w:customStyle="1" w:styleId="60">
+    <w:name w:val="标题 6 字符"/>
+    <w:basedOn w:val="a0"/>
+    <w:link w:val="6"/>
     <w:uiPriority w:val="9"/>
     <w:semiHidden/>
     <w:rsid w:val="006F60E0"/>
@@ -4892,10 +3939,10 @@
       <w:szCs w:val="24"/>
     </w:rPr>
   </w:style>
-  <w:style w:type="character" w:customStyle="1" w:styleId="Heading7Char">
-    <w:name w:val="Heading 7 Char"/>
-    <w:basedOn w:val="DefaultParagraphFont"/>
-    <w:link w:val="Heading7"/>
+  <w:style w:type="character" w:customStyle="1" w:styleId="70">
+    <w:name w:val="标题 7 字符"/>
+    <w:basedOn w:val="a0"/>
+    <w:link w:val="7"/>
     <w:uiPriority w:val="9"/>
     <w:semiHidden/>
     <w:rsid w:val="006F60E0"/>
@@ -4909,10 +3956,10 @@
       <w:szCs w:val="24"/>
     </w:rPr>
   </w:style>
-  <w:style w:type="character" w:customStyle="1" w:styleId="Heading8Char">
-    <w:name w:val="Heading 8 Char"/>
-    <w:basedOn w:val="DefaultParagraphFont"/>
-    <w:link w:val="Heading8"/>
+  <w:style w:type="character" w:customStyle="1" w:styleId="80">
+    <w:name w:val="标题 8 字符"/>
+    <w:basedOn w:val="a0"/>
+    <w:link w:val="8"/>
     <w:uiPriority w:val="9"/>
     <w:semiHidden/>
     <w:rsid w:val="006F60E0"/>
@@ -4924,10 +3971,10 @@
       <w:szCs w:val="20"/>
     </w:rPr>
   </w:style>
-  <w:style w:type="character" w:customStyle="1" w:styleId="Heading9Char">
-    <w:name w:val="Heading 9 Char"/>
-    <w:basedOn w:val="DefaultParagraphFont"/>
-    <w:link w:val="Heading9"/>
+  <w:style w:type="character" w:customStyle="1" w:styleId="90">
+    <w:name w:val="标题 9 字符"/>
+    <w:basedOn w:val="a0"/>
+    <w:link w:val="9"/>
     <w:uiPriority w:val="9"/>
     <w:semiHidden/>
     <w:rsid w:val="006F60E0"/>
@@ -4941,9 +3988,9 @@
       <w:szCs w:val="20"/>
     </w:rPr>
   </w:style>
-  <w:style w:type="paragraph" w:styleId="ListParagraph">
+  <w:style w:type="paragraph" w:styleId="a3">
     <w:name w:val="List Paragraph"/>
-    <w:basedOn w:val="Normal"/>
+    <w:basedOn w:val="a"/>
     <w:uiPriority w:val="34"/>
     <w:qFormat/>
     <w:rsid w:val="005123CC"/>
@@ -4960,10 +4007,10 @@
       <w:lang w:eastAsia="zh-CN"/>
     </w:rPr>
   </w:style>
-  <w:style w:type="paragraph" w:styleId="Header">
+  <w:style w:type="paragraph" w:styleId="a4">
     <w:name w:val="header"/>
-    <w:basedOn w:val="Normal"/>
-    <w:link w:val="HeaderChar"/>
+    <w:basedOn w:val="a"/>
+    <w:link w:val="a5"/>
     <w:uiPriority w:val="99"/>
     <w:unhideWhenUsed/>
     <w:rsid w:val="00395FEE"/>
@@ -4975,10 +4022,10 @@
       <w:spacing w:before="0" w:after="0" w:line="240" w:lineRule="auto"/>
     </w:pPr>
   </w:style>
-  <w:style w:type="character" w:customStyle="1" w:styleId="HeaderChar">
-    <w:name w:val="Header Char"/>
-    <w:basedOn w:val="DefaultParagraphFont"/>
-    <w:link w:val="Header"/>
+  <w:style w:type="character" w:customStyle="1" w:styleId="a5">
+    <w:name w:val="页眉 字符"/>
+    <w:basedOn w:val="a0"/>
+    <w:link w:val="a4"/>
     <w:uiPriority w:val="99"/>
     <w:rsid w:val="00395FEE"/>
     <w:rPr>
@@ -4988,10 +4035,10 @@
       <w:szCs w:val="24"/>
     </w:rPr>
   </w:style>
-  <w:style w:type="paragraph" w:styleId="Footer">
+  <w:style w:type="paragraph" w:styleId="a6">
     <w:name w:val="footer"/>
-    <w:basedOn w:val="Normal"/>
-    <w:link w:val="FooterChar"/>
+    <w:basedOn w:val="a"/>
+    <w:link w:val="a7"/>
     <w:uiPriority w:val="99"/>
     <w:unhideWhenUsed/>
     <w:rsid w:val="00395FEE"/>
@@ -5003,10 +4050,10 @@
       <w:spacing w:before="0" w:after="0" w:line="240" w:lineRule="auto"/>
     </w:pPr>
   </w:style>
-  <w:style w:type="character" w:customStyle="1" w:styleId="FooterChar">
-    <w:name w:val="Footer Char"/>
-    <w:basedOn w:val="DefaultParagraphFont"/>
-    <w:link w:val="Footer"/>
+  <w:style w:type="character" w:customStyle="1" w:styleId="a7">
+    <w:name w:val="页脚 字符"/>
+    <w:basedOn w:val="a0"/>
+    <w:link w:val="a6"/>
     <w:uiPriority w:val="99"/>
     <w:rsid w:val="00395FEE"/>
     <w:rPr>

</xml_diff>